<commit_message>
Requerimientos del sistema (Funcionales y No Funcionales)
</commit_message>
<xml_diff>
--- a/Documentación.docx
+++ b/Documentación.docx
@@ -11,8 +11,6 @@
           <w:szCs w:val="24"/>
         </w:rPr>
       </w:pPr>
-      <w:bookmarkStart w:id="0" w:name="_GoBack"/>
-      <w:bookmarkEnd w:id="0"/>
       <w:r>
         <w:rPr>
           <w:rFonts w:ascii="Arial" w:hAnsi="Arial" w:cs="Arial"/>
@@ -1246,6 +1244,25 @@
           <w:szCs w:val="24"/>
         </w:rPr>
         <w:t>Funciones del Sistema</w:t>
+      </w:r>
+    </w:p>
+    <w:p>
+      <w:pPr>
+        <w:spacing w:after="0" w:line="240" w:lineRule="auto"/>
+        <w:rPr>
+          <w:rFonts w:ascii="Arial" w:hAnsi="Arial" w:cs="Arial"/>
+          <w:sz w:val="32"/>
+          <w:szCs w:val="24"/>
+        </w:rPr>
+      </w:pPr>
+      <w:r>
+        <w:rPr>
+          <w:rFonts w:ascii="Arial" w:hAnsi="Arial" w:cs="Arial"/>
+          <w:sz w:val="32"/>
+          <w:szCs w:val="24"/>
+        </w:rPr>
+        <w:tab/>
+        <w:t>(Requerimientos Funcionales)</w:t>
       </w:r>
     </w:p>
     <w:p>
@@ -1265,10 +1282,10 @@
         <w:tblLook w:val="04A0" w:firstRow="1" w:lastRow="0" w:firstColumn="1" w:lastColumn="0" w:noHBand="0" w:noVBand="1"/>
       </w:tblPr>
       <w:tblGrid>
-        <w:gridCol w:w="603"/>
-        <w:gridCol w:w="2187"/>
-        <w:gridCol w:w="2914"/>
-        <w:gridCol w:w="1627"/>
+        <w:gridCol w:w="604"/>
+        <w:gridCol w:w="2186"/>
+        <w:gridCol w:w="2915"/>
+        <w:gridCol w:w="1626"/>
         <w:gridCol w:w="1497"/>
       </w:tblGrid>
       <w:tr>
@@ -2730,6 +2747,15 @@
                 <w:szCs w:val="24"/>
               </w:rPr>
             </w:pPr>
+            <w:r>
+              <w:rPr>
+                <w:rFonts w:ascii="Arial" w:hAnsi="Arial" w:cs="Arial"/>
+                <w:sz w:val="24"/>
+                <w:szCs w:val="24"/>
+              </w:rPr>
+              <w:lastRenderedPageBreak/>
+              <w:t>11</w:t>
+            </w:r>
           </w:p>
         </w:tc>
         <w:tc>
@@ -2745,6 +2771,14 @@
                 <w:szCs w:val="24"/>
               </w:rPr>
             </w:pPr>
+            <w:r>
+              <w:rPr>
+                <w:rFonts w:ascii="Arial" w:hAnsi="Arial" w:cs="Arial"/>
+                <w:sz w:val="24"/>
+                <w:szCs w:val="24"/>
+              </w:rPr>
+              <w:t>Publicar Proyecto</w:t>
+            </w:r>
           </w:p>
         </w:tc>
         <w:tc>
@@ -2760,6 +2794,30 @@
                 <w:szCs w:val="24"/>
               </w:rPr>
             </w:pPr>
+            <w:r>
+              <w:rPr>
+                <w:rFonts w:ascii="Arial" w:hAnsi="Arial" w:cs="Arial"/>
+                <w:sz w:val="24"/>
+                <w:szCs w:val="24"/>
+              </w:rPr>
+              <w:t xml:space="preserve">Los usuarios pueden publicar sus proyectos en la red social de forma </w:t>
+            </w:r>
+            <w:r>
+              <w:rPr>
+                <w:rFonts w:ascii="Arial" w:hAnsi="Arial" w:cs="Arial"/>
+                <w:sz w:val="24"/>
+                <w:szCs w:val="24"/>
+              </w:rPr>
+              <w:t>pública</w:t>
+            </w:r>
+            <w:r>
+              <w:rPr>
+                <w:rFonts w:ascii="Arial" w:hAnsi="Arial" w:cs="Arial"/>
+                <w:sz w:val="24"/>
+                <w:szCs w:val="24"/>
+              </w:rPr>
+              <w:t>.</w:t>
+            </w:r>
           </w:p>
         </w:tc>
         <w:tc>
@@ -2775,6 +2833,14 @@
                 <w:szCs w:val="24"/>
               </w:rPr>
             </w:pPr>
+            <w:r>
+              <w:rPr>
+                <w:rFonts w:ascii="Arial" w:hAnsi="Arial" w:cs="Arial"/>
+                <w:sz w:val="24"/>
+                <w:szCs w:val="24"/>
+              </w:rPr>
+              <w:t>Evidente</w:t>
+            </w:r>
           </w:p>
         </w:tc>
         <w:tc>
@@ -2790,6 +2856,797 @@
                 <w:szCs w:val="24"/>
               </w:rPr>
             </w:pPr>
+            <w:r>
+              <w:rPr>
+                <w:rFonts w:ascii="Arial" w:hAnsi="Arial" w:cs="Arial"/>
+                <w:sz w:val="24"/>
+                <w:szCs w:val="24"/>
+              </w:rPr>
+              <w:t>9</w:t>
+            </w:r>
+          </w:p>
+        </w:tc>
+      </w:tr>
+      <w:tr>
+        <w:trPr>
+          <w:cnfStyle w:val="000000100000" w:firstRow="0" w:lastRow="0" w:firstColumn="0" w:lastColumn="0" w:oddVBand="0" w:evenVBand="0" w:oddHBand="1" w:evenHBand="0" w:firstRowFirstColumn="0" w:firstRowLastColumn="0" w:lastRowFirstColumn="0" w:lastRowLastColumn="0"/>
+        </w:trPr>
+        <w:tc>
+          <w:tcPr>
+            <w:cnfStyle w:val="001000000000" w:firstRow="0" w:lastRow="0" w:firstColumn="1" w:lastColumn="0" w:oddVBand="0" w:evenVBand="0" w:oddHBand="0" w:evenHBand="0" w:firstRowFirstColumn="0" w:firstRowLastColumn="0" w:lastRowFirstColumn="0" w:lastRowLastColumn="0"/>
+            <w:tcW w:w="603" w:type="dxa"/>
+          </w:tcPr>
+          <w:p>
+            <w:pPr>
+              <w:rPr>
+                <w:rFonts w:ascii="Arial" w:hAnsi="Arial" w:cs="Arial"/>
+                <w:sz w:val="24"/>
+                <w:szCs w:val="24"/>
+              </w:rPr>
+            </w:pPr>
+            <w:r>
+              <w:rPr>
+                <w:rFonts w:ascii="Arial" w:hAnsi="Arial" w:cs="Arial"/>
+                <w:sz w:val="24"/>
+                <w:szCs w:val="24"/>
+              </w:rPr>
+              <w:t>12</w:t>
+            </w:r>
+          </w:p>
+        </w:tc>
+        <w:tc>
+          <w:tcPr>
+            <w:tcW w:w="2196" w:type="dxa"/>
+          </w:tcPr>
+          <w:p>
+            <w:pPr>
+              <w:cnfStyle w:val="000000100000" w:firstRow="0" w:lastRow="0" w:firstColumn="0" w:lastColumn="0" w:oddVBand="0" w:evenVBand="0" w:oddHBand="1" w:evenHBand="0" w:firstRowFirstColumn="0" w:firstRowLastColumn="0" w:lastRowFirstColumn="0" w:lastRowLastColumn="0"/>
+              <w:rPr>
+                <w:rFonts w:ascii="Arial" w:hAnsi="Arial" w:cs="Arial"/>
+                <w:sz w:val="24"/>
+                <w:szCs w:val="24"/>
+              </w:rPr>
+            </w:pPr>
+            <w:r>
+              <w:rPr>
+                <w:rFonts w:ascii="Arial" w:hAnsi="Arial" w:cs="Arial"/>
+                <w:sz w:val="24"/>
+                <w:szCs w:val="24"/>
+              </w:rPr>
+              <w:t>Inscribir Proyecto</w:t>
+            </w:r>
+          </w:p>
+        </w:tc>
+        <w:tc>
+          <w:tcPr>
+            <w:tcW w:w="2935" w:type="dxa"/>
+          </w:tcPr>
+          <w:p>
+            <w:pPr>
+              <w:cnfStyle w:val="000000100000" w:firstRow="0" w:lastRow="0" w:firstColumn="0" w:lastColumn="0" w:oddVBand="0" w:evenVBand="0" w:oddHBand="1" w:evenHBand="0" w:firstRowFirstColumn="0" w:firstRowLastColumn="0" w:lastRowFirstColumn="0" w:lastRowLastColumn="0"/>
+              <w:rPr>
+                <w:rFonts w:ascii="Arial" w:hAnsi="Arial" w:cs="Arial"/>
+                <w:sz w:val="24"/>
+                <w:szCs w:val="24"/>
+              </w:rPr>
+            </w:pPr>
+            <w:r>
+              <w:rPr>
+                <w:rFonts w:ascii="Arial" w:hAnsi="Arial" w:cs="Arial"/>
+                <w:sz w:val="24"/>
+                <w:szCs w:val="24"/>
+              </w:rPr>
+              <w:t>Investiga al usuario para para saber si es apto para poder publicar un proyecto.</w:t>
+            </w:r>
+          </w:p>
+        </w:tc>
+        <w:tc>
+          <w:tcPr>
+            <w:tcW w:w="1632" w:type="dxa"/>
+          </w:tcPr>
+          <w:p>
+            <w:pPr>
+              <w:cnfStyle w:val="000000100000" w:firstRow="0" w:lastRow="0" w:firstColumn="0" w:lastColumn="0" w:oddVBand="0" w:evenVBand="0" w:oddHBand="1" w:evenHBand="0" w:firstRowFirstColumn="0" w:firstRowLastColumn="0" w:lastRowFirstColumn="0" w:lastRowLastColumn="0"/>
+              <w:rPr>
+                <w:rFonts w:ascii="Arial" w:hAnsi="Arial" w:cs="Arial"/>
+                <w:sz w:val="24"/>
+                <w:szCs w:val="24"/>
+              </w:rPr>
+            </w:pPr>
+            <w:r>
+              <w:rPr>
+                <w:rFonts w:ascii="Arial" w:hAnsi="Arial" w:cs="Arial"/>
+                <w:sz w:val="24"/>
+                <w:szCs w:val="24"/>
+              </w:rPr>
+              <w:t>Evidente</w:t>
+            </w:r>
+          </w:p>
+        </w:tc>
+        <w:tc>
+          <w:tcPr>
+            <w:tcW w:w="1462" w:type="dxa"/>
+          </w:tcPr>
+          <w:p>
+            <w:pPr>
+              <w:cnfStyle w:val="000000100000" w:firstRow="0" w:lastRow="0" w:firstColumn="0" w:lastColumn="0" w:oddVBand="0" w:evenVBand="0" w:oddHBand="1" w:evenHBand="0" w:firstRowFirstColumn="0" w:firstRowLastColumn="0" w:lastRowFirstColumn="0" w:lastRowLastColumn="0"/>
+              <w:rPr>
+                <w:rFonts w:ascii="Arial" w:hAnsi="Arial" w:cs="Arial"/>
+                <w:sz w:val="24"/>
+                <w:szCs w:val="24"/>
+              </w:rPr>
+            </w:pPr>
+            <w:r>
+              <w:rPr>
+                <w:rFonts w:ascii="Arial" w:hAnsi="Arial" w:cs="Arial"/>
+                <w:sz w:val="24"/>
+                <w:szCs w:val="24"/>
+              </w:rPr>
+              <w:t>11</w:t>
+            </w:r>
+          </w:p>
+        </w:tc>
+      </w:tr>
+      <w:tr>
+        <w:tc>
+          <w:tcPr>
+            <w:cnfStyle w:val="001000000000" w:firstRow="0" w:lastRow="0" w:firstColumn="1" w:lastColumn="0" w:oddVBand="0" w:evenVBand="0" w:oddHBand="0" w:evenHBand="0" w:firstRowFirstColumn="0" w:firstRowLastColumn="0" w:lastRowFirstColumn="0" w:lastRowLastColumn="0"/>
+            <w:tcW w:w="603" w:type="dxa"/>
+          </w:tcPr>
+          <w:p>
+            <w:pPr>
+              <w:rPr>
+                <w:rFonts w:ascii="Arial" w:hAnsi="Arial" w:cs="Arial"/>
+                <w:sz w:val="24"/>
+                <w:szCs w:val="24"/>
+              </w:rPr>
+            </w:pPr>
+            <w:r>
+              <w:rPr>
+                <w:rFonts w:ascii="Arial" w:hAnsi="Arial" w:cs="Arial"/>
+                <w:sz w:val="24"/>
+                <w:szCs w:val="24"/>
+              </w:rPr>
+              <w:t>13</w:t>
+            </w:r>
+          </w:p>
+        </w:tc>
+        <w:tc>
+          <w:tcPr>
+            <w:tcW w:w="2196" w:type="dxa"/>
+          </w:tcPr>
+          <w:p>
+            <w:pPr>
+              <w:cnfStyle w:val="000000000000" w:firstRow="0" w:lastRow="0" w:firstColumn="0" w:lastColumn="0" w:oddVBand="0" w:evenVBand="0" w:oddHBand="0" w:evenHBand="0" w:firstRowFirstColumn="0" w:firstRowLastColumn="0" w:lastRowFirstColumn="0" w:lastRowLastColumn="0"/>
+              <w:rPr>
+                <w:rFonts w:ascii="Arial" w:hAnsi="Arial" w:cs="Arial"/>
+                <w:sz w:val="24"/>
+                <w:szCs w:val="24"/>
+              </w:rPr>
+            </w:pPr>
+            <w:r>
+              <w:rPr>
+                <w:rFonts w:ascii="Arial" w:hAnsi="Arial" w:cs="Arial"/>
+                <w:sz w:val="24"/>
+                <w:szCs w:val="24"/>
+              </w:rPr>
+              <w:t>Asignar tareas</w:t>
+            </w:r>
+          </w:p>
+        </w:tc>
+        <w:tc>
+          <w:tcPr>
+            <w:tcW w:w="2935" w:type="dxa"/>
+          </w:tcPr>
+          <w:p>
+            <w:pPr>
+              <w:cnfStyle w:val="000000000000" w:firstRow="0" w:lastRow="0" w:firstColumn="0" w:lastColumn="0" w:oddVBand="0" w:evenVBand="0" w:oddHBand="0" w:evenHBand="0" w:firstRowFirstColumn="0" w:firstRowLastColumn="0" w:lastRowFirstColumn="0" w:lastRowLastColumn="0"/>
+              <w:rPr>
+                <w:rFonts w:ascii="Arial" w:hAnsi="Arial" w:cs="Arial"/>
+                <w:sz w:val="24"/>
+                <w:szCs w:val="24"/>
+              </w:rPr>
+            </w:pPr>
+            <w:r>
+              <w:rPr>
+                <w:rFonts w:ascii="Arial" w:hAnsi="Arial" w:cs="Arial"/>
+                <w:sz w:val="24"/>
+                <w:szCs w:val="24"/>
+              </w:rPr>
+              <w:t>Función el Proyecto se compone de tareas para que pueda trabajarse de una manera más ordenada.</w:t>
+            </w:r>
+          </w:p>
+        </w:tc>
+        <w:tc>
+          <w:tcPr>
+            <w:tcW w:w="1632" w:type="dxa"/>
+          </w:tcPr>
+          <w:p>
+            <w:pPr>
+              <w:cnfStyle w:val="000000000000" w:firstRow="0" w:lastRow="0" w:firstColumn="0" w:lastColumn="0" w:oddVBand="0" w:evenVBand="0" w:oddHBand="0" w:evenHBand="0" w:firstRowFirstColumn="0" w:firstRowLastColumn="0" w:lastRowFirstColumn="0" w:lastRowLastColumn="0"/>
+              <w:rPr>
+                <w:rFonts w:ascii="Arial" w:hAnsi="Arial" w:cs="Arial"/>
+                <w:sz w:val="24"/>
+                <w:szCs w:val="24"/>
+              </w:rPr>
+            </w:pPr>
+            <w:r>
+              <w:rPr>
+                <w:rFonts w:ascii="Arial" w:hAnsi="Arial" w:cs="Arial"/>
+                <w:sz w:val="24"/>
+                <w:szCs w:val="24"/>
+              </w:rPr>
+              <w:t>Evidente</w:t>
+            </w:r>
+          </w:p>
+        </w:tc>
+        <w:tc>
+          <w:tcPr>
+            <w:tcW w:w="1462" w:type="dxa"/>
+          </w:tcPr>
+          <w:p>
+            <w:pPr>
+              <w:cnfStyle w:val="000000000000" w:firstRow="0" w:lastRow="0" w:firstColumn="0" w:lastColumn="0" w:oddVBand="0" w:evenVBand="0" w:oddHBand="0" w:evenHBand="0" w:firstRowFirstColumn="0" w:firstRowLastColumn="0" w:lastRowFirstColumn="0" w:lastRowLastColumn="0"/>
+              <w:rPr>
+                <w:rFonts w:ascii="Arial" w:hAnsi="Arial" w:cs="Arial"/>
+                <w:sz w:val="24"/>
+                <w:szCs w:val="24"/>
+              </w:rPr>
+            </w:pPr>
+            <w:r>
+              <w:rPr>
+                <w:rFonts w:ascii="Arial" w:hAnsi="Arial" w:cs="Arial"/>
+                <w:sz w:val="24"/>
+                <w:szCs w:val="24"/>
+              </w:rPr>
+              <w:t>11</w:t>
+            </w:r>
+          </w:p>
+        </w:tc>
+      </w:tr>
+      <w:tr>
+        <w:trPr>
+          <w:cnfStyle w:val="000000100000" w:firstRow="0" w:lastRow="0" w:firstColumn="0" w:lastColumn="0" w:oddVBand="0" w:evenVBand="0" w:oddHBand="1" w:evenHBand="0" w:firstRowFirstColumn="0" w:firstRowLastColumn="0" w:lastRowFirstColumn="0" w:lastRowLastColumn="0"/>
+        </w:trPr>
+        <w:tc>
+          <w:tcPr>
+            <w:cnfStyle w:val="001000000000" w:firstRow="0" w:lastRow="0" w:firstColumn="1" w:lastColumn="0" w:oddVBand="0" w:evenVBand="0" w:oddHBand="0" w:evenHBand="0" w:firstRowFirstColumn="0" w:firstRowLastColumn="0" w:lastRowFirstColumn="0" w:lastRowLastColumn="0"/>
+            <w:tcW w:w="603" w:type="dxa"/>
+          </w:tcPr>
+          <w:p>
+            <w:pPr>
+              <w:rPr>
+                <w:rFonts w:ascii="Arial" w:hAnsi="Arial" w:cs="Arial"/>
+                <w:sz w:val="24"/>
+                <w:szCs w:val="24"/>
+              </w:rPr>
+            </w:pPr>
+            <w:r>
+              <w:rPr>
+                <w:rFonts w:ascii="Arial" w:hAnsi="Arial" w:cs="Arial"/>
+                <w:sz w:val="24"/>
+                <w:szCs w:val="24"/>
+              </w:rPr>
+              <w:t>14</w:t>
+            </w:r>
+          </w:p>
+        </w:tc>
+        <w:tc>
+          <w:tcPr>
+            <w:tcW w:w="2196" w:type="dxa"/>
+          </w:tcPr>
+          <w:p>
+            <w:pPr>
+              <w:cnfStyle w:val="000000100000" w:firstRow="0" w:lastRow="0" w:firstColumn="0" w:lastColumn="0" w:oddVBand="0" w:evenVBand="0" w:oddHBand="1" w:evenHBand="0" w:firstRowFirstColumn="0" w:firstRowLastColumn="0" w:lastRowFirstColumn="0" w:lastRowLastColumn="0"/>
+              <w:rPr>
+                <w:rFonts w:ascii="Arial" w:hAnsi="Arial" w:cs="Arial"/>
+                <w:sz w:val="24"/>
+                <w:szCs w:val="24"/>
+              </w:rPr>
+            </w:pPr>
+            <w:r>
+              <w:rPr>
+                <w:rFonts w:ascii="Arial" w:hAnsi="Arial" w:cs="Arial"/>
+                <w:sz w:val="24"/>
+                <w:szCs w:val="24"/>
+              </w:rPr>
+              <w:t>Mostrar tareas</w:t>
+            </w:r>
+          </w:p>
+        </w:tc>
+        <w:tc>
+          <w:tcPr>
+            <w:tcW w:w="2935" w:type="dxa"/>
+          </w:tcPr>
+          <w:p>
+            <w:pPr>
+              <w:cnfStyle w:val="000000100000" w:firstRow="0" w:lastRow="0" w:firstColumn="0" w:lastColumn="0" w:oddVBand="0" w:evenVBand="0" w:oddHBand="1" w:evenHBand="0" w:firstRowFirstColumn="0" w:firstRowLastColumn="0" w:lastRowFirstColumn="0" w:lastRowLastColumn="0"/>
+              <w:rPr>
+                <w:rFonts w:ascii="Arial" w:hAnsi="Arial" w:cs="Arial"/>
+                <w:sz w:val="24"/>
+                <w:szCs w:val="24"/>
+              </w:rPr>
+            </w:pPr>
+            <w:r>
+              <w:rPr>
+                <w:rFonts w:ascii="Arial" w:hAnsi="Arial" w:cs="Arial"/>
+                <w:sz w:val="24"/>
+                <w:szCs w:val="24"/>
+              </w:rPr>
+              <w:t xml:space="preserve">Hay tareas independientes de un proyecto y este se separa en una tabla </w:t>
+            </w:r>
+            <w:proofErr w:type="spellStart"/>
+            <w:r>
+              <w:rPr>
+                <w:rFonts w:ascii="Arial" w:hAnsi="Arial" w:cs="Arial"/>
+                <w:sz w:val="24"/>
+                <w:szCs w:val="24"/>
+              </w:rPr>
+              <w:t>scrum</w:t>
+            </w:r>
+            <w:proofErr w:type="spellEnd"/>
+            <w:r>
+              <w:rPr>
+                <w:rFonts w:ascii="Arial" w:hAnsi="Arial" w:cs="Arial"/>
+                <w:sz w:val="24"/>
+                <w:szCs w:val="24"/>
+              </w:rPr>
+              <w:t xml:space="preserve"> independiente. Mientras las del proyecto se mostraran en la tabla </w:t>
+            </w:r>
+            <w:proofErr w:type="spellStart"/>
+            <w:r>
+              <w:rPr>
+                <w:rFonts w:ascii="Arial" w:hAnsi="Arial" w:cs="Arial"/>
+                <w:sz w:val="24"/>
+                <w:szCs w:val="24"/>
+              </w:rPr>
+              <w:t>scrum</w:t>
+            </w:r>
+            <w:proofErr w:type="spellEnd"/>
+            <w:r>
+              <w:rPr>
+                <w:rFonts w:ascii="Arial" w:hAnsi="Arial" w:cs="Arial"/>
+                <w:sz w:val="24"/>
+                <w:szCs w:val="24"/>
+              </w:rPr>
+              <w:t xml:space="preserve"> del proyecto.</w:t>
+            </w:r>
+          </w:p>
+        </w:tc>
+        <w:tc>
+          <w:tcPr>
+            <w:tcW w:w="1632" w:type="dxa"/>
+          </w:tcPr>
+          <w:p>
+            <w:pPr>
+              <w:cnfStyle w:val="000000100000" w:firstRow="0" w:lastRow="0" w:firstColumn="0" w:lastColumn="0" w:oddVBand="0" w:evenVBand="0" w:oddHBand="1" w:evenHBand="0" w:firstRowFirstColumn="0" w:firstRowLastColumn="0" w:lastRowFirstColumn="0" w:lastRowLastColumn="0"/>
+              <w:rPr>
+                <w:rFonts w:ascii="Arial" w:hAnsi="Arial" w:cs="Arial"/>
+                <w:sz w:val="24"/>
+                <w:szCs w:val="24"/>
+              </w:rPr>
+            </w:pPr>
+            <w:r>
+              <w:rPr>
+                <w:rFonts w:ascii="Arial" w:hAnsi="Arial" w:cs="Arial"/>
+                <w:sz w:val="24"/>
+                <w:szCs w:val="24"/>
+              </w:rPr>
+              <w:t>No Evidente</w:t>
+            </w:r>
+          </w:p>
+        </w:tc>
+        <w:tc>
+          <w:tcPr>
+            <w:tcW w:w="1462" w:type="dxa"/>
+          </w:tcPr>
+          <w:p>
+            <w:pPr>
+              <w:cnfStyle w:val="000000100000" w:firstRow="0" w:lastRow="0" w:firstColumn="0" w:lastColumn="0" w:oddVBand="0" w:evenVBand="0" w:oddHBand="1" w:evenHBand="0" w:firstRowFirstColumn="0" w:firstRowLastColumn="0" w:lastRowFirstColumn="0" w:lastRowLastColumn="0"/>
+              <w:rPr>
+                <w:rFonts w:ascii="Arial" w:hAnsi="Arial" w:cs="Arial"/>
+                <w:sz w:val="24"/>
+                <w:szCs w:val="24"/>
+              </w:rPr>
+            </w:pPr>
+            <w:r>
+              <w:rPr>
+                <w:rFonts w:ascii="Arial" w:hAnsi="Arial" w:cs="Arial"/>
+                <w:sz w:val="24"/>
+                <w:szCs w:val="24"/>
+              </w:rPr>
+              <w:t>13</w:t>
+            </w:r>
+          </w:p>
+        </w:tc>
+      </w:tr>
+      <w:tr>
+        <w:tc>
+          <w:tcPr>
+            <w:cnfStyle w:val="001000000000" w:firstRow="0" w:lastRow="0" w:firstColumn="1" w:lastColumn="0" w:oddVBand="0" w:evenVBand="0" w:oddHBand="0" w:evenHBand="0" w:firstRowFirstColumn="0" w:firstRowLastColumn="0" w:lastRowFirstColumn="0" w:lastRowLastColumn="0"/>
+            <w:tcW w:w="603" w:type="dxa"/>
+          </w:tcPr>
+          <w:p>
+            <w:pPr>
+              <w:rPr>
+                <w:rFonts w:ascii="Arial" w:hAnsi="Arial" w:cs="Arial"/>
+                <w:sz w:val="24"/>
+                <w:szCs w:val="24"/>
+              </w:rPr>
+            </w:pPr>
+            <w:r>
+              <w:rPr>
+                <w:rFonts w:ascii="Arial" w:hAnsi="Arial" w:cs="Arial"/>
+                <w:sz w:val="24"/>
+                <w:szCs w:val="24"/>
+              </w:rPr>
+              <w:t>15</w:t>
+            </w:r>
+          </w:p>
+        </w:tc>
+        <w:tc>
+          <w:tcPr>
+            <w:tcW w:w="2196" w:type="dxa"/>
+          </w:tcPr>
+          <w:p>
+            <w:pPr>
+              <w:cnfStyle w:val="000000000000" w:firstRow="0" w:lastRow="0" w:firstColumn="0" w:lastColumn="0" w:oddVBand="0" w:evenVBand="0" w:oddHBand="0" w:evenHBand="0" w:firstRowFirstColumn="0" w:firstRowLastColumn="0" w:lastRowFirstColumn="0" w:lastRowLastColumn="0"/>
+              <w:rPr>
+                <w:rFonts w:ascii="Arial" w:hAnsi="Arial" w:cs="Arial"/>
+                <w:sz w:val="24"/>
+                <w:szCs w:val="24"/>
+              </w:rPr>
+            </w:pPr>
+            <w:r>
+              <w:rPr>
+                <w:rFonts w:ascii="Arial" w:hAnsi="Arial" w:cs="Arial"/>
+                <w:sz w:val="24"/>
+                <w:szCs w:val="24"/>
+              </w:rPr>
+              <w:t>Pagar Servicios</w:t>
+            </w:r>
+          </w:p>
+        </w:tc>
+        <w:tc>
+          <w:tcPr>
+            <w:tcW w:w="2935" w:type="dxa"/>
+          </w:tcPr>
+          <w:p>
+            <w:pPr>
+              <w:cnfStyle w:val="000000000000" w:firstRow="0" w:lastRow="0" w:firstColumn="0" w:lastColumn="0" w:oddVBand="0" w:evenVBand="0" w:oddHBand="0" w:evenHBand="0" w:firstRowFirstColumn="0" w:firstRowLastColumn="0" w:lastRowFirstColumn="0" w:lastRowLastColumn="0"/>
+              <w:rPr>
+                <w:rFonts w:ascii="Arial" w:hAnsi="Arial" w:cs="Arial"/>
+                <w:sz w:val="24"/>
+                <w:szCs w:val="24"/>
+              </w:rPr>
+            </w:pPr>
+            <w:r>
+              <w:rPr>
+                <w:rFonts w:ascii="Arial" w:hAnsi="Arial" w:cs="Arial"/>
+                <w:sz w:val="24"/>
+                <w:szCs w:val="24"/>
+              </w:rPr>
+              <w:t>Cada proyecto tiene la cantidad de usuarios que está dispuesto a pagar por ser realizado, al dar por concluido el proyecto se procede a pagar a cada uno de los usuarios.</w:t>
+            </w:r>
+          </w:p>
+        </w:tc>
+        <w:tc>
+          <w:tcPr>
+            <w:tcW w:w="1632" w:type="dxa"/>
+          </w:tcPr>
+          <w:p>
+            <w:pPr>
+              <w:cnfStyle w:val="000000000000" w:firstRow="0" w:lastRow="0" w:firstColumn="0" w:lastColumn="0" w:oddVBand="0" w:evenVBand="0" w:oddHBand="0" w:evenHBand="0" w:firstRowFirstColumn="0" w:firstRowLastColumn="0" w:lastRowFirstColumn="0" w:lastRowLastColumn="0"/>
+              <w:rPr>
+                <w:rFonts w:ascii="Arial" w:hAnsi="Arial" w:cs="Arial"/>
+                <w:sz w:val="24"/>
+                <w:szCs w:val="24"/>
+              </w:rPr>
+            </w:pPr>
+            <w:r>
+              <w:rPr>
+                <w:rFonts w:ascii="Arial" w:hAnsi="Arial" w:cs="Arial"/>
+                <w:sz w:val="24"/>
+                <w:szCs w:val="24"/>
+              </w:rPr>
+              <w:t>Evidente</w:t>
+            </w:r>
+          </w:p>
+        </w:tc>
+        <w:tc>
+          <w:tcPr>
+            <w:tcW w:w="1462" w:type="dxa"/>
+          </w:tcPr>
+          <w:p>
+            <w:pPr>
+              <w:cnfStyle w:val="000000000000" w:firstRow="0" w:lastRow="0" w:firstColumn="0" w:lastColumn="0" w:oddVBand="0" w:evenVBand="0" w:oddHBand="0" w:evenHBand="0" w:firstRowFirstColumn="0" w:firstRowLastColumn="0" w:lastRowFirstColumn="0" w:lastRowLastColumn="0"/>
+              <w:rPr>
+                <w:rFonts w:ascii="Arial" w:hAnsi="Arial" w:cs="Arial"/>
+                <w:sz w:val="24"/>
+                <w:szCs w:val="24"/>
+              </w:rPr>
+            </w:pPr>
+            <w:r>
+              <w:rPr>
+                <w:rFonts w:ascii="Arial" w:hAnsi="Arial" w:cs="Arial"/>
+                <w:sz w:val="24"/>
+                <w:szCs w:val="24"/>
+              </w:rPr>
+              <w:t>11</w:t>
+            </w:r>
+          </w:p>
+        </w:tc>
+      </w:tr>
+      <w:tr>
+        <w:trPr>
+          <w:cnfStyle w:val="000000100000" w:firstRow="0" w:lastRow="0" w:firstColumn="0" w:lastColumn="0" w:oddVBand="0" w:evenVBand="0" w:oddHBand="1" w:evenHBand="0" w:firstRowFirstColumn="0" w:firstRowLastColumn="0" w:lastRowFirstColumn="0" w:lastRowLastColumn="0"/>
+        </w:trPr>
+        <w:tc>
+          <w:tcPr>
+            <w:cnfStyle w:val="001000000000" w:firstRow="0" w:lastRow="0" w:firstColumn="1" w:lastColumn="0" w:oddVBand="0" w:evenVBand="0" w:oddHBand="0" w:evenHBand="0" w:firstRowFirstColumn="0" w:firstRowLastColumn="0" w:lastRowFirstColumn="0" w:lastRowLastColumn="0"/>
+            <w:tcW w:w="603" w:type="dxa"/>
+          </w:tcPr>
+          <w:p>
+            <w:pPr>
+              <w:rPr>
+                <w:rFonts w:ascii="Arial" w:hAnsi="Arial" w:cs="Arial"/>
+                <w:sz w:val="24"/>
+                <w:szCs w:val="24"/>
+              </w:rPr>
+            </w:pPr>
+            <w:r>
+              <w:rPr>
+                <w:rFonts w:ascii="Arial" w:hAnsi="Arial" w:cs="Arial"/>
+                <w:sz w:val="24"/>
+                <w:szCs w:val="24"/>
+              </w:rPr>
+              <w:t>16</w:t>
+            </w:r>
+          </w:p>
+        </w:tc>
+        <w:tc>
+          <w:tcPr>
+            <w:tcW w:w="2196" w:type="dxa"/>
+          </w:tcPr>
+          <w:p>
+            <w:pPr>
+              <w:cnfStyle w:val="000000100000" w:firstRow="0" w:lastRow="0" w:firstColumn="0" w:lastColumn="0" w:oddVBand="0" w:evenVBand="0" w:oddHBand="1" w:evenHBand="0" w:firstRowFirstColumn="0" w:firstRowLastColumn="0" w:lastRowFirstColumn="0" w:lastRowLastColumn="0"/>
+              <w:rPr>
+                <w:rFonts w:ascii="Arial" w:hAnsi="Arial" w:cs="Arial"/>
+                <w:sz w:val="24"/>
+                <w:szCs w:val="24"/>
+              </w:rPr>
+            </w:pPr>
+            <w:r>
+              <w:rPr>
+                <w:rFonts w:ascii="Arial" w:hAnsi="Arial" w:cs="Arial"/>
+                <w:sz w:val="24"/>
+                <w:szCs w:val="24"/>
+              </w:rPr>
+              <w:t>Administrar Sitio</w:t>
+            </w:r>
+          </w:p>
+        </w:tc>
+        <w:tc>
+          <w:tcPr>
+            <w:tcW w:w="2935" w:type="dxa"/>
+          </w:tcPr>
+          <w:p>
+            <w:pPr>
+              <w:cnfStyle w:val="000000100000" w:firstRow="0" w:lastRow="0" w:firstColumn="0" w:lastColumn="0" w:oddVBand="0" w:evenVBand="0" w:oddHBand="1" w:evenHBand="0" w:firstRowFirstColumn="0" w:firstRowLastColumn="0" w:lastRowFirstColumn="0" w:lastRowLastColumn="0"/>
+              <w:rPr>
+                <w:rFonts w:ascii="Arial" w:hAnsi="Arial" w:cs="Arial"/>
+                <w:sz w:val="24"/>
+                <w:szCs w:val="24"/>
+              </w:rPr>
+            </w:pPr>
+            <w:r>
+              <w:rPr>
+                <w:rFonts w:ascii="Arial" w:hAnsi="Arial" w:cs="Arial"/>
+                <w:sz w:val="24"/>
+                <w:szCs w:val="24"/>
+              </w:rPr>
+              <w:t xml:space="preserve">El encargado de administrar el sitio es responsable de realizar los reportes y respaldo de los usuarios por medio de un </w:t>
+            </w:r>
+            <w:proofErr w:type="spellStart"/>
+            <w:r>
+              <w:rPr>
+                <w:rFonts w:ascii="Arial" w:hAnsi="Arial" w:cs="Arial"/>
+                <w:sz w:val="24"/>
+                <w:szCs w:val="24"/>
+              </w:rPr>
+              <w:t>backup</w:t>
+            </w:r>
+            <w:proofErr w:type="spellEnd"/>
+            <w:r>
+              <w:rPr>
+                <w:rFonts w:ascii="Arial" w:hAnsi="Arial" w:cs="Arial"/>
+                <w:sz w:val="24"/>
+                <w:szCs w:val="24"/>
+              </w:rPr>
+              <w:t xml:space="preserve">. </w:t>
+            </w:r>
+            <w:proofErr w:type="spellStart"/>
+            <w:r>
+              <w:rPr>
+                <w:rFonts w:ascii="Arial" w:hAnsi="Arial" w:cs="Arial"/>
+                <w:sz w:val="24"/>
+                <w:szCs w:val="24"/>
+              </w:rPr>
+              <w:t>Tambien</w:t>
+            </w:r>
+            <w:proofErr w:type="spellEnd"/>
+            <w:r>
+              <w:rPr>
+                <w:rFonts w:ascii="Arial" w:hAnsi="Arial" w:cs="Arial"/>
+                <w:sz w:val="24"/>
+                <w:szCs w:val="24"/>
+              </w:rPr>
+              <w:t xml:space="preserve"> visualiza los comentarios, proyectos, estados o tareas denunciados.</w:t>
+            </w:r>
+          </w:p>
+        </w:tc>
+        <w:tc>
+          <w:tcPr>
+            <w:tcW w:w="1632" w:type="dxa"/>
+          </w:tcPr>
+          <w:p>
+            <w:pPr>
+              <w:cnfStyle w:val="000000100000" w:firstRow="0" w:lastRow="0" w:firstColumn="0" w:lastColumn="0" w:oddVBand="0" w:evenVBand="0" w:oddHBand="1" w:evenHBand="0" w:firstRowFirstColumn="0" w:firstRowLastColumn="0" w:lastRowFirstColumn="0" w:lastRowLastColumn="0"/>
+              <w:rPr>
+                <w:rFonts w:ascii="Arial" w:hAnsi="Arial" w:cs="Arial"/>
+                <w:sz w:val="24"/>
+                <w:szCs w:val="24"/>
+              </w:rPr>
+            </w:pPr>
+            <w:r>
+              <w:rPr>
+                <w:rFonts w:ascii="Arial" w:hAnsi="Arial" w:cs="Arial"/>
+                <w:sz w:val="24"/>
+                <w:szCs w:val="24"/>
+              </w:rPr>
+              <w:t>Evidente</w:t>
+            </w:r>
+          </w:p>
+        </w:tc>
+        <w:tc>
+          <w:tcPr>
+            <w:tcW w:w="1462" w:type="dxa"/>
+          </w:tcPr>
+          <w:p>
+            <w:pPr>
+              <w:cnfStyle w:val="000000100000" w:firstRow="0" w:lastRow="0" w:firstColumn="0" w:lastColumn="0" w:oddVBand="0" w:evenVBand="0" w:oddHBand="1" w:evenHBand="0" w:firstRowFirstColumn="0" w:firstRowLastColumn="0" w:lastRowFirstColumn="0" w:lastRowLastColumn="0"/>
+              <w:rPr>
+                <w:rFonts w:ascii="Arial" w:hAnsi="Arial" w:cs="Arial"/>
+                <w:sz w:val="24"/>
+                <w:szCs w:val="24"/>
+              </w:rPr>
+            </w:pPr>
+            <w:r>
+              <w:rPr>
+                <w:rFonts w:ascii="Arial" w:hAnsi="Arial" w:cs="Arial"/>
+                <w:sz w:val="24"/>
+                <w:szCs w:val="24"/>
+              </w:rPr>
+              <w:t>1,11</w:t>
+            </w:r>
+          </w:p>
+        </w:tc>
+      </w:tr>
+      <w:tr>
+        <w:tc>
+          <w:tcPr>
+            <w:cnfStyle w:val="001000000000" w:firstRow="0" w:lastRow="0" w:firstColumn="1" w:lastColumn="0" w:oddVBand="0" w:evenVBand="0" w:oddHBand="0" w:evenHBand="0" w:firstRowFirstColumn="0" w:firstRowLastColumn="0" w:lastRowFirstColumn="0" w:lastRowLastColumn="0"/>
+            <w:tcW w:w="603" w:type="dxa"/>
+          </w:tcPr>
+          <w:p>
+            <w:pPr>
+              <w:rPr>
+                <w:rFonts w:ascii="Arial" w:hAnsi="Arial" w:cs="Arial"/>
+                <w:sz w:val="24"/>
+                <w:szCs w:val="24"/>
+              </w:rPr>
+            </w:pPr>
+            <w:r>
+              <w:rPr>
+                <w:rFonts w:ascii="Arial" w:hAnsi="Arial" w:cs="Arial"/>
+                <w:sz w:val="24"/>
+                <w:szCs w:val="24"/>
+              </w:rPr>
+              <w:t>17</w:t>
+            </w:r>
+          </w:p>
+        </w:tc>
+        <w:tc>
+          <w:tcPr>
+            <w:tcW w:w="2196" w:type="dxa"/>
+          </w:tcPr>
+          <w:p>
+            <w:pPr>
+              <w:cnfStyle w:val="000000000000" w:firstRow="0" w:lastRow="0" w:firstColumn="0" w:lastColumn="0" w:oddVBand="0" w:evenVBand="0" w:oddHBand="0" w:evenHBand="0" w:firstRowFirstColumn="0" w:firstRowLastColumn="0" w:lastRowFirstColumn="0" w:lastRowLastColumn="0"/>
+              <w:rPr>
+                <w:rFonts w:ascii="Arial" w:hAnsi="Arial" w:cs="Arial"/>
+                <w:sz w:val="24"/>
+                <w:szCs w:val="24"/>
+              </w:rPr>
+            </w:pPr>
+            <w:r>
+              <w:rPr>
+                <w:rFonts w:ascii="Arial" w:hAnsi="Arial" w:cs="Arial"/>
+                <w:sz w:val="24"/>
+                <w:szCs w:val="24"/>
+              </w:rPr>
+              <w:t>Administrar Usuarios</w:t>
+            </w:r>
+          </w:p>
+        </w:tc>
+        <w:tc>
+          <w:tcPr>
+            <w:tcW w:w="2935" w:type="dxa"/>
+          </w:tcPr>
+          <w:p>
+            <w:pPr>
+              <w:cnfStyle w:val="000000000000" w:firstRow="0" w:lastRow="0" w:firstColumn="0" w:lastColumn="0" w:oddVBand="0" w:evenVBand="0" w:oddHBand="0" w:evenHBand="0" w:firstRowFirstColumn="0" w:firstRowLastColumn="0" w:lastRowFirstColumn="0" w:lastRowLastColumn="0"/>
+              <w:rPr>
+                <w:rFonts w:ascii="Arial" w:hAnsi="Arial" w:cs="Arial"/>
+                <w:sz w:val="24"/>
+                <w:szCs w:val="24"/>
+              </w:rPr>
+            </w:pPr>
+            <w:r>
+              <w:rPr>
+                <w:rFonts w:ascii="Arial" w:hAnsi="Arial" w:cs="Arial"/>
+                <w:sz w:val="24"/>
+                <w:szCs w:val="24"/>
+              </w:rPr>
+              <w:t xml:space="preserve">Puede suspender o eliminar cuentas de los usuarios por incumplimiento. </w:t>
+            </w:r>
+          </w:p>
+        </w:tc>
+        <w:tc>
+          <w:tcPr>
+            <w:tcW w:w="1632" w:type="dxa"/>
+          </w:tcPr>
+          <w:p>
+            <w:pPr>
+              <w:cnfStyle w:val="000000000000" w:firstRow="0" w:lastRow="0" w:firstColumn="0" w:lastColumn="0" w:oddVBand="0" w:evenVBand="0" w:oddHBand="0" w:evenHBand="0" w:firstRowFirstColumn="0" w:firstRowLastColumn="0" w:lastRowFirstColumn="0" w:lastRowLastColumn="0"/>
+              <w:rPr>
+                <w:rFonts w:ascii="Arial" w:hAnsi="Arial" w:cs="Arial"/>
+                <w:sz w:val="24"/>
+                <w:szCs w:val="24"/>
+              </w:rPr>
+            </w:pPr>
+            <w:r>
+              <w:rPr>
+                <w:rFonts w:ascii="Arial" w:hAnsi="Arial" w:cs="Arial"/>
+                <w:sz w:val="24"/>
+                <w:szCs w:val="24"/>
+              </w:rPr>
+              <w:t xml:space="preserve">No evidente </w:t>
+            </w:r>
+          </w:p>
+        </w:tc>
+        <w:tc>
+          <w:tcPr>
+            <w:tcW w:w="1462" w:type="dxa"/>
+          </w:tcPr>
+          <w:p>
+            <w:pPr>
+              <w:cnfStyle w:val="000000000000" w:firstRow="0" w:lastRow="0" w:firstColumn="0" w:lastColumn="0" w:oddVBand="0" w:evenVBand="0" w:oddHBand="0" w:evenHBand="0" w:firstRowFirstColumn="0" w:firstRowLastColumn="0" w:lastRowFirstColumn="0" w:lastRowLastColumn="0"/>
+              <w:rPr>
+                <w:rFonts w:ascii="Arial" w:hAnsi="Arial" w:cs="Arial"/>
+                <w:sz w:val="24"/>
+                <w:szCs w:val="24"/>
+              </w:rPr>
+            </w:pPr>
+            <w:r>
+              <w:rPr>
+                <w:rFonts w:ascii="Arial" w:hAnsi="Arial" w:cs="Arial"/>
+                <w:sz w:val="24"/>
+                <w:szCs w:val="24"/>
+              </w:rPr>
+              <w:t>16</w:t>
+            </w:r>
           </w:p>
         </w:tc>
       </w:tr>
@@ -2813,16 +3670,15 @@
           <w:szCs w:val="24"/>
         </w:rPr>
       </w:pPr>
-    </w:p>
-    <w:p>
-      <w:pPr>
-        <w:spacing w:after="0" w:line="240" w:lineRule="auto"/>
+      <w:r>
         <w:rPr>
           <w:rFonts w:ascii="Arial" w:hAnsi="Arial" w:cs="Arial"/>
           <w:sz w:val="32"/>
           <w:szCs w:val="24"/>
         </w:rPr>
-      </w:pPr>
+        <w:lastRenderedPageBreak/>
+        <w:t>Atributos del Sistema</w:t>
+      </w:r>
     </w:p>
     <w:p>
       <w:pPr>
@@ -2833,147 +3689,867 @@
           <w:szCs w:val="24"/>
         </w:rPr>
       </w:pPr>
-    </w:p>
-    <w:p>
-      <w:pPr>
-        <w:spacing w:after="0" w:line="240" w:lineRule="auto"/>
+      <w:r>
         <w:rPr>
           <w:rFonts w:ascii="Arial" w:hAnsi="Arial" w:cs="Arial"/>
           <w:sz w:val="32"/>
           <w:szCs w:val="24"/>
         </w:rPr>
-      </w:pPr>
-    </w:p>
-    <w:p>
-      <w:pPr>
-        <w:spacing w:after="0" w:line="240" w:lineRule="auto"/>
-        <w:rPr>
-          <w:rFonts w:ascii="Arial" w:hAnsi="Arial" w:cs="Arial"/>
-          <w:sz w:val="24"/>
-          <w:szCs w:val="24"/>
-        </w:rPr>
-      </w:pPr>
-    </w:p>
-    <w:p>
-      <w:pPr>
-        <w:spacing w:after="0" w:line="240" w:lineRule="auto"/>
-        <w:rPr>
-          <w:rFonts w:ascii="Arial" w:hAnsi="Arial" w:cs="Arial"/>
-          <w:sz w:val="24"/>
-          <w:szCs w:val="24"/>
-        </w:rPr>
-      </w:pPr>
-    </w:p>
-    <w:p>
-      <w:pPr>
-        <w:spacing w:after="0" w:line="240" w:lineRule="auto"/>
-        <w:rPr>
-          <w:rFonts w:ascii="Arial" w:hAnsi="Arial" w:cs="Arial"/>
-          <w:sz w:val="24"/>
-          <w:szCs w:val="24"/>
-        </w:rPr>
-      </w:pPr>
-    </w:p>
-    <w:p>
-      <w:pPr>
-        <w:spacing w:after="0" w:line="240" w:lineRule="auto"/>
-        <w:rPr>
-          <w:rFonts w:ascii="Arial" w:hAnsi="Arial" w:cs="Arial"/>
-          <w:sz w:val="24"/>
-          <w:szCs w:val="24"/>
-        </w:rPr>
-      </w:pPr>
-    </w:p>
-    <w:p>
-      <w:pPr>
-        <w:spacing w:after="0" w:line="240" w:lineRule="auto"/>
-        <w:rPr>
-          <w:rFonts w:ascii="Arial" w:hAnsi="Arial" w:cs="Arial"/>
-          <w:sz w:val="24"/>
-          <w:szCs w:val="24"/>
-        </w:rPr>
-      </w:pPr>
-    </w:p>
-    <w:p>
-      <w:pPr>
-        <w:spacing w:after="0" w:line="240" w:lineRule="auto"/>
-        <w:rPr>
-          <w:rFonts w:ascii="Arial" w:hAnsi="Arial" w:cs="Arial"/>
-          <w:sz w:val="24"/>
-          <w:szCs w:val="24"/>
-        </w:rPr>
-      </w:pPr>
-    </w:p>
-    <w:p>
-      <w:pPr>
-        <w:spacing w:after="0" w:line="240" w:lineRule="auto"/>
-        <w:rPr>
-          <w:rFonts w:ascii="Arial" w:hAnsi="Arial" w:cs="Arial"/>
-          <w:sz w:val="24"/>
-          <w:szCs w:val="24"/>
-        </w:rPr>
-      </w:pPr>
-    </w:p>
-    <w:p>
-      <w:pPr>
-        <w:spacing w:after="0" w:line="240" w:lineRule="auto"/>
-        <w:rPr>
-          <w:rFonts w:ascii="Arial" w:hAnsi="Arial" w:cs="Arial"/>
-          <w:sz w:val="24"/>
-          <w:szCs w:val="24"/>
-        </w:rPr>
-      </w:pPr>
-    </w:p>
-    <w:p>
-      <w:pPr>
-        <w:spacing w:after="0" w:line="240" w:lineRule="auto"/>
-        <w:rPr>
-          <w:rFonts w:ascii="Arial" w:hAnsi="Arial" w:cs="Arial"/>
-          <w:sz w:val="24"/>
-          <w:szCs w:val="24"/>
-        </w:rPr>
-      </w:pPr>
-    </w:p>
-    <w:p>
-      <w:pPr>
-        <w:spacing w:after="0" w:line="240" w:lineRule="auto"/>
-        <w:rPr>
-          <w:rFonts w:ascii="Arial" w:hAnsi="Arial" w:cs="Arial"/>
-          <w:sz w:val="24"/>
-          <w:szCs w:val="24"/>
-        </w:rPr>
-      </w:pPr>
-    </w:p>
-    <w:p>
-      <w:pPr>
-        <w:spacing w:after="0" w:line="240" w:lineRule="auto"/>
-        <w:rPr>
-          <w:rFonts w:ascii="Arial" w:hAnsi="Arial" w:cs="Arial"/>
-          <w:sz w:val="24"/>
-          <w:szCs w:val="24"/>
-        </w:rPr>
-      </w:pPr>
-    </w:p>
-    <w:p>
-      <w:pPr>
-        <w:spacing w:after="0" w:line="240" w:lineRule="auto"/>
-        <w:rPr>
-          <w:rFonts w:ascii="Arial" w:hAnsi="Arial" w:cs="Arial"/>
-          <w:sz w:val="24"/>
-          <w:szCs w:val="24"/>
-        </w:rPr>
-      </w:pPr>
-    </w:p>
-    <w:p>
-      <w:pPr>
-        <w:spacing w:after="0" w:line="240" w:lineRule="auto"/>
-        <w:jc w:val="center"/>
+        <w:tab/>
+        <w:t>(Requerimientos No Funcionales)</w:t>
+      </w:r>
+    </w:p>
+    <w:p>
+      <w:pPr>
+        <w:spacing w:after="0" w:line="240" w:lineRule="auto"/>
         <w:rPr>
           <w:rFonts w:ascii="Arial" w:hAnsi="Arial" w:cs="Arial"/>
           <w:sz w:val="32"/>
           <w:szCs w:val="24"/>
         </w:rPr>
       </w:pPr>
+    </w:p>
+    <w:p>
+      <w:pPr>
+        <w:spacing w:after="0" w:line="240" w:lineRule="auto"/>
+        <w:rPr>
+          <w:rFonts w:ascii="Arial" w:hAnsi="Arial" w:cs="Arial"/>
+          <w:sz w:val="32"/>
+          <w:szCs w:val="24"/>
+        </w:rPr>
+      </w:pPr>
+      <w:r>
+        <w:rPr>
+          <w:rFonts w:ascii="Arial" w:hAnsi="Arial" w:cs="Arial"/>
+          <w:sz w:val="32"/>
+          <w:szCs w:val="24"/>
+        </w:rPr>
+        <w:t>Producto:</w:t>
+      </w:r>
+    </w:p>
+    <w:tbl>
+      <w:tblPr>
+        <w:tblStyle w:val="Tabladecuadrcula4-nfasis6"/>
+        <w:tblW w:w="0" w:type="auto"/>
+        <w:tblLook w:val="04A0" w:firstRow="1" w:lastRow="0" w:firstColumn="1" w:lastColumn="0" w:noHBand="0" w:noVBand="1"/>
+      </w:tblPr>
+      <w:tblGrid>
+        <w:gridCol w:w="1123"/>
+        <w:gridCol w:w="1885"/>
+        <w:gridCol w:w="4377"/>
+        <w:gridCol w:w="1443"/>
+      </w:tblGrid>
+      <w:tr>
+        <w:trPr>
+          <w:cnfStyle w:val="100000000000" w:firstRow="1" w:lastRow="0" w:firstColumn="0" w:lastColumn="0" w:oddVBand="0" w:evenVBand="0" w:oddHBand="0" w:evenHBand="0" w:firstRowFirstColumn="0" w:firstRowLastColumn="0" w:lastRowFirstColumn="0" w:lastRowLastColumn="0"/>
+        </w:trPr>
+        <w:tc>
+          <w:tcPr>
+            <w:cnfStyle w:val="001000000000" w:firstRow="0" w:lastRow="0" w:firstColumn="1" w:lastColumn="0" w:oddVBand="0" w:evenVBand="0" w:oddHBand="0" w:evenHBand="0" w:firstRowFirstColumn="0" w:firstRowLastColumn="0" w:lastRowFirstColumn="0" w:lastRowLastColumn="0"/>
+            <w:tcW w:w="1123" w:type="dxa"/>
+          </w:tcPr>
+          <w:p>
+            <w:pPr>
+              <w:rPr>
+                <w:rFonts w:ascii="Arial" w:hAnsi="Arial" w:cs="Arial"/>
+                <w:sz w:val="24"/>
+                <w:szCs w:val="24"/>
+              </w:rPr>
+            </w:pPr>
+            <w:r>
+              <w:rPr>
+                <w:rFonts w:ascii="Arial" w:hAnsi="Arial" w:cs="Arial"/>
+                <w:sz w:val="24"/>
+                <w:szCs w:val="24"/>
+              </w:rPr>
+              <w:t>Numero</w:t>
+            </w:r>
+          </w:p>
+        </w:tc>
+        <w:tc>
+          <w:tcPr>
+            <w:tcW w:w="1885" w:type="dxa"/>
+          </w:tcPr>
+          <w:p>
+            <w:pPr>
+              <w:cnfStyle w:val="100000000000" w:firstRow="1" w:lastRow="0" w:firstColumn="0" w:lastColumn="0" w:oddVBand="0" w:evenVBand="0" w:oddHBand="0" w:evenHBand="0" w:firstRowFirstColumn="0" w:firstRowLastColumn="0" w:lastRowFirstColumn="0" w:lastRowLastColumn="0"/>
+              <w:rPr>
+                <w:rFonts w:ascii="Arial" w:hAnsi="Arial" w:cs="Arial"/>
+                <w:sz w:val="24"/>
+                <w:szCs w:val="24"/>
+              </w:rPr>
+            </w:pPr>
+            <w:r>
+              <w:rPr>
+                <w:rFonts w:ascii="Arial" w:hAnsi="Arial" w:cs="Arial"/>
+                <w:sz w:val="24"/>
+                <w:szCs w:val="24"/>
+              </w:rPr>
+              <w:t>Atributo</w:t>
+            </w:r>
+          </w:p>
+        </w:tc>
+        <w:tc>
+          <w:tcPr>
+            <w:tcW w:w="4377" w:type="dxa"/>
+          </w:tcPr>
+          <w:p>
+            <w:pPr>
+              <w:cnfStyle w:val="100000000000" w:firstRow="1" w:lastRow="0" w:firstColumn="0" w:lastColumn="0" w:oddVBand="0" w:evenVBand="0" w:oddHBand="0" w:evenHBand="0" w:firstRowFirstColumn="0" w:firstRowLastColumn="0" w:lastRowFirstColumn="0" w:lastRowLastColumn="0"/>
+              <w:rPr>
+                <w:rFonts w:ascii="Arial" w:hAnsi="Arial" w:cs="Arial"/>
+                <w:sz w:val="24"/>
+                <w:szCs w:val="24"/>
+              </w:rPr>
+            </w:pPr>
+            <w:r>
+              <w:rPr>
+                <w:rFonts w:ascii="Arial" w:hAnsi="Arial" w:cs="Arial"/>
+                <w:sz w:val="24"/>
+                <w:szCs w:val="24"/>
+              </w:rPr>
+              <w:t xml:space="preserve">Descripción </w:t>
+            </w:r>
+          </w:p>
+        </w:tc>
+        <w:tc>
+          <w:tcPr>
+            <w:tcW w:w="1443" w:type="dxa"/>
+          </w:tcPr>
+          <w:p>
+            <w:pPr>
+              <w:cnfStyle w:val="100000000000" w:firstRow="1" w:lastRow="0" w:firstColumn="0" w:lastColumn="0" w:oddVBand="0" w:evenVBand="0" w:oddHBand="0" w:evenHBand="0" w:firstRowFirstColumn="0" w:firstRowLastColumn="0" w:lastRowFirstColumn="0" w:lastRowLastColumn="0"/>
+              <w:rPr>
+                <w:rFonts w:ascii="Arial" w:hAnsi="Arial" w:cs="Arial"/>
+                <w:sz w:val="24"/>
+                <w:szCs w:val="24"/>
+              </w:rPr>
+            </w:pPr>
+            <w:r>
+              <w:rPr>
+                <w:rFonts w:ascii="Arial" w:hAnsi="Arial" w:cs="Arial"/>
+                <w:sz w:val="24"/>
+                <w:szCs w:val="24"/>
+              </w:rPr>
+              <w:t>Prioridad</w:t>
+            </w:r>
+          </w:p>
+        </w:tc>
+      </w:tr>
+      <w:tr>
+        <w:trPr>
+          <w:cnfStyle w:val="000000100000" w:firstRow="0" w:lastRow="0" w:firstColumn="0" w:lastColumn="0" w:oddVBand="0" w:evenVBand="0" w:oddHBand="1" w:evenHBand="0" w:firstRowFirstColumn="0" w:firstRowLastColumn="0" w:lastRowFirstColumn="0" w:lastRowLastColumn="0"/>
+        </w:trPr>
+        <w:tc>
+          <w:tcPr>
+            <w:cnfStyle w:val="001000000000" w:firstRow="0" w:lastRow="0" w:firstColumn="1" w:lastColumn="0" w:oddVBand="0" w:evenVBand="0" w:oddHBand="0" w:evenHBand="0" w:firstRowFirstColumn="0" w:firstRowLastColumn="0" w:lastRowFirstColumn="0" w:lastRowLastColumn="0"/>
+            <w:tcW w:w="1123" w:type="dxa"/>
+          </w:tcPr>
+          <w:p>
+            <w:pPr>
+              <w:rPr>
+                <w:rFonts w:ascii="Arial" w:hAnsi="Arial" w:cs="Arial"/>
+                <w:sz w:val="24"/>
+                <w:szCs w:val="24"/>
+              </w:rPr>
+            </w:pPr>
+            <w:r>
+              <w:rPr>
+                <w:rFonts w:ascii="Arial" w:hAnsi="Arial" w:cs="Arial"/>
+                <w:sz w:val="24"/>
+                <w:szCs w:val="24"/>
+              </w:rPr>
+              <w:t>1</w:t>
+            </w:r>
+          </w:p>
+        </w:tc>
+        <w:tc>
+          <w:tcPr>
+            <w:tcW w:w="1885" w:type="dxa"/>
+          </w:tcPr>
+          <w:p>
+            <w:pPr>
+              <w:cnfStyle w:val="000000100000" w:firstRow="0" w:lastRow="0" w:firstColumn="0" w:lastColumn="0" w:oddVBand="0" w:evenVBand="0" w:oddHBand="1" w:evenHBand="0" w:firstRowFirstColumn="0" w:firstRowLastColumn="0" w:lastRowFirstColumn="0" w:lastRowLastColumn="0"/>
+              <w:rPr>
+                <w:rFonts w:ascii="Arial" w:hAnsi="Arial" w:cs="Arial"/>
+                <w:sz w:val="24"/>
+                <w:szCs w:val="24"/>
+              </w:rPr>
+            </w:pPr>
+            <w:r>
+              <w:rPr>
+                <w:rFonts w:ascii="Arial" w:hAnsi="Arial" w:cs="Arial"/>
+                <w:sz w:val="24"/>
+                <w:szCs w:val="24"/>
+              </w:rPr>
+              <w:t>Usabilidad</w:t>
+            </w:r>
+          </w:p>
+        </w:tc>
+        <w:tc>
+          <w:tcPr>
+            <w:tcW w:w="4377" w:type="dxa"/>
+          </w:tcPr>
+          <w:p>
+            <w:pPr>
+              <w:cnfStyle w:val="000000100000" w:firstRow="0" w:lastRow="0" w:firstColumn="0" w:lastColumn="0" w:oddVBand="0" w:evenVBand="0" w:oddHBand="1" w:evenHBand="0" w:firstRowFirstColumn="0" w:firstRowLastColumn="0" w:lastRowFirstColumn="0" w:lastRowLastColumn="0"/>
+              <w:rPr>
+                <w:rFonts w:ascii="Arial" w:hAnsi="Arial" w:cs="Arial"/>
+                <w:sz w:val="24"/>
+                <w:szCs w:val="24"/>
+              </w:rPr>
+            </w:pPr>
+            <w:r>
+              <w:rPr>
+                <w:rFonts w:ascii="Arial" w:hAnsi="Arial" w:cs="Arial"/>
+                <w:sz w:val="24"/>
+                <w:szCs w:val="24"/>
+              </w:rPr>
+              <w:t>El sistema debe de ser fácil de usar para el usuario.</w:t>
+            </w:r>
+          </w:p>
+        </w:tc>
+        <w:tc>
+          <w:tcPr>
+            <w:tcW w:w="1443" w:type="dxa"/>
+          </w:tcPr>
+          <w:p>
+            <w:pPr>
+              <w:cnfStyle w:val="000000100000" w:firstRow="0" w:lastRow="0" w:firstColumn="0" w:lastColumn="0" w:oddVBand="0" w:evenVBand="0" w:oddHBand="1" w:evenHBand="0" w:firstRowFirstColumn="0" w:firstRowLastColumn="0" w:lastRowFirstColumn="0" w:lastRowLastColumn="0"/>
+              <w:rPr>
+                <w:rFonts w:ascii="Arial" w:hAnsi="Arial" w:cs="Arial"/>
+                <w:sz w:val="24"/>
+                <w:szCs w:val="24"/>
+              </w:rPr>
+            </w:pPr>
+          </w:p>
+        </w:tc>
+      </w:tr>
+      <w:tr>
+        <w:tc>
+          <w:tcPr>
+            <w:cnfStyle w:val="001000000000" w:firstRow="0" w:lastRow="0" w:firstColumn="1" w:lastColumn="0" w:oddVBand="0" w:evenVBand="0" w:oddHBand="0" w:evenHBand="0" w:firstRowFirstColumn="0" w:firstRowLastColumn="0" w:lastRowFirstColumn="0" w:lastRowLastColumn="0"/>
+            <w:tcW w:w="1123" w:type="dxa"/>
+          </w:tcPr>
+          <w:p>
+            <w:pPr>
+              <w:rPr>
+                <w:rFonts w:ascii="Arial" w:hAnsi="Arial" w:cs="Arial"/>
+                <w:sz w:val="24"/>
+                <w:szCs w:val="24"/>
+              </w:rPr>
+            </w:pPr>
+            <w:r>
+              <w:rPr>
+                <w:rFonts w:ascii="Arial" w:hAnsi="Arial" w:cs="Arial"/>
+                <w:sz w:val="24"/>
+                <w:szCs w:val="24"/>
+              </w:rPr>
+              <w:t>2</w:t>
+            </w:r>
+          </w:p>
+        </w:tc>
+        <w:tc>
+          <w:tcPr>
+            <w:tcW w:w="1885" w:type="dxa"/>
+          </w:tcPr>
+          <w:p>
+            <w:pPr>
+              <w:cnfStyle w:val="000000000000" w:firstRow="0" w:lastRow="0" w:firstColumn="0" w:lastColumn="0" w:oddVBand="0" w:evenVBand="0" w:oddHBand="0" w:evenHBand="0" w:firstRowFirstColumn="0" w:firstRowLastColumn="0" w:lastRowFirstColumn="0" w:lastRowLastColumn="0"/>
+              <w:rPr>
+                <w:rFonts w:ascii="Arial" w:hAnsi="Arial" w:cs="Arial"/>
+                <w:sz w:val="24"/>
+                <w:szCs w:val="24"/>
+              </w:rPr>
+            </w:pPr>
+            <w:r>
+              <w:rPr>
+                <w:rFonts w:ascii="Arial" w:hAnsi="Arial" w:cs="Arial"/>
+                <w:sz w:val="24"/>
+                <w:szCs w:val="24"/>
+              </w:rPr>
+              <w:t>Eficiencia</w:t>
+            </w:r>
+          </w:p>
+        </w:tc>
+        <w:tc>
+          <w:tcPr>
+            <w:tcW w:w="4377" w:type="dxa"/>
+          </w:tcPr>
+          <w:p>
+            <w:pPr>
+              <w:cnfStyle w:val="000000000000" w:firstRow="0" w:lastRow="0" w:firstColumn="0" w:lastColumn="0" w:oddVBand="0" w:evenVBand="0" w:oddHBand="0" w:evenHBand="0" w:firstRowFirstColumn="0" w:firstRowLastColumn="0" w:lastRowFirstColumn="0" w:lastRowLastColumn="0"/>
+              <w:rPr>
+                <w:rFonts w:ascii="Arial" w:hAnsi="Arial" w:cs="Arial"/>
+                <w:sz w:val="24"/>
+                <w:szCs w:val="24"/>
+              </w:rPr>
+            </w:pPr>
+            <w:r>
+              <w:rPr>
+                <w:rFonts w:ascii="Arial" w:hAnsi="Arial" w:cs="Arial"/>
+                <w:sz w:val="24"/>
+                <w:szCs w:val="24"/>
+              </w:rPr>
+              <w:t>El sistema debe tener la mayor capacidad para el usuario.</w:t>
+            </w:r>
+          </w:p>
+        </w:tc>
+        <w:tc>
+          <w:tcPr>
+            <w:tcW w:w="1443" w:type="dxa"/>
+          </w:tcPr>
+          <w:p>
+            <w:pPr>
+              <w:cnfStyle w:val="000000000000" w:firstRow="0" w:lastRow="0" w:firstColumn="0" w:lastColumn="0" w:oddVBand="0" w:evenVBand="0" w:oddHBand="0" w:evenHBand="0" w:firstRowFirstColumn="0" w:firstRowLastColumn="0" w:lastRowFirstColumn="0" w:lastRowLastColumn="0"/>
+              <w:rPr>
+                <w:rFonts w:ascii="Arial" w:hAnsi="Arial" w:cs="Arial"/>
+                <w:sz w:val="24"/>
+                <w:szCs w:val="24"/>
+              </w:rPr>
+            </w:pPr>
+          </w:p>
+        </w:tc>
+      </w:tr>
+      <w:tr>
+        <w:trPr>
+          <w:cnfStyle w:val="000000100000" w:firstRow="0" w:lastRow="0" w:firstColumn="0" w:lastColumn="0" w:oddVBand="0" w:evenVBand="0" w:oddHBand="1" w:evenHBand="0" w:firstRowFirstColumn="0" w:firstRowLastColumn="0" w:lastRowFirstColumn="0" w:lastRowLastColumn="0"/>
+        </w:trPr>
+        <w:tc>
+          <w:tcPr>
+            <w:cnfStyle w:val="001000000000" w:firstRow="0" w:lastRow="0" w:firstColumn="1" w:lastColumn="0" w:oddVBand="0" w:evenVBand="0" w:oddHBand="0" w:evenHBand="0" w:firstRowFirstColumn="0" w:firstRowLastColumn="0" w:lastRowFirstColumn="0" w:lastRowLastColumn="0"/>
+            <w:tcW w:w="1123" w:type="dxa"/>
+          </w:tcPr>
+          <w:p>
+            <w:pPr>
+              <w:rPr>
+                <w:rFonts w:ascii="Arial" w:hAnsi="Arial" w:cs="Arial"/>
+                <w:sz w:val="24"/>
+                <w:szCs w:val="24"/>
+              </w:rPr>
+            </w:pPr>
+            <w:r>
+              <w:rPr>
+                <w:rFonts w:ascii="Arial" w:hAnsi="Arial" w:cs="Arial"/>
+                <w:sz w:val="24"/>
+                <w:szCs w:val="24"/>
+              </w:rPr>
+              <w:t>3</w:t>
+            </w:r>
+          </w:p>
+        </w:tc>
+        <w:tc>
+          <w:tcPr>
+            <w:tcW w:w="1885" w:type="dxa"/>
+          </w:tcPr>
+          <w:p>
+            <w:pPr>
+              <w:cnfStyle w:val="000000100000" w:firstRow="0" w:lastRow="0" w:firstColumn="0" w:lastColumn="0" w:oddVBand="0" w:evenVBand="0" w:oddHBand="1" w:evenHBand="0" w:firstRowFirstColumn="0" w:firstRowLastColumn="0" w:lastRowFirstColumn="0" w:lastRowLastColumn="0"/>
+              <w:rPr>
+                <w:rFonts w:ascii="Arial" w:hAnsi="Arial" w:cs="Arial"/>
+                <w:sz w:val="24"/>
+                <w:szCs w:val="24"/>
+              </w:rPr>
+            </w:pPr>
+            <w:proofErr w:type="spellStart"/>
+            <w:r>
+              <w:rPr>
+                <w:rFonts w:ascii="Arial" w:hAnsi="Arial" w:cs="Arial"/>
+                <w:sz w:val="24"/>
+                <w:szCs w:val="24"/>
+              </w:rPr>
+              <w:t>Dependabilidad</w:t>
+            </w:r>
+            <w:proofErr w:type="spellEnd"/>
+          </w:p>
+        </w:tc>
+        <w:tc>
+          <w:tcPr>
+            <w:tcW w:w="4377" w:type="dxa"/>
+          </w:tcPr>
+          <w:p>
+            <w:pPr>
+              <w:cnfStyle w:val="000000100000" w:firstRow="0" w:lastRow="0" w:firstColumn="0" w:lastColumn="0" w:oddVBand="0" w:evenVBand="0" w:oddHBand="1" w:evenHBand="0" w:firstRowFirstColumn="0" w:firstRowLastColumn="0" w:lastRowFirstColumn="0" w:lastRowLastColumn="0"/>
+              <w:rPr>
+                <w:rFonts w:ascii="Arial" w:hAnsi="Arial" w:cs="Arial"/>
+                <w:sz w:val="24"/>
+                <w:szCs w:val="24"/>
+              </w:rPr>
+            </w:pPr>
+            <w:r>
+              <w:rPr>
+                <w:rFonts w:ascii="Arial" w:hAnsi="Arial" w:cs="Arial"/>
+                <w:sz w:val="24"/>
+                <w:szCs w:val="24"/>
+              </w:rPr>
+              <w:t>El Sistema deber mantener ser estable en la funcionalidad.</w:t>
+            </w:r>
+          </w:p>
+        </w:tc>
+        <w:tc>
+          <w:tcPr>
+            <w:tcW w:w="1443" w:type="dxa"/>
+          </w:tcPr>
+          <w:p>
+            <w:pPr>
+              <w:cnfStyle w:val="000000100000" w:firstRow="0" w:lastRow="0" w:firstColumn="0" w:lastColumn="0" w:oddVBand="0" w:evenVBand="0" w:oddHBand="1" w:evenHBand="0" w:firstRowFirstColumn="0" w:firstRowLastColumn="0" w:lastRowFirstColumn="0" w:lastRowLastColumn="0"/>
+              <w:rPr>
+                <w:rFonts w:ascii="Arial" w:hAnsi="Arial" w:cs="Arial"/>
+                <w:sz w:val="24"/>
+                <w:szCs w:val="24"/>
+              </w:rPr>
+            </w:pPr>
+          </w:p>
+        </w:tc>
+      </w:tr>
+      <w:tr>
+        <w:tc>
+          <w:tcPr>
+            <w:cnfStyle w:val="001000000000" w:firstRow="0" w:lastRow="0" w:firstColumn="1" w:lastColumn="0" w:oddVBand="0" w:evenVBand="0" w:oddHBand="0" w:evenHBand="0" w:firstRowFirstColumn="0" w:firstRowLastColumn="0" w:lastRowFirstColumn="0" w:lastRowLastColumn="0"/>
+            <w:tcW w:w="1123" w:type="dxa"/>
+          </w:tcPr>
+          <w:p>
+            <w:pPr>
+              <w:rPr>
+                <w:rFonts w:ascii="Arial" w:hAnsi="Arial" w:cs="Arial"/>
+                <w:sz w:val="24"/>
+                <w:szCs w:val="24"/>
+              </w:rPr>
+            </w:pPr>
+            <w:r>
+              <w:rPr>
+                <w:rFonts w:ascii="Arial" w:hAnsi="Arial" w:cs="Arial"/>
+                <w:sz w:val="24"/>
+                <w:szCs w:val="24"/>
+              </w:rPr>
+              <w:t>4</w:t>
+            </w:r>
+          </w:p>
+        </w:tc>
+        <w:tc>
+          <w:tcPr>
+            <w:tcW w:w="1885" w:type="dxa"/>
+          </w:tcPr>
+          <w:p>
+            <w:pPr>
+              <w:cnfStyle w:val="000000000000" w:firstRow="0" w:lastRow="0" w:firstColumn="0" w:lastColumn="0" w:oddVBand="0" w:evenVBand="0" w:oddHBand="0" w:evenHBand="0" w:firstRowFirstColumn="0" w:firstRowLastColumn="0" w:lastRowFirstColumn="0" w:lastRowLastColumn="0"/>
+              <w:rPr>
+                <w:rFonts w:ascii="Arial" w:hAnsi="Arial" w:cs="Arial"/>
+                <w:sz w:val="24"/>
+                <w:szCs w:val="24"/>
+              </w:rPr>
+            </w:pPr>
+            <w:r>
+              <w:rPr>
+                <w:rFonts w:ascii="Arial" w:hAnsi="Arial" w:cs="Arial"/>
+                <w:sz w:val="24"/>
+                <w:szCs w:val="24"/>
+              </w:rPr>
+              <w:t>Seguridad</w:t>
+            </w:r>
+          </w:p>
+        </w:tc>
+        <w:tc>
+          <w:tcPr>
+            <w:tcW w:w="4377" w:type="dxa"/>
+          </w:tcPr>
+          <w:p>
+            <w:pPr>
+              <w:cnfStyle w:val="000000000000" w:firstRow="0" w:lastRow="0" w:firstColumn="0" w:lastColumn="0" w:oddVBand="0" w:evenVBand="0" w:oddHBand="0" w:evenHBand="0" w:firstRowFirstColumn="0" w:firstRowLastColumn="0" w:lastRowFirstColumn="0" w:lastRowLastColumn="0"/>
+              <w:rPr>
+                <w:rFonts w:ascii="Arial" w:hAnsi="Arial" w:cs="Arial"/>
+                <w:sz w:val="24"/>
+                <w:szCs w:val="24"/>
+              </w:rPr>
+            </w:pPr>
+            <w:r>
+              <w:rPr>
+                <w:rFonts w:ascii="Arial" w:hAnsi="Arial" w:cs="Arial"/>
+                <w:sz w:val="24"/>
+                <w:szCs w:val="24"/>
+              </w:rPr>
+              <w:t>El ingreso a la aplicación está restringido bajo el uso de Contraseña y usuarios definidos.</w:t>
+            </w:r>
+          </w:p>
+        </w:tc>
+        <w:tc>
+          <w:tcPr>
+            <w:tcW w:w="1443" w:type="dxa"/>
+          </w:tcPr>
+          <w:p>
+            <w:pPr>
+              <w:cnfStyle w:val="000000000000" w:firstRow="0" w:lastRow="0" w:firstColumn="0" w:lastColumn="0" w:oddVBand="0" w:evenVBand="0" w:oddHBand="0" w:evenHBand="0" w:firstRowFirstColumn="0" w:firstRowLastColumn="0" w:lastRowFirstColumn="0" w:lastRowLastColumn="0"/>
+              <w:rPr>
+                <w:rFonts w:ascii="Arial" w:hAnsi="Arial" w:cs="Arial"/>
+                <w:sz w:val="24"/>
+                <w:szCs w:val="24"/>
+              </w:rPr>
+            </w:pPr>
+          </w:p>
+        </w:tc>
+      </w:tr>
+      <w:tr>
+        <w:trPr>
+          <w:cnfStyle w:val="000000100000" w:firstRow="0" w:lastRow="0" w:firstColumn="0" w:lastColumn="0" w:oddVBand="0" w:evenVBand="0" w:oddHBand="1" w:evenHBand="0" w:firstRowFirstColumn="0" w:firstRowLastColumn="0" w:lastRowFirstColumn="0" w:lastRowLastColumn="0"/>
+        </w:trPr>
+        <w:tc>
+          <w:tcPr>
+            <w:cnfStyle w:val="001000000000" w:firstRow="0" w:lastRow="0" w:firstColumn="1" w:lastColumn="0" w:oddVBand="0" w:evenVBand="0" w:oddHBand="0" w:evenHBand="0" w:firstRowFirstColumn="0" w:firstRowLastColumn="0" w:lastRowFirstColumn="0" w:lastRowLastColumn="0"/>
+            <w:tcW w:w="1123" w:type="dxa"/>
+          </w:tcPr>
+          <w:p>
+            <w:pPr>
+              <w:rPr>
+                <w:rFonts w:ascii="Arial" w:hAnsi="Arial" w:cs="Arial"/>
+                <w:sz w:val="24"/>
+                <w:szCs w:val="24"/>
+              </w:rPr>
+            </w:pPr>
+            <w:r>
+              <w:rPr>
+                <w:rFonts w:ascii="Arial" w:hAnsi="Arial" w:cs="Arial"/>
+                <w:sz w:val="24"/>
+                <w:szCs w:val="24"/>
+              </w:rPr>
+              <w:t>5</w:t>
+            </w:r>
+          </w:p>
+        </w:tc>
+        <w:tc>
+          <w:tcPr>
+            <w:tcW w:w="1885" w:type="dxa"/>
+          </w:tcPr>
+          <w:p>
+            <w:pPr>
+              <w:cnfStyle w:val="000000100000" w:firstRow="0" w:lastRow="0" w:firstColumn="0" w:lastColumn="0" w:oddVBand="0" w:evenVBand="0" w:oddHBand="1" w:evenHBand="0" w:firstRowFirstColumn="0" w:firstRowLastColumn="0" w:lastRowFirstColumn="0" w:lastRowLastColumn="0"/>
+              <w:rPr>
+                <w:rFonts w:ascii="Arial" w:hAnsi="Arial" w:cs="Arial"/>
+                <w:sz w:val="24"/>
+                <w:szCs w:val="24"/>
+              </w:rPr>
+            </w:pPr>
+            <w:r>
+              <w:rPr>
+                <w:rFonts w:ascii="Arial" w:hAnsi="Arial" w:cs="Arial"/>
+                <w:sz w:val="24"/>
+                <w:szCs w:val="24"/>
+              </w:rPr>
+              <w:t>Disponibilidad</w:t>
+            </w:r>
+          </w:p>
+        </w:tc>
+        <w:tc>
+          <w:tcPr>
+            <w:tcW w:w="4377" w:type="dxa"/>
+          </w:tcPr>
+          <w:p>
+            <w:pPr>
+              <w:cnfStyle w:val="000000100000" w:firstRow="0" w:lastRow="0" w:firstColumn="0" w:lastColumn="0" w:oddVBand="0" w:evenVBand="0" w:oddHBand="1" w:evenHBand="0" w:firstRowFirstColumn="0" w:firstRowLastColumn="0" w:lastRowFirstColumn="0" w:lastRowLastColumn="0"/>
+              <w:rPr>
+                <w:rFonts w:ascii="Arial" w:hAnsi="Arial" w:cs="Arial"/>
+                <w:sz w:val="24"/>
+                <w:szCs w:val="24"/>
+              </w:rPr>
+            </w:pPr>
+            <w:r>
+              <w:rPr>
+                <w:rFonts w:ascii="Arial" w:hAnsi="Arial" w:cs="Arial"/>
+                <w:sz w:val="24"/>
+                <w:szCs w:val="24"/>
+              </w:rPr>
+              <w:t>El sistema debe estar disponible en todo momento al usuario.</w:t>
+            </w:r>
+          </w:p>
+        </w:tc>
+        <w:tc>
+          <w:tcPr>
+            <w:tcW w:w="1443" w:type="dxa"/>
+          </w:tcPr>
+          <w:p>
+            <w:pPr>
+              <w:cnfStyle w:val="000000100000" w:firstRow="0" w:lastRow="0" w:firstColumn="0" w:lastColumn="0" w:oddVBand="0" w:evenVBand="0" w:oddHBand="1" w:evenHBand="0" w:firstRowFirstColumn="0" w:firstRowLastColumn="0" w:lastRowFirstColumn="0" w:lastRowLastColumn="0"/>
+              <w:rPr>
+                <w:rFonts w:ascii="Arial" w:hAnsi="Arial" w:cs="Arial"/>
+                <w:sz w:val="24"/>
+                <w:szCs w:val="24"/>
+              </w:rPr>
+            </w:pPr>
+          </w:p>
+        </w:tc>
+      </w:tr>
+      <w:tr>
+        <w:tc>
+          <w:tcPr>
+            <w:cnfStyle w:val="001000000000" w:firstRow="0" w:lastRow="0" w:firstColumn="1" w:lastColumn="0" w:oddVBand="0" w:evenVBand="0" w:oddHBand="0" w:evenHBand="0" w:firstRowFirstColumn="0" w:firstRowLastColumn="0" w:lastRowFirstColumn="0" w:lastRowLastColumn="0"/>
+            <w:tcW w:w="1123" w:type="dxa"/>
+          </w:tcPr>
+          <w:p>
+            <w:pPr>
+              <w:rPr>
+                <w:rFonts w:ascii="Arial" w:hAnsi="Arial" w:cs="Arial"/>
+                <w:sz w:val="24"/>
+                <w:szCs w:val="24"/>
+              </w:rPr>
+            </w:pPr>
+            <w:r>
+              <w:rPr>
+                <w:rFonts w:ascii="Arial" w:hAnsi="Arial" w:cs="Arial"/>
+                <w:sz w:val="24"/>
+                <w:szCs w:val="24"/>
+              </w:rPr>
+              <w:t>6</w:t>
+            </w:r>
+          </w:p>
+        </w:tc>
+        <w:tc>
+          <w:tcPr>
+            <w:tcW w:w="1885" w:type="dxa"/>
+          </w:tcPr>
+          <w:p>
+            <w:pPr>
+              <w:cnfStyle w:val="000000000000" w:firstRow="0" w:lastRow="0" w:firstColumn="0" w:lastColumn="0" w:oddVBand="0" w:evenVBand="0" w:oddHBand="0" w:evenHBand="0" w:firstRowFirstColumn="0" w:firstRowLastColumn="0" w:lastRowFirstColumn="0" w:lastRowLastColumn="0"/>
+              <w:rPr>
+                <w:rFonts w:ascii="Arial" w:hAnsi="Arial" w:cs="Arial"/>
+                <w:sz w:val="24"/>
+                <w:szCs w:val="24"/>
+              </w:rPr>
+            </w:pPr>
+            <w:r>
+              <w:rPr>
+                <w:rFonts w:ascii="Arial" w:hAnsi="Arial" w:cs="Arial"/>
+                <w:sz w:val="24"/>
+                <w:szCs w:val="24"/>
+              </w:rPr>
+              <w:t>Extensibilidad</w:t>
+            </w:r>
+          </w:p>
+        </w:tc>
+        <w:tc>
+          <w:tcPr>
+            <w:tcW w:w="4377" w:type="dxa"/>
+          </w:tcPr>
+          <w:p>
+            <w:pPr>
+              <w:cnfStyle w:val="000000000000" w:firstRow="0" w:lastRow="0" w:firstColumn="0" w:lastColumn="0" w:oddVBand="0" w:evenVBand="0" w:oddHBand="0" w:evenHBand="0" w:firstRowFirstColumn="0" w:firstRowLastColumn="0" w:lastRowFirstColumn="0" w:lastRowLastColumn="0"/>
+              <w:rPr>
+                <w:rFonts w:ascii="Arial" w:hAnsi="Arial" w:cs="Arial"/>
+                <w:sz w:val="24"/>
+                <w:szCs w:val="24"/>
+              </w:rPr>
+            </w:pPr>
+            <w:r>
+              <w:rPr>
+                <w:rFonts w:ascii="Arial" w:hAnsi="Arial" w:cs="Arial"/>
+                <w:sz w:val="24"/>
+                <w:szCs w:val="24"/>
+              </w:rPr>
+              <w:t>El sistema puede no solo abarcar una determinada región.</w:t>
+            </w:r>
+          </w:p>
+        </w:tc>
+        <w:tc>
+          <w:tcPr>
+            <w:tcW w:w="1443" w:type="dxa"/>
+          </w:tcPr>
+          <w:p>
+            <w:pPr>
+              <w:cnfStyle w:val="000000000000" w:firstRow="0" w:lastRow="0" w:firstColumn="0" w:lastColumn="0" w:oddVBand="0" w:evenVBand="0" w:oddHBand="0" w:evenHBand="0" w:firstRowFirstColumn="0" w:firstRowLastColumn="0" w:lastRowFirstColumn="0" w:lastRowLastColumn="0"/>
+              <w:rPr>
+                <w:rFonts w:ascii="Arial" w:hAnsi="Arial" w:cs="Arial"/>
+                <w:sz w:val="24"/>
+                <w:szCs w:val="24"/>
+              </w:rPr>
+            </w:pPr>
+          </w:p>
+        </w:tc>
+      </w:tr>
+      <w:tr>
+        <w:trPr>
+          <w:cnfStyle w:val="000000100000" w:firstRow="0" w:lastRow="0" w:firstColumn="0" w:lastColumn="0" w:oddVBand="0" w:evenVBand="0" w:oddHBand="1" w:evenHBand="0" w:firstRowFirstColumn="0" w:firstRowLastColumn="0" w:lastRowFirstColumn="0" w:lastRowLastColumn="0"/>
+        </w:trPr>
+        <w:tc>
+          <w:tcPr>
+            <w:cnfStyle w:val="001000000000" w:firstRow="0" w:lastRow="0" w:firstColumn="1" w:lastColumn="0" w:oddVBand="0" w:evenVBand="0" w:oddHBand="0" w:evenHBand="0" w:firstRowFirstColumn="0" w:firstRowLastColumn="0" w:lastRowFirstColumn="0" w:lastRowLastColumn="0"/>
+            <w:tcW w:w="1123" w:type="dxa"/>
+          </w:tcPr>
+          <w:p>
+            <w:pPr>
+              <w:rPr>
+                <w:rFonts w:ascii="Arial" w:hAnsi="Arial" w:cs="Arial"/>
+                <w:sz w:val="24"/>
+                <w:szCs w:val="24"/>
+              </w:rPr>
+            </w:pPr>
+            <w:r>
+              <w:rPr>
+                <w:rFonts w:ascii="Arial" w:hAnsi="Arial" w:cs="Arial"/>
+                <w:sz w:val="24"/>
+                <w:szCs w:val="24"/>
+              </w:rPr>
+              <w:t>7</w:t>
+            </w:r>
+          </w:p>
+        </w:tc>
+        <w:tc>
+          <w:tcPr>
+            <w:tcW w:w="1885" w:type="dxa"/>
+          </w:tcPr>
+          <w:p>
+            <w:pPr>
+              <w:cnfStyle w:val="000000100000" w:firstRow="0" w:lastRow="0" w:firstColumn="0" w:lastColumn="0" w:oddVBand="0" w:evenVBand="0" w:oddHBand="1" w:evenHBand="0" w:firstRowFirstColumn="0" w:firstRowLastColumn="0" w:lastRowFirstColumn="0" w:lastRowLastColumn="0"/>
+              <w:rPr>
+                <w:rFonts w:ascii="Arial" w:hAnsi="Arial" w:cs="Arial"/>
+                <w:sz w:val="24"/>
+                <w:szCs w:val="24"/>
+              </w:rPr>
+            </w:pPr>
+            <w:r>
+              <w:rPr>
+                <w:rFonts w:ascii="Arial" w:hAnsi="Arial" w:cs="Arial"/>
+                <w:sz w:val="24"/>
+                <w:szCs w:val="24"/>
+              </w:rPr>
+              <w:t>Escalabilidad</w:t>
+            </w:r>
+          </w:p>
+        </w:tc>
+        <w:tc>
+          <w:tcPr>
+            <w:tcW w:w="4377" w:type="dxa"/>
+          </w:tcPr>
+          <w:p>
+            <w:pPr>
+              <w:cnfStyle w:val="000000100000" w:firstRow="0" w:lastRow="0" w:firstColumn="0" w:lastColumn="0" w:oddVBand="0" w:evenVBand="0" w:oddHBand="1" w:evenHBand="0" w:firstRowFirstColumn="0" w:firstRowLastColumn="0" w:lastRowFirstColumn="0" w:lastRowLastColumn="0"/>
+              <w:rPr>
+                <w:rFonts w:ascii="Arial" w:hAnsi="Arial" w:cs="Arial"/>
+                <w:sz w:val="24"/>
+                <w:szCs w:val="24"/>
+              </w:rPr>
+            </w:pPr>
+            <w:r>
+              <w:rPr>
+                <w:rFonts w:ascii="Arial" w:hAnsi="Arial" w:cs="Arial"/>
+                <w:sz w:val="24"/>
+                <w:szCs w:val="24"/>
+              </w:rPr>
+              <w:t>Debe tener un servidor estable para el tráfico de archivos y manejo de usuarios.</w:t>
+            </w:r>
+          </w:p>
+        </w:tc>
+        <w:tc>
+          <w:tcPr>
+            <w:tcW w:w="1443" w:type="dxa"/>
+          </w:tcPr>
+          <w:p>
+            <w:pPr>
+              <w:cnfStyle w:val="000000100000" w:firstRow="0" w:lastRow="0" w:firstColumn="0" w:lastColumn="0" w:oddVBand="0" w:evenVBand="0" w:oddHBand="1" w:evenHBand="0" w:firstRowFirstColumn="0" w:firstRowLastColumn="0" w:lastRowFirstColumn="0" w:lastRowLastColumn="0"/>
+              <w:rPr>
+                <w:rFonts w:ascii="Arial" w:hAnsi="Arial" w:cs="Arial"/>
+                <w:sz w:val="24"/>
+                <w:szCs w:val="24"/>
+              </w:rPr>
+            </w:pPr>
+          </w:p>
+        </w:tc>
+      </w:tr>
+      <w:tr>
+        <w:tc>
+          <w:tcPr>
+            <w:cnfStyle w:val="001000000000" w:firstRow="0" w:lastRow="0" w:firstColumn="1" w:lastColumn="0" w:oddVBand="0" w:evenVBand="0" w:oddHBand="0" w:evenHBand="0" w:firstRowFirstColumn="0" w:firstRowLastColumn="0" w:lastRowFirstColumn="0" w:lastRowLastColumn="0"/>
+            <w:tcW w:w="1123" w:type="dxa"/>
+          </w:tcPr>
+          <w:p>
+            <w:pPr>
+              <w:rPr>
+                <w:rFonts w:ascii="Arial" w:hAnsi="Arial" w:cs="Arial"/>
+                <w:sz w:val="24"/>
+                <w:szCs w:val="24"/>
+              </w:rPr>
+            </w:pPr>
+            <w:r>
+              <w:rPr>
+                <w:rFonts w:ascii="Arial" w:hAnsi="Arial" w:cs="Arial"/>
+                <w:sz w:val="24"/>
+                <w:szCs w:val="24"/>
+              </w:rPr>
+              <w:t>8</w:t>
+            </w:r>
+          </w:p>
+        </w:tc>
+        <w:tc>
+          <w:tcPr>
+            <w:tcW w:w="1885" w:type="dxa"/>
+          </w:tcPr>
+          <w:p>
+            <w:pPr>
+              <w:cnfStyle w:val="000000000000" w:firstRow="0" w:lastRow="0" w:firstColumn="0" w:lastColumn="0" w:oddVBand="0" w:evenVBand="0" w:oddHBand="0" w:evenHBand="0" w:firstRowFirstColumn="0" w:firstRowLastColumn="0" w:lastRowFirstColumn="0" w:lastRowLastColumn="0"/>
+              <w:rPr>
+                <w:rFonts w:ascii="Arial" w:hAnsi="Arial" w:cs="Arial"/>
+                <w:sz w:val="24"/>
+                <w:szCs w:val="24"/>
+              </w:rPr>
+            </w:pPr>
+            <w:r>
+              <w:rPr>
+                <w:rFonts w:ascii="Arial" w:hAnsi="Arial" w:cs="Arial"/>
+                <w:sz w:val="24"/>
+                <w:szCs w:val="24"/>
+              </w:rPr>
+              <w:t>Mantenibilidad</w:t>
+            </w:r>
+          </w:p>
+        </w:tc>
+        <w:tc>
+          <w:tcPr>
+            <w:tcW w:w="4377" w:type="dxa"/>
+          </w:tcPr>
+          <w:p>
+            <w:pPr>
+              <w:cnfStyle w:val="000000000000" w:firstRow="0" w:lastRow="0" w:firstColumn="0" w:lastColumn="0" w:oddVBand="0" w:evenVBand="0" w:oddHBand="0" w:evenHBand="0" w:firstRowFirstColumn="0" w:firstRowLastColumn="0" w:lastRowFirstColumn="0" w:lastRowLastColumn="0"/>
+              <w:rPr>
+                <w:rFonts w:ascii="Arial" w:hAnsi="Arial" w:cs="Arial"/>
+                <w:sz w:val="24"/>
+                <w:szCs w:val="24"/>
+              </w:rPr>
+            </w:pPr>
+            <w:r>
+              <w:rPr>
+                <w:rFonts w:ascii="Arial" w:hAnsi="Arial" w:cs="Arial"/>
+                <w:sz w:val="24"/>
+                <w:szCs w:val="24"/>
+              </w:rPr>
+              <w:t>Tener en cuenta la opinión de los usuarios por bugs que pueda tener el sistema.</w:t>
+            </w:r>
+          </w:p>
+        </w:tc>
+        <w:tc>
+          <w:tcPr>
+            <w:tcW w:w="1443" w:type="dxa"/>
+          </w:tcPr>
+          <w:p>
+            <w:pPr>
+              <w:cnfStyle w:val="000000000000" w:firstRow="0" w:lastRow="0" w:firstColumn="0" w:lastColumn="0" w:oddVBand="0" w:evenVBand="0" w:oddHBand="0" w:evenHBand="0" w:firstRowFirstColumn="0" w:firstRowLastColumn="0" w:lastRowFirstColumn="0" w:lastRowLastColumn="0"/>
+              <w:rPr>
+                <w:rFonts w:ascii="Arial" w:hAnsi="Arial" w:cs="Arial"/>
+                <w:sz w:val="24"/>
+                <w:szCs w:val="24"/>
+              </w:rPr>
+            </w:pPr>
+          </w:p>
+        </w:tc>
+      </w:tr>
+    </w:tbl>
+    <w:p>
+      <w:pPr>
+        <w:spacing w:after="0" w:line="240" w:lineRule="auto"/>
+        <w:rPr>
+          <w:rFonts w:ascii="Arial" w:hAnsi="Arial" w:cs="Arial"/>
+          <w:sz w:val="24"/>
+          <w:szCs w:val="24"/>
+        </w:rPr>
+      </w:pPr>
+      <w:bookmarkStart w:id="0" w:name="_GoBack"/>
+      <w:bookmarkEnd w:id="0"/>
     </w:p>
     <w:sectPr>
       <w:pgSz w:w="12240" w:h="15840"/>
@@ -3621,6 +5197,82 @@
       </w:tcPr>
     </w:tblStylePr>
   </w:style>
+  <w:style w:type="table" w:styleId="Tabladecuadrcula4-nfasis6">
+    <w:name w:val="Grid Table 4 Accent 6"/>
+    <w:basedOn w:val="Tablanormal"/>
+    <w:uiPriority w:val="49"/>
+    <w:rsid w:val="00BF7FD4"/>
+    <w:pPr>
+      <w:spacing w:after="0" w:line="240" w:lineRule="auto"/>
+    </w:pPr>
+    <w:tblPr>
+      <w:tblStyleRowBandSize w:val="1"/>
+      <w:tblStyleColBandSize w:val="1"/>
+      <w:tblBorders>
+        <w:top w:val="single" w:sz="4" w:space="0" w:color="A8D08D" w:themeColor="accent6" w:themeTint="99"/>
+        <w:left w:val="single" w:sz="4" w:space="0" w:color="A8D08D" w:themeColor="accent6" w:themeTint="99"/>
+        <w:bottom w:val="single" w:sz="4" w:space="0" w:color="A8D08D" w:themeColor="accent6" w:themeTint="99"/>
+        <w:right w:val="single" w:sz="4" w:space="0" w:color="A8D08D" w:themeColor="accent6" w:themeTint="99"/>
+        <w:insideH w:val="single" w:sz="4" w:space="0" w:color="A8D08D" w:themeColor="accent6" w:themeTint="99"/>
+        <w:insideV w:val="single" w:sz="4" w:space="0" w:color="A8D08D" w:themeColor="accent6" w:themeTint="99"/>
+      </w:tblBorders>
+    </w:tblPr>
+    <w:tblStylePr w:type="firstRow">
+      <w:rPr>
+        <w:b/>
+        <w:bCs/>
+        <w:color w:val="FFFFFF" w:themeColor="background1"/>
+      </w:rPr>
+      <w:tblPr/>
+      <w:tcPr>
+        <w:tcBorders>
+          <w:top w:val="single" w:sz="4" w:space="0" w:color="70AD47" w:themeColor="accent6"/>
+          <w:left w:val="single" w:sz="4" w:space="0" w:color="70AD47" w:themeColor="accent6"/>
+          <w:bottom w:val="single" w:sz="4" w:space="0" w:color="70AD47" w:themeColor="accent6"/>
+          <w:right w:val="single" w:sz="4" w:space="0" w:color="70AD47" w:themeColor="accent6"/>
+          <w:insideH w:val="nil"/>
+          <w:insideV w:val="nil"/>
+        </w:tcBorders>
+        <w:shd w:val="clear" w:color="auto" w:fill="70AD47" w:themeFill="accent6"/>
+      </w:tcPr>
+    </w:tblStylePr>
+    <w:tblStylePr w:type="lastRow">
+      <w:rPr>
+        <w:b/>
+        <w:bCs/>
+      </w:rPr>
+      <w:tblPr/>
+      <w:tcPr>
+        <w:tcBorders>
+          <w:top w:val="double" w:sz="4" w:space="0" w:color="70AD47" w:themeColor="accent6"/>
+        </w:tcBorders>
+      </w:tcPr>
+    </w:tblStylePr>
+    <w:tblStylePr w:type="firstCol">
+      <w:rPr>
+        <w:b/>
+        <w:bCs/>
+      </w:rPr>
+    </w:tblStylePr>
+    <w:tblStylePr w:type="lastCol">
+      <w:rPr>
+        <w:b/>
+        <w:bCs/>
+      </w:rPr>
+    </w:tblStylePr>
+    <w:tblStylePr w:type="band1Vert">
+      <w:tblPr/>
+      <w:tcPr>
+        <w:shd w:val="clear" w:color="auto" w:fill="E2EFD9" w:themeFill="accent6" w:themeFillTint="33"/>
+      </w:tcPr>
+    </w:tblStylePr>
+    <w:tblStylePr w:type="band1Horz">
+      <w:tblPr/>
+      <w:tcPr>
+        <w:shd w:val="clear" w:color="auto" w:fill="E2EFD9" w:themeFill="accent6" w:themeFillTint="33"/>
+      </w:tcPr>
+    </w:tblStylePr>
+  </w:style>
 </w:styles>
 </file>
 
@@ -3890,7 +5542,7 @@
 </file>
 
 <file path=customXml/itemProps1.xml><?xml version="1.0" encoding="utf-8"?>
-<ds:datastoreItem xmlns:ds="http://schemas.openxmlformats.org/officeDocument/2006/customXml" ds:itemID="{6FED48AB-4AB6-46C7-8012-EBFE2393CE1E}">
+<ds:datastoreItem xmlns:ds="http://schemas.openxmlformats.org/officeDocument/2006/customXml" ds:itemID="{9F0FD4A5-9F06-4BE9-950D-052C20E68B33}">
   <ds:schemaRefs>
     <ds:schemaRef ds:uri="http://schemas.openxmlformats.org/officeDocument/2006/bibliography"/>
   </ds:schemaRefs>

</xml_diff>

<commit_message>
Subiendo a la documentación el entidad relación
</commit_message>
<xml_diff>
--- a/Documentación.docx
+++ b/Documentación.docx
@@ -5438,13 +5438,435 @@
     <w:p>
       <w:pPr>
         <w:spacing w:after="0" w:line="240" w:lineRule="auto"/>
-        <w:rPr>
-          <w:rFonts w:ascii="Arial" w:hAnsi="Arial" w:cs="Arial"/>
-          <w:szCs w:val="24"/>
-        </w:rPr>
-      </w:pPr>
+        <w:jc w:val="center"/>
+        <w:rPr>
+          <w:rFonts w:ascii="Arial" w:hAnsi="Arial" w:cs="Arial"/>
+          <w:sz w:val="32"/>
+          <w:szCs w:val="24"/>
+        </w:rPr>
+      </w:pPr>
+      <w:r>
+        <w:rPr>
+          <w:rFonts w:ascii="Arial" w:hAnsi="Arial" w:cs="Arial"/>
+          <w:sz w:val="32"/>
+          <w:szCs w:val="24"/>
+        </w:rPr>
+        <w:lastRenderedPageBreak/>
+        <w:t>Entidad Relación</w:t>
+      </w:r>
+    </w:p>
+    <w:p>
+      <w:pPr>
+        <w:spacing w:after="0" w:line="240" w:lineRule="auto"/>
+        <w:jc w:val="center"/>
+        <w:rPr>
+          <w:rFonts w:ascii="Arial" w:hAnsi="Arial" w:cs="Arial"/>
+          <w:sz w:val="32"/>
+          <w:szCs w:val="24"/>
+        </w:rPr>
+      </w:pPr>
+      <w:r>
+        <w:rPr>
+          <w:rFonts w:ascii="Arial" w:hAnsi="Arial" w:cs="Arial"/>
+          <w:noProof/>
+          <w:sz w:val="32"/>
+          <w:szCs w:val="24"/>
+          <w:lang w:eastAsia="es-GT"/>
+        </w:rPr>
+        <w:drawing>
+          <wp:anchor distT="0" distB="0" distL="114300" distR="114300" simplePos="0" relativeHeight="251658240" behindDoc="1" locked="0" layoutInCell="1" allowOverlap="1" wp14:anchorId="1C89DD4E" wp14:editId="6FFBBA25">
+            <wp:simplePos x="0" y="0"/>
+            <wp:positionH relativeFrom="margin">
+              <wp:posOffset>-1440497</wp:posOffset>
+            </wp:positionH>
+            <wp:positionV relativeFrom="paragraph">
+              <wp:posOffset>1183255</wp:posOffset>
+            </wp:positionV>
+            <wp:extent cx="8355382" cy="5750281"/>
+            <wp:effectExtent l="7302" t="0" r="0" b="0"/>
+            <wp:wrapNone/>
+            <wp:docPr id="1" name="Imagen 1" descr="C:\Users\multi\OneDrive\Escritorio\IPC2VD17Fase1\EntidadRelacion.png"/>
+            <wp:cNvGraphicFramePr>
+              <a:graphicFrameLocks xmlns:a="http://schemas.openxmlformats.org/drawingml/2006/main" noChangeAspect="1"/>
+            </wp:cNvGraphicFramePr>
+            <a:graphic xmlns:a="http://schemas.openxmlformats.org/drawingml/2006/main">
+              <a:graphicData uri="http://schemas.openxmlformats.org/drawingml/2006/picture">
+                <pic:pic xmlns:pic="http://schemas.openxmlformats.org/drawingml/2006/picture">
+                  <pic:nvPicPr>
+                    <pic:cNvPr id="0" name="Picture 1" descr="C:\Users\multi\OneDrive\Escritorio\IPC2VD17Fase1\EntidadRelacion.png"/>
+                    <pic:cNvPicPr>
+                      <a:picLocks noChangeAspect="1" noChangeArrowheads="1"/>
+                    </pic:cNvPicPr>
+                  </pic:nvPicPr>
+                  <pic:blipFill>
+                    <a:blip r:embed="rId5">
+                      <a:extLst>
+                        <a:ext uri="{28A0092B-C50C-407E-A947-70E740481C1C}">
+                          <a14:useLocalDpi xmlns:a14="http://schemas.microsoft.com/office/drawing/2010/main" val="0"/>
+                        </a:ext>
+                      </a:extLst>
+                    </a:blip>
+                    <a:srcRect/>
+                    <a:stretch>
+                      <a:fillRect/>
+                    </a:stretch>
+                  </pic:blipFill>
+                  <pic:spPr bwMode="auto">
+                    <a:xfrm rot="16200000">
+                      <a:off x="0" y="0"/>
+                      <a:ext cx="8355382" cy="5750281"/>
+                    </a:xfrm>
+                    <a:prstGeom prst="rect">
+                      <a:avLst/>
+                    </a:prstGeom>
+                    <a:noFill/>
+                    <a:ln>
+                      <a:noFill/>
+                    </a:ln>
+                  </pic:spPr>
+                </pic:pic>
+              </a:graphicData>
+            </a:graphic>
+            <wp14:sizeRelH relativeFrom="margin">
+              <wp14:pctWidth>0</wp14:pctWidth>
+            </wp14:sizeRelH>
+            <wp14:sizeRelV relativeFrom="margin">
+              <wp14:pctHeight>0</wp14:pctHeight>
+            </wp14:sizeRelV>
+          </wp:anchor>
+        </w:drawing>
+      </w:r>
+      <w:r>
+        <w:rPr>
+          <w:rFonts w:ascii="Arial" w:hAnsi="Arial" w:cs="Arial"/>
+          <w:sz w:val="32"/>
+          <w:szCs w:val="24"/>
+        </w:rPr>
+        <w:br/>
+      </w:r>
+      <w:r>
+        <w:rPr>
+          <w:rFonts w:ascii="Arial" w:hAnsi="Arial" w:cs="Arial"/>
+          <w:sz w:val="32"/>
+          <w:szCs w:val="24"/>
+        </w:rPr>
+        <w:br/>
+      </w:r>
+      <w:r>
+        <w:rPr>
+          <w:rFonts w:ascii="Arial" w:hAnsi="Arial" w:cs="Arial"/>
+          <w:sz w:val="32"/>
+          <w:szCs w:val="24"/>
+        </w:rPr>
+        <w:br/>
+      </w:r>
+      <w:r>
+        <w:rPr>
+          <w:rFonts w:ascii="Arial" w:hAnsi="Arial" w:cs="Arial"/>
+          <w:sz w:val="32"/>
+          <w:szCs w:val="24"/>
+        </w:rPr>
+        <w:br/>
+      </w:r>
+      <w:r>
+        <w:rPr>
+          <w:rFonts w:ascii="Arial" w:hAnsi="Arial" w:cs="Arial"/>
+          <w:sz w:val="32"/>
+          <w:szCs w:val="24"/>
+        </w:rPr>
+        <w:br/>
+      </w:r>
+      <w:r>
+        <w:rPr>
+          <w:rFonts w:ascii="Arial" w:hAnsi="Arial" w:cs="Arial"/>
+          <w:sz w:val="32"/>
+          <w:szCs w:val="24"/>
+        </w:rPr>
+        <w:br/>
+      </w:r>
+      <w:r>
+        <w:rPr>
+          <w:rFonts w:ascii="Arial" w:hAnsi="Arial" w:cs="Arial"/>
+          <w:sz w:val="32"/>
+          <w:szCs w:val="24"/>
+        </w:rPr>
+        <w:br/>
+      </w:r>
+      <w:r>
+        <w:rPr>
+          <w:rFonts w:ascii="Arial" w:hAnsi="Arial" w:cs="Arial"/>
+          <w:sz w:val="32"/>
+          <w:szCs w:val="24"/>
+        </w:rPr>
+        <w:br/>
+      </w:r>
+      <w:r>
+        <w:rPr>
+          <w:rFonts w:ascii="Arial" w:hAnsi="Arial" w:cs="Arial"/>
+          <w:sz w:val="32"/>
+          <w:szCs w:val="24"/>
+        </w:rPr>
+        <w:br/>
+      </w:r>
+      <w:r>
+        <w:rPr>
+          <w:rFonts w:ascii="Arial" w:hAnsi="Arial" w:cs="Arial"/>
+          <w:sz w:val="32"/>
+          <w:szCs w:val="24"/>
+        </w:rPr>
+        <w:br/>
+      </w:r>
+      <w:r>
+        <w:rPr>
+          <w:rFonts w:ascii="Arial" w:hAnsi="Arial" w:cs="Arial"/>
+          <w:sz w:val="32"/>
+          <w:szCs w:val="24"/>
+        </w:rPr>
+        <w:br/>
+      </w:r>
+      <w:r>
+        <w:rPr>
+          <w:rFonts w:ascii="Arial" w:hAnsi="Arial" w:cs="Arial"/>
+          <w:sz w:val="32"/>
+          <w:szCs w:val="24"/>
+        </w:rPr>
+        <w:br/>
+      </w:r>
+      <w:r>
+        <w:rPr>
+          <w:rFonts w:ascii="Arial" w:hAnsi="Arial" w:cs="Arial"/>
+          <w:sz w:val="32"/>
+          <w:szCs w:val="24"/>
+        </w:rPr>
+        <w:br/>
+      </w:r>
+      <w:r>
+        <w:rPr>
+          <w:rFonts w:ascii="Arial" w:hAnsi="Arial" w:cs="Arial"/>
+          <w:sz w:val="32"/>
+          <w:szCs w:val="24"/>
+        </w:rPr>
+        <w:br/>
+      </w:r>
+      <w:r>
+        <w:rPr>
+          <w:rFonts w:ascii="Arial" w:hAnsi="Arial" w:cs="Arial"/>
+          <w:sz w:val="32"/>
+          <w:szCs w:val="24"/>
+        </w:rPr>
+        <w:br/>
+      </w:r>
+      <w:r>
+        <w:rPr>
+          <w:rFonts w:ascii="Arial" w:hAnsi="Arial" w:cs="Arial"/>
+          <w:sz w:val="32"/>
+          <w:szCs w:val="24"/>
+        </w:rPr>
+        <w:br/>
+      </w:r>
+      <w:r>
+        <w:rPr>
+          <w:rFonts w:ascii="Arial" w:hAnsi="Arial" w:cs="Arial"/>
+          <w:sz w:val="32"/>
+          <w:szCs w:val="24"/>
+        </w:rPr>
+        <w:br/>
+      </w:r>
+      <w:r>
+        <w:rPr>
+          <w:rFonts w:ascii="Arial" w:hAnsi="Arial" w:cs="Arial"/>
+          <w:sz w:val="32"/>
+          <w:szCs w:val="24"/>
+        </w:rPr>
+        <w:br/>
+      </w:r>
+      <w:r>
+        <w:rPr>
+          <w:rFonts w:ascii="Arial" w:hAnsi="Arial" w:cs="Arial"/>
+          <w:sz w:val="32"/>
+          <w:szCs w:val="24"/>
+        </w:rPr>
+        <w:br/>
+      </w:r>
+      <w:r>
+        <w:rPr>
+          <w:rFonts w:ascii="Arial" w:hAnsi="Arial" w:cs="Arial"/>
+          <w:sz w:val="32"/>
+          <w:szCs w:val="24"/>
+        </w:rPr>
+        <w:br/>
+      </w:r>
+      <w:r>
+        <w:rPr>
+          <w:rFonts w:ascii="Arial" w:hAnsi="Arial" w:cs="Arial"/>
+          <w:sz w:val="32"/>
+          <w:szCs w:val="24"/>
+        </w:rPr>
+        <w:br/>
+      </w:r>
+      <w:r>
+        <w:rPr>
+          <w:rFonts w:ascii="Arial" w:hAnsi="Arial" w:cs="Arial"/>
+          <w:sz w:val="32"/>
+          <w:szCs w:val="24"/>
+        </w:rPr>
+        <w:br/>
+      </w:r>
+      <w:r>
+        <w:rPr>
+          <w:rFonts w:ascii="Arial" w:hAnsi="Arial" w:cs="Arial"/>
+          <w:sz w:val="32"/>
+          <w:szCs w:val="24"/>
+        </w:rPr>
+        <w:br/>
+      </w:r>
+      <w:r>
+        <w:rPr>
+          <w:rFonts w:ascii="Arial" w:hAnsi="Arial" w:cs="Arial"/>
+          <w:sz w:val="32"/>
+          <w:szCs w:val="24"/>
+        </w:rPr>
+        <w:br/>
+      </w:r>
+      <w:r>
+        <w:rPr>
+          <w:rFonts w:ascii="Arial" w:hAnsi="Arial" w:cs="Arial"/>
+          <w:sz w:val="32"/>
+          <w:szCs w:val="24"/>
+        </w:rPr>
+        <w:br/>
+      </w:r>
+      <w:r>
+        <w:rPr>
+          <w:rFonts w:ascii="Arial" w:hAnsi="Arial" w:cs="Arial"/>
+          <w:sz w:val="32"/>
+          <w:szCs w:val="24"/>
+        </w:rPr>
+        <w:br/>
+      </w:r>
+      <w:r>
+        <w:rPr>
+          <w:rFonts w:ascii="Arial" w:hAnsi="Arial" w:cs="Arial"/>
+          <w:sz w:val="32"/>
+          <w:szCs w:val="24"/>
+        </w:rPr>
+        <w:br/>
+      </w:r>
+      <w:r>
+        <w:rPr>
+          <w:rFonts w:ascii="Arial" w:hAnsi="Arial" w:cs="Arial"/>
+          <w:sz w:val="32"/>
+          <w:szCs w:val="24"/>
+        </w:rPr>
+        <w:br/>
+      </w:r>
+      <w:r>
+        <w:rPr>
+          <w:rFonts w:ascii="Arial" w:hAnsi="Arial" w:cs="Arial"/>
+          <w:sz w:val="32"/>
+          <w:szCs w:val="24"/>
+        </w:rPr>
+        <w:br/>
+      </w:r>
+      <w:r>
+        <w:rPr>
+          <w:rFonts w:ascii="Arial" w:hAnsi="Arial" w:cs="Arial"/>
+          <w:sz w:val="32"/>
+          <w:szCs w:val="24"/>
+        </w:rPr>
+        <w:br/>
+      </w:r>
+      <w:r>
+        <w:rPr>
+          <w:rFonts w:ascii="Arial" w:hAnsi="Arial" w:cs="Arial"/>
+          <w:sz w:val="32"/>
+          <w:szCs w:val="24"/>
+        </w:rPr>
+        <w:br/>
+      </w:r>
+      <w:r>
+        <w:rPr>
+          <w:rFonts w:ascii="Arial" w:hAnsi="Arial" w:cs="Arial"/>
+          <w:sz w:val="32"/>
+          <w:szCs w:val="24"/>
+        </w:rPr>
+        <w:br/>
+      </w:r>
+      <w:r>
+        <w:rPr>
+          <w:rFonts w:ascii="Arial" w:hAnsi="Arial" w:cs="Arial"/>
+          <w:sz w:val="32"/>
+          <w:szCs w:val="24"/>
+        </w:rPr>
+        <w:br/>
+      </w:r>
+      <w:r>
+        <w:rPr>
+          <w:rFonts w:ascii="Arial" w:hAnsi="Arial" w:cs="Arial"/>
+          <w:sz w:val="32"/>
+          <w:szCs w:val="24"/>
+        </w:rPr>
+        <w:br/>
+      </w:r>
+      <w:r>
+        <w:rPr>
+          <w:rFonts w:ascii="Arial" w:hAnsi="Arial" w:cs="Arial"/>
+          <w:sz w:val="32"/>
+          <w:szCs w:val="24"/>
+        </w:rPr>
+        <w:lastRenderedPageBreak/>
+        <w:br/>
+      </w:r>
+      <w:r>
+        <w:rPr>
+          <w:rFonts w:ascii="Arial" w:hAnsi="Arial" w:cs="Arial"/>
+          <w:sz w:val="32"/>
+          <w:szCs w:val="24"/>
+        </w:rPr>
+        <w:br/>
+      </w:r>
+      <w:r>
+        <w:rPr>
+          <w:rFonts w:ascii="Arial" w:hAnsi="Arial" w:cs="Arial"/>
+          <w:sz w:val="32"/>
+          <w:szCs w:val="24"/>
+        </w:rPr>
+        <w:br/>
+      </w:r>
       <w:bookmarkStart w:id="0" w:name="_GoBack"/>
       <w:bookmarkEnd w:id="0"/>
+      <w:r>
+        <w:rPr>
+          <w:rFonts w:ascii="Arial" w:hAnsi="Arial" w:cs="Arial"/>
+          <w:sz w:val="32"/>
+          <w:szCs w:val="24"/>
+        </w:rPr>
+        <w:br/>
+      </w:r>
+      <w:r>
+        <w:rPr>
+          <w:rFonts w:ascii="Arial" w:hAnsi="Arial" w:cs="Arial"/>
+          <w:sz w:val="32"/>
+          <w:szCs w:val="24"/>
+        </w:rPr>
+        <w:br/>
+      </w:r>
+      <w:r>
+        <w:rPr>
+          <w:rFonts w:ascii="Arial" w:hAnsi="Arial" w:cs="Arial"/>
+          <w:sz w:val="32"/>
+          <w:szCs w:val="24"/>
+        </w:rPr>
+        <w:br/>
+      </w:r>
+      <w:r>
+        <w:rPr>
+          <w:rFonts w:ascii="Arial" w:hAnsi="Arial" w:cs="Arial"/>
+          <w:sz w:val="32"/>
+          <w:szCs w:val="24"/>
+        </w:rPr>
+        <w:br/>
+      </w:r>
     </w:p>
     <w:sectPr>
       <w:pgSz w:w="12240" w:h="15840"/>
@@ -6513,7 +6935,7 @@
 </file>
 
 <file path=customXml/itemProps1.xml><?xml version="1.0" encoding="utf-8"?>
-<ds:datastoreItem xmlns:ds="http://schemas.openxmlformats.org/officeDocument/2006/customXml" ds:itemID="{79FA0808-B399-4315-8BDB-A2B8388A45D6}">
+<ds:datastoreItem xmlns:ds="http://schemas.openxmlformats.org/officeDocument/2006/customXml" ds:itemID="{04175D39-C54E-42C2-99C6-2D9254905EC5}">
   <ds:schemaRefs>
     <ds:schemaRef ds:uri="http://schemas.openxmlformats.org/officeDocument/2006/bibliography"/>
   </ds:schemaRefs>

</xml_diff>

<commit_message>
Diagramas y casos de uso de alto nivel
</commit_message>
<xml_diff>
--- a/Documentación.docx
+++ b/Documentación.docx
@@ -5815,8 +5815,98 @@
           <w:szCs w:val="24"/>
         </w:rPr>
         <w:lastRenderedPageBreak/>
+        <w:t>Diagrama de Casos de uso de Alto Nivel</w:t>
+      </w:r>
+      <w:r>
+        <w:rPr>
+          <w:rFonts w:ascii="Arial" w:hAnsi="Arial" w:cs="Arial"/>
+          <w:sz w:val="32"/>
+          <w:szCs w:val="24"/>
+        </w:rPr>
         <w:br/>
       </w:r>
+    </w:p>
+    <w:p>
+      <w:pPr>
+        <w:spacing w:after="0" w:line="240" w:lineRule="auto"/>
+        <w:jc w:val="center"/>
+        <w:rPr>
+          <w:rFonts w:ascii="Arial" w:hAnsi="Arial" w:cs="Arial"/>
+          <w:sz w:val="32"/>
+          <w:szCs w:val="24"/>
+        </w:rPr>
+      </w:pPr>
+      <w:r>
+        <w:rPr>
+          <w:rFonts w:ascii="Arial" w:hAnsi="Arial" w:cs="Arial"/>
+          <w:noProof/>
+          <w:sz w:val="32"/>
+          <w:szCs w:val="24"/>
+          <w:lang w:eastAsia="es-GT"/>
+        </w:rPr>
+        <w:drawing>
+          <wp:anchor distT="0" distB="0" distL="114300" distR="114300" simplePos="0" relativeHeight="251659264" behindDoc="1" locked="0" layoutInCell="1" allowOverlap="1" wp14:anchorId="072CEBB4" wp14:editId="615B129C">
+            <wp:simplePos x="0" y="0"/>
+            <wp:positionH relativeFrom="margin">
+              <wp:posOffset>-1467783</wp:posOffset>
+            </wp:positionH>
+            <wp:positionV relativeFrom="paragraph">
+              <wp:posOffset>1007447</wp:posOffset>
+            </wp:positionV>
+            <wp:extent cx="8551584" cy="6278880"/>
+            <wp:effectExtent l="0" t="6667" r="0" b="0"/>
+            <wp:wrapNone/>
+            <wp:docPr id="2" name="Imagen 2" descr="C:\Users\multi\OneDrive\Escritorio\IPC2VD17Fase1\Diagrama de casos de uso.png"/>
+            <wp:cNvGraphicFramePr>
+              <a:graphicFrameLocks xmlns:a="http://schemas.openxmlformats.org/drawingml/2006/main" noChangeAspect="1"/>
+            </wp:cNvGraphicFramePr>
+            <a:graphic xmlns:a="http://schemas.openxmlformats.org/drawingml/2006/main">
+              <a:graphicData uri="http://schemas.openxmlformats.org/drawingml/2006/picture">
+                <pic:pic xmlns:pic="http://schemas.openxmlformats.org/drawingml/2006/picture">
+                  <pic:nvPicPr>
+                    <pic:cNvPr id="0" name="Picture 2" descr="C:\Users\multi\OneDrive\Escritorio\IPC2VD17Fase1\Diagrama de casos de uso.png"/>
+                    <pic:cNvPicPr>
+                      <a:picLocks noChangeAspect="1" noChangeArrowheads="1"/>
+                    </pic:cNvPicPr>
+                  </pic:nvPicPr>
+                  <pic:blipFill>
+                    <a:blip r:embed="rId6">
+                      <a:extLst>
+                        <a:ext uri="{28A0092B-C50C-407E-A947-70E740481C1C}">
+                          <a14:useLocalDpi xmlns:a14="http://schemas.microsoft.com/office/drawing/2010/main" val="0"/>
+                        </a:ext>
+                      </a:extLst>
+                    </a:blip>
+                    <a:srcRect/>
+                    <a:stretch>
+                      <a:fillRect/>
+                    </a:stretch>
+                  </pic:blipFill>
+                  <pic:spPr bwMode="auto">
+                    <a:xfrm rot="16200000">
+                      <a:off x="0" y="0"/>
+                      <a:ext cx="8552438" cy="6279507"/>
+                    </a:xfrm>
+                    <a:prstGeom prst="rect">
+                      <a:avLst/>
+                    </a:prstGeom>
+                    <a:noFill/>
+                    <a:ln>
+                      <a:noFill/>
+                    </a:ln>
+                  </pic:spPr>
+                </pic:pic>
+              </a:graphicData>
+            </a:graphic>
+            <wp14:sizeRelH relativeFrom="margin">
+              <wp14:pctWidth>0</wp14:pctWidth>
+            </wp14:sizeRelH>
+            <wp14:sizeRelV relativeFrom="margin">
+              <wp14:pctHeight>0</wp14:pctHeight>
+            </wp14:sizeRelV>
+          </wp:anchor>
+        </w:drawing>
+      </w:r>
       <w:r>
         <w:rPr>
           <w:rFonts w:ascii="Arial" w:hAnsi="Arial" w:cs="Arial"/>
@@ -5833,8 +5923,6 @@
         </w:rPr>
         <w:br/>
       </w:r>
-      <w:bookmarkStart w:id="0" w:name="_GoBack"/>
-      <w:bookmarkEnd w:id="0"/>
       <w:r>
         <w:rPr>
           <w:rFonts w:ascii="Arial" w:hAnsi="Arial" w:cs="Arial"/>
@@ -5867,6 +5955,3367 @@
         </w:rPr>
         <w:br/>
       </w:r>
+    </w:p>
+    <w:p>
+      <w:pPr>
+        <w:spacing w:after="0" w:line="240" w:lineRule="auto"/>
+        <w:jc w:val="center"/>
+        <w:rPr>
+          <w:rFonts w:ascii="Arial" w:hAnsi="Arial" w:cs="Arial"/>
+          <w:sz w:val="32"/>
+          <w:szCs w:val="24"/>
+        </w:rPr>
+      </w:pPr>
+    </w:p>
+    <w:p>
+      <w:pPr>
+        <w:spacing w:after="0" w:line="240" w:lineRule="auto"/>
+        <w:jc w:val="center"/>
+        <w:rPr>
+          <w:rFonts w:ascii="Arial" w:hAnsi="Arial" w:cs="Arial"/>
+          <w:sz w:val="32"/>
+          <w:szCs w:val="24"/>
+        </w:rPr>
+      </w:pPr>
+    </w:p>
+    <w:p>
+      <w:pPr>
+        <w:spacing w:after="0" w:line="240" w:lineRule="auto"/>
+        <w:jc w:val="center"/>
+        <w:rPr>
+          <w:rFonts w:ascii="Arial" w:hAnsi="Arial" w:cs="Arial"/>
+          <w:sz w:val="32"/>
+          <w:szCs w:val="24"/>
+        </w:rPr>
+      </w:pPr>
+    </w:p>
+    <w:p>
+      <w:pPr>
+        <w:spacing w:after="0" w:line="240" w:lineRule="auto"/>
+        <w:jc w:val="center"/>
+        <w:rPr>
+          <w:rFonts w:ascii="Arial" w:hAnsi="Arial" w:cs="Arial"/>
+          <w:sz w:val="32"/>
+          <w:szCs w:val="24"/>
+        </w:rPr>
+      </w:pPr>
+    </w:p>
+    <w:p>
+      <w:pPr>
+        <w:spacing w:after="0" w:line="240" w:lineRule="auto"/>
+        <w:jc w:val="center"/>
+        <w:rPr>
+          <w:rFonts w:ascii="Arial" w:hAnsi="Arial" w:cs="Arial"/>
+          <w:sz w:val="32"/>
+          <w:szCs w:val="24"/>
+        </w:rPr>
+      </w:pPr>
+    </w:p>
+    <w:p>
+      <w:pPr>
+        <w:spacing w:after="0" w:line="240" w:lineRule="auto"/>
+        <w:jc w:val="center"/>
+        <w:rPr>
+          <w:rFonts w:ascii="Arial" w:hAnsi="Arial" w:cs="Arial"/>
+          <w:sz w:val="32"/>
+          <w:szCs w:val="24"/>
+        </w:rPr>
+      </w:pPr>
+    </w:p>
+    <w:p>
+      <w:pPr>
+        <w:spacing w:after="0" w:line="240" w:lineRule="auto"/>
+        <w:jc w:val="center"/>
+        <w:rPr>
+          <w:rFonts w:ascii="Arial" w:hAnsi="Arial" w:cs="Arial"/>
+          <w:sz w:val="32"/>
+          <w:szCs w:val="24"/>
+        </w:rPr>
+      </w:pPr>
+    </w:p>
+    <w:p>
+      <w:pPr>
+        <w:spacing w:after="0" w:line="240" w:lineRule="auto"/>
+        <w:jc w:val="center"/>
+        <w:rPr>
+          <w:rFonts w:ascii="Arial" w:hAnsi="Arial" w:cs="Arial"/>
+          <w:sz w:val="32"/>
+          <w:szCs w:val="24"/>
+        </w:rPr>
+      </w:pPr>
+    </w:p>
+    <w:p>
+      <w:pPr>
+        <w:spacing w:after="0" w:line="240" w:lineRule="auto"/>
+        <w:jc w:val="center"/>
+        <w:rPr>
+          <w:rFonts w:ascii="Arial" w:hAnsi="Arial" w:cs="Arial"/>
+          <w:sz w:val="32"/>
+          <w:szCs w:val="24"/>
+        </w:rPr>
+      </w:pPr>
+    </w:p>
+    <w:p>
+      <w:pPr>
+        <w:spacing w:after="0" w:line="240" w:lineRule="auto"/>
+        <w:jc w:val="center"/>
+        <w:rPr>
+          <w:rFonts w:ascii="Arial" w:hAnsi="Arial" w:cs="Arial"/>
+          <w:sz w:val="32"/>
+          <w:szCs w:val="24"/>
+        </w:rPr>
+      </w:pPr>
+    </w:p>
+    <w:p>
+      <w:pPr>
+        <w:spacing w:after="0" w:line="240" w:lineRule="auto"/>
+        <w:jc w:val="center"/>
+        <w:rPr>
+          <w:rFonts w:ascii="Arial" w:hAnsi="Arial" w:cs="Arial"/>
+          <w:sz w:val="32"/>
+          <w:szCs w:val="24"/>
+        </w:rPr>
+      </w:pPr>
+    </w:p>
+    <w:p>
+      <w:pPr>
+        <w:spacing w:after="0" w:line="240" w:lineRule="auto"/>
+        <w:jc w:val="center"/>
+        <w:rPr>
+          <w:rFonts w:ascii="Arial" w:hAnsi="Arial" w:cs="Arial"/>
+          <w:sz w:val="32"/>
+          <w:szCs w:val="24"/>
+        </w:rPr>
+      </w:pPr>
+    </w:p>
+    <w:p>
+      <w:pPr>
+        <w:spacing w:after="0" w:line="240" w:lineRule="auto"/>
+        <w:jc w:val="center"/>
+        <w:rPr>
+          <w:rFonts w:ascii="Arial" w:hAnsi="Arial" w:cs="Arial"/>
+          <w:sz w:val="32"/>
+          <w:szCs w:val="24"/>
+        </w:rPr>
+      </w:pPr>
+    </w:p>
+    <w:p>
+      <w:pPr>
+        <w:spacing w:after="0" w:line="240" w:lineRule="auto"/>
+        <w:jc w:val="center"/>
+        <w:rPr>
+          <w:rFonts w:ascii="Arial" w:hAnsi="Arial" w:cs="Arial"/>
+          <w:sz w:val="32"/>
+          <w:szCs w:val="24"/>
+        </w:rPr>
+      </w:pPr>
+    </w:p>
+    <w:p>
+      <w:pPr>
+        <w:spacing w:after="0" w:line="240" w:lineRule="auto"/>
+        <w:jc w:val="center"/>
+        <w:rPr>
+          <w:rFonts w:ascii="Arial" w:hAnsi="Arial" w:cs="Arial"/>
+          <w:sz w:val="32"/>
+          <w:szCs w:val="24"/>
+        </w:rPr>
+      </w:pPr>
+    </w:p>
+    <w:p>
+      <w:pPr>
+        <w:spacing w:after="0" w:line="240" w:lineRule="auto"/>
+        <w:jc w:val="center"/>
+        <w:rPr>
+          <w:rFonts w:ascii="Arial" w:hAnsi="Arial" w:cs="Arial"/>
+          <w:sz w:val="32"/>
+          <w:szCs w:val="24"/>
+        </w:rPr>
+      </w:pPr>
+    </w:p>
+    <w:p>
+      <w:pPr>
+        <w:spacing w:after="0" w:line="240" w:lineRule="auto"/>
+        <w:jc w:val="center"/>
+        <w:rPr>
+          <w:rFonts w:ascii="Arial" w:hAnsi="Arial" w:cs="Arial"/>
+          <w:sz w:val="32"/>
+          <w:szCs w:val="24"/>
+        </w:rPr>
+      </w:pPr>
+    </w:p>
+    <w:p>
+      <w:pPr>
+        <w:spacing w:after="0" w:line="240" w:lineRule="auto"/>
+        <w:jc w:val="center"/>
+        <w:rPr>
+          <w:rFonts w:ascii="Arial" w:hAnsi="Arial" w:cs="Arial"/>
+          <w:sz w:val="32"/>
+          <w:szCs w:val="24"/>
+        </w:rPr>
+      </w:pPr>
+    </w:p>
+    <w:p>
+      <w:pPr>
+        <w:spacing w:after="0" w:line="240" w:lineRule="auto"/>
+        <w:jc w:val="center"/>
+        <w:rPr>
+          <w:rFonts w:ascii="Arial" w:hAnsi="Arial" w:cs="Arial"/>
+          <w:sz w:val="32"/>
+          <w:szCs w:val="24"/>
+        </w:rPr>
+      </w:pPr>
+    </w:p>
+    <w:p>
+      <w:pPr>
+        <w:spacing w:after="0" w:line="240" w:lineRule="auto"/>
+        <w:jc w:val="center"/>
+        <w:rPr>
+          <w:rFonts w:ascii="Arial" w:hAnsi="Arial" w:cs="Arial"/>
+          <w:sz w:val="32"/>
+          <w:szCs w:val="24"/>
+        </w:rPr>
+      </w:pPr>
+    </w:p>
+    <w:p>
+      <w:pPr>
+        <w:spacing w:after="0" w:line="240" w:lineRule="auto"/>
+        <w:jc w:val="center"/>
+        <w:rPr>
+          <w:rFonts w:ascii="Arial" w:hAnsi="Arial" w:cs="Arial"/>
+          <w:sz w:val="32"/>
+          <w:szCs w:val="24"/>
+        </w:rPr>
+      </w:pPr>
+    </w:p>
+    <w:p>
+      <w:pPr>
+        <w:spacing w:after="0" w:line="240" w:lineRule="auto"/>
+        <w:jc w:val="center"/>
+        <w:rPr>
+          <w:rFonts w:ascii="Arial" w:hAnsi="Arial" w:cs="Arial"/>
+          <w:sz w:val="32"/>
+          <w:szCs w:val="24"/>
+        </w:rPr>
+      </w:pPr>
+    </w:p>
+    <w:p>
+      <w:pPr>
+        <w:spacing w:after="0" w:line="240" w:lineRule="auto"/>
+        <w:jc w:val="center"/>
+        <w:rPr>
+          <w:rFonts w:ascii="Arial" w:hAnsi="Arial" w:cs="Arial"/>
+          <w:sz w:val="32"/>
+          <w:szCs w:val="24"/>
+        </w:rPr>
+      </w:pPr>
+    </w:p>
+    <w:p>
+      <w:pPr>
+        <w:spacing w:after="0" w:line="240" w:lineRule="auto"/>
+        <w:jc w:val="center"/>
+        <w:rPr>
+          <w:rFonts w:ascii="Arial" w:hAnsi="Arial" w:cs="Arial"/>
+          <w:sz w:val="32"/>
+          <w:szCs w:val="24"/>
+        </w:rPr>
+      </w:pPr>
+    </w:p>
+    <w:p>
+      <w:pPr>
+        <w:spacing w:after="0" w:line="240" w:lineRule="auto"/>
+        <w:jc w:val="center"/>
+        <w:rPr>
+          <w:rFonts w:ascii="Arial" w:hAnsi="Arial" w:cs="Arial"/>
+          <w:sz w:val="32"/>
+          <w:szCs w:val="24"/>
+        </w:rPr>
+      </w:pPr>
+    </w:p>
+    <w:p>
+      <w:pPr>
+        <w:spacing w:after="0" w:line="240" w:lineRule="auto"/>
+        <w:jc w:val="center"/>
+        <w:rPr>
+          <w:rFonts w:ascii="Arial" w:hAnsi="Arial" w:cs="Arial"/>
+          <w:sz w:val="32"/>
+          <w:szCs w:val="24"/>
+        </w:rPr>
+      </w:pPr>
+    </w:p>
+    <w:p>
+      <w:pPr>
+        <w:spacing w:after="0" w:line="240" w:lineRule="auto"/>
+        <w:jc w:val="center"/>
+        <w:rPr>
+          <w:rFonts w:ascii="Arial" w:hAnsi="Arial" w:cs="Arial"/>
+          <w:sz w:val="32"/>
+          <w:szCs w:val="24"/>
+        </w:rPr>
+      </w:pPr>
+      <w:r>
+        <w:rPr>
+          <w:rFonts w:ascii="Arial" w:hAnsi="Arial" w:cs="Arial"/>
+          <w:sz w:val="32"/>
+          <w:szCs w:val="24"/>
+        </w:rPr>
+        <w:lastRenderedPageBreak/>
+        <w:t>Diagramas de Caso de uso Expandidos</w:t>
+      </w:r>
+    </w:p>
+    <w:p>
+      <w:pPr>
+        <w:spacing w:after="0" w:line="240" w:lineRule="auto"/>
+        <w:rPr>
+          <w:rFonts w:ascii="Arial" w:hAnsi="Arial" w:cs="Arial"/>
+          <w:sz w:val="32"/>
+          <w:szCs w:val="24"/>
+        </w:rPr>
+      </w:pPr>
+    </w:p>
+    <w:p>
+      <w:pPr>
+        <w:spacing w:after="0" w:line="240" w:lineRule="auto"/>
+        <w:rPr>
+          <w:rFonts w:ascii="Arial" w:hAnsi="Arial" w:cs="Arial"/>
+          <w:sz w:val="32"/>
+          <w:szCs w:val="24"/>
+        </w:rPr>
+      </w:pPr>
+      <w:r>
+        <w:rPr>
+          <w:rFonts w:ascii="Arial" w:hAnsi="Arial" w:cs="Arial"/>
+          <w:noProof/>
+          <w:sz w:val="32"/>
+          <w:szCs w:val="24"/>
+          <w:lang w:eastAsia="es-GT"/>
+        </w:rPr>
+        <w:drawing>
+          <wp:inline distT="0" distB="0" distL="0" distR="0">
+            <wp:extent cx="5612130" cy="4355247"/>
+            <wp:effectExtent l="0" t="0" r="7620" b="7620"/>
+            <wp:docPr id="3" name="Imagen 3" descr="C:\Users\multi\OneDrive\Escritorio\IPC2VD17Fase1\Suscribirse a Categorías.png"/>
+            <wp:cNvGraphicFramePr>
+              <a:graphicFrameLocks xmlns:a="http://schemas.openxmlformats.org/drawingml/2006/main" noChangeAspect="1"/>
+            </wp:cNvGraphicFramePr>
+            <a:graphic xmlns:a="http://schemas.openxmlformats.org/drawingml/2006/main">
+              <a:graphicData uri="http://schemas.openxmlformats.org/drawingml/2006/picture">
+                <pic:pic xmlns:pic="http://schemas.openxmlformats.org/drawingml/2006/picture">
+                  <pic:nvPicPr>
+                    <pic:cNvPr id="0" name="Picture 3" descr="C:\Users\multi\OneDrive\Escritorio\IPC2VD17Fase1\Suscribirse a Categorías.png"/>
+                    <pic:cNvPicPr>
+                      <a:picLocks noChangeAspect="1" noChangeArrowheads="1"/>
+                    </pic:cNvPicPr>
+                  </pic:nvPicPr>
+                  <pic:blipFill>
+                    <a:blip r:embed="rId7">
+                      <a:extLst>
+                        <a:ext uri="{28A0092B-C50C-407E-A947-70E740481C1C}">
+                          <a14:useLocalDpi xmlns:a14="http://schemas.microsoft.com/office/drawing/2010/main" val="0"/>
+                        </a:ext>
+                      </a:extLst>
+                    </a:blip>
+                    <a:srcRect/>
+                    <a:stretch>
+                      <a:fillRect/>
+                    </a:stretch>
+                  </pic:blipFill>
+                  <pic:spPr bwMode="auto">
+                    <a:xfrm>
+                      <a:off x="0" y="0"/>
+                      <a:ext cx="5612130" cy="4355247"/>
+                    </a:xfrm>
+                    <a:prstGeom prst="rect">
+                      <a:avLst/>
+                    </a:prstGeom>
+                    <a:noFill/>
+                    <a:ln>
+                      <a:noFill/>
+                    </a:ln>
+                  </pic:spPr>
+                </pic:pic>
+              </a:graphicData>
+            </a:graphic>
+          </wp:inline>
+        </w:drawing>
+      </w:r>
+    </w:p>
+    <w:p>
+      <w:pPr>
+        <w:spacing w:after="0" w:line="240" w:lineRule="auto"/>
+        <w:rPr>
+          <w:rFonts w:ascii="Arial" w:hAnsi="Arial" w:cs="Arial"/>
+          <w:sz w:val="32"/>
+          <w:szCs w:val="24"/>
+        </w:rPr>
+      </w:pPr>
+      <w:r>
+        <w:rPr>
+          <w:rFonts w:ascii="Arial" w:hAnsi="Arial" w:cs="Arial"/>
+          <w:noProof/>
+          <w:sz w:val="32"/>
+          <w:szCs w:val="24"/>
+          <w:lang w:eastAsia="es-GT"/>
+        </w:rPr>
+        <w:lastRenderedPageBreak/>
+        <w:drawing>
+          <wp:inline distT="0" distB="0" distL="0" distR="0">
+            <wp:extent cx="5612130" cy="4355247"/>
+            <wp:effectExtent l="0" t="0" r="7620" b="7620"/>
+            <wp:docPr id="4" name="Imagen 4" descr="C:\Users\multi\OneDrive\Escritorio\IPC2VD17Fase1\publicar proyecto.png"/>
+            <wp:cNvGraphicFramePr>
+              <a:graphicFrameLocks xmlns:a="http://schemas.openxmlformats.org/drawingml/2006/main" noChangeAspect="1"/>
+            </wp:cNvGraphicFramePr>
+            <a:graphic xmlns:a="http://schemas.openxmlformats.org/drawingml/2006/main">
+              <a:graphicData uri="http://schemas.openxmlformats.org/drawingml/2006/picture">
+                <pic:pic xmlns:pic="http://schemas.openxmlformats.org/drawingml/2006/picture">
+                  <pic:nvPicPr>
+                    <pic:cNvPr id="0" name="Picture 4" descr="C:\Users\multi\OneDrive\Escritorio\IPC2VD17Fase1\publicar proyecto.png"/>
+                    <pic:cNvPicPr>
+                      <a:picLocks noChangeAspect="1" noChangeArrowheads="1"/>
+                    </pic:cNvPicPr>
+                  </pic:nvPicPr>
+                  <pic:blipFill>
+                    <a:blip r:embed="rId8">
+                      <a:extLst>
+                        <a:ext uri="{28A0092B-C50C-407E-A947-70E740481C1C}">
+                          <a14:useLocalDpi xmlns:a14="http://schemas.microsoft.com/office/drawing/2010/main" val="0"/>
+                        </a:ext>
+                      </a:extLst>
+                    </a:blip>
+                    <a:srcRect/>
+                    <a:stretch>
+                      <a:fillRect/>
+                    </a:stretch>
+                  </pic:blipFill>
+                  <pic:spPr bwMode="auto">
+                    <a:xfrm>
+                      <a:off x="0" y="0"/>
+                      <a:ext cx="5612130" cy="4355247"/>
+                    </a:xfrm>
+                    <a:prstGeom prst="rect">
+                      <a:avLst/>
+                    </a:prstGeom>
+                    <a:noFill/>
+                    <a:ln>
+                      <a:noFill/>
+                    </a:ln>
+                  </pic:spPr>
+                </pic:pic>
+              </a:graphicData>
+            </a:graphic>
+          </wp:inline>
+        </w:drawing>
+      </w:r>
+      <w:r>
+        <w:rPr>
+          <w:rFonts w:ascii="Arial" w:hAnsi="Arial" w:cs="Arial"/>
+          <w:noProof/>
+          <w:sz w:val="32"/>
+          <w:szCs w:val="24"/>
+          <w:lang w:eastAsia="es-GT"/>
+        </w:rPr>
+        <w:lastRenderedPageBreak/>
+        <w:drawing>
+          <wp:inline distT="0" distB="0" distL="0" distR="0">
+            <wp:extent cx="5612130" cy="4355247"/>
+            <wp:effectExtent l="0" t="0" r="7620" b="7620"/>
+            <wp:docPr id="5" name="Imagen 5" descr="C:\Users\multi\OneDrive\Escritorio\IPC2VD17Fase1\Calificar conocimientos.png"/>
+            <wp:cNvGraphicFramePr>
+              <a:graphicFrameLocks xmlns:a="http://schemas.openxmlformats.org/drawingml/2006/main" noChangeAspect="1"/>
+            </wp:cNvGraphicFramePr>
+            <a:graphic xmlns:a="http://schemas.openxmlformats.org/drawingml/2006/main">
+              <a:graphicData uri="http://schemas.openxmlformats.org/drawingml/2006/picture">
+                <pic:pic xmlns:pic="http://schemas.openxmlformats.org/drawingml/2006/picture">
+                  <pic:nvPicPr>
+                    <pic:cNvPr id="0" name="Picture 5" descr="C:\Users\multi\OneDrive\Escritorio\IPC2VD17Fase1\Calificar conocimientos.png"/>
+                    <pic:cNvPicPr>
+                      <a:picLocks noChangeAspect="1" noChangeArrowheads="1"/>
+                    </pic:cNvPicPr>
+                  </pic:nvPicPr>
+                  <pic:blipFill>
+                    <a:blip r:embed="rId9">
+                      <a:extLst>
+                        <a:ext uri="{28A0092B-C50C-407E-A947-70E740481C1C}">
+                          <a14:useLocalDpi xmlns:a14="http://schemas.microsoft.com/office/drawing/2010/main" val="0"/>
+                        </a:ext>
+                      </a:extLst>
+                    </a:blip>
+                    <a:srcRect/>
+                    <a:stretch>
+                      <a:fillRect/>
+                    </a:stretch>
+                  </pic:blipFill>
+                  <pic:spPr bwMode="auto">
+                    <a:xfrm>
+                      <a:off x="0" y="0"/>
+                      <a:ext cx="5612130" cy="4355247"/>
+                    </a:xfrm>
+                    <a:prstGeom prst="rect">
+                      <a:avLst/>
+                    </a:prstGeom>
+                    <a:noFill/>
+                    <a:ln>
+                      <a:noFill/>
+                    </a:ln>
+                  </pic:spPr>
+                </pic:pic>
+              </a:graphicData>
+            </a:graphic>
+          </wp:inline>
+        </w:drawing>
+      </w:r>
+      <w:r>
+        <w:rPr>
+          <w:rFonts w:ascii="Arial" w:hAnsi="Arial" w:cs="Arial"/>
+          <w:noProof/>
+          <w:sz w:val="32"/>
+          <w:szCs w:val="24"/>
+          <w:lang w:eastAsia="es-GT"/>
+        </w:rPr>
+        <w:lastRenderedPageBreak/>
+        <w:drawing>
+          <wp:inline distT="0" distB="0" distL="0" distR="0">
+            <wp:extent cx="5612130" cy="4089034"/>
+            <wp:effectExtent l="0" t="0" r="7620" b="6985"/>
+            <wp:docPr id="6" name="Imagen 6" descr="C:\Users\multi\OneDrive\Escritorio\IPC2VD17Fase1\Administrar.png"/>
+            <wp:cNvGraphicFramePr>
+              <a:graphicFrameLocks xmlns:a="http://schemas.openxmlformats.org/drawingml/2006/main" noChangeAspect="1"/>
+            </wp:cNvGraphicFramePr>
+            <a:graphic xmlns:a="http://schemas.openxmlformats.org/drawingml/2006/main">
+              <a:graphicData uri="http://schemas.openxmlformats.org/drawingml/2006/picture">
+                <pic:pic xmlns:pic="http://schemas.openxmlformats.org/drawingml/2006/picture">
+                  <pic:nvPicPr>
+                    <pic:cNvPr id="0" name="Picture 6" descr="C:\Users\multi\OneDrive\Escritorio\IPC2VD17Fase1\Administrar.png"/>
+                    <pic:cNvPicPr>
+                      <a:picLocks noChangeAspect="1" noChangeArrowheads="1"/>
+                    </pic:cNvPicPr>
+                  </pic:nvPicPr>
+                  <pic:blipFill>
+                    <a:blip r:embed="rId10">
+                      <a:extLst>
+                        <a:ext uri="{28A0092B-C50C-407E-A947-70E740481C1C}">
+                          <a14:useLocalDpi xmlns:a14="http://schemas.microsoft.com/office/drawing/2010/main" val="0"/>
+                        </a:ext>
+                      </a:extLst>
+                    </a:blip>
+                    <a:srcRect/>
+                    <a:stretch>
+                      <a:fillRect/>
+                    </a:stretch>
+                  </pic:blipFill>
+                  <pic:spPr bwMode="auto">
+                    <a:xfrm>
+                      <a:off x="0" y="0"/>
+                      <a:ext cx="5612130" cy="4089034"/>
+                    </a:xfrm>
+                    <a:prstGeom prst="rect">
+                      <a:avLst/>
+                    </a:prstGeom>
+                    <a:noFill/>
+                    <a:ln>
+                      <a:noFill/>
+                    </a:ln>
+                  </pic:spPr>
+                </pic:pic>
+              </a:graphicData>
+            </a:graphic>
+          </wp:inline>
+        </w:drawing>
+      </w:r>
+      <w:r>
+        <w:rPr>
+          <w:rFonts w:ascii="Arial" w:hAnsi="Arial" w:cs="Arial"/>
+          <w:noProof/>
+          <w:sz w:val="32"/>
+          <w:szCs w:val="24"/>
+          <w:lang w:eastAsia="es-GT"/>
+        </w:rPr>
+        <w:drawing>
+          <wp:inline distT="0" distB="0" distL="0" distR="0">
+            <wp:extent cx="5612130" cy="4089034"/>
+            <wp:effectExtent l="0" t="0" r="7620" b="6985"/>
+            <wp:docPr id="7" name="Imagen 7" descr="C:\Users\multi\OneDrive\Escritorio\IPC2VD17Fase1\Crear Asociaciones.png"/>
+            <wp:cNvGraphicFramePr>
+              <a:graphicFrameLocks xmlns:a="http://schemas.openxmlformats.org/drawingml/2006/main" noChangeAspect="1"/>
+            </wp:cNvGraphicFramePr>
+            <a:graphic xmlns:a="http://schemas.openxmlformats.org/drawingml/2006/main">
+              <a:graphicData uri="http://schemas.openxmlformats.org/drawingml/2006/picture">
+                <pic:pic xmlns:pic="http://schemas.openxmlformats.org/drawingml/2006/picture">
+                  <pic:nvPicPr>
+                    <pic:cNvPr id="0" name="Picture 7" descr="C:\Users\multi\OneDrive\Escritorio\IPC2VD17Fase1\Crear Asociaciones.png"/>
+                    <pic:cNvPicPr>
+                      <a:picLocks noChangeAspect="1" noChangeArrowheads="1"/>
+                    </pic:cNvPicPr>
+                  </pic:nvPicPr>
+                  <pic:blipFill>
+                    <a:blip r:embed="rId11">
+                      <a:extLst>
+                        <a:ext uri="{28A0092B-C50C-407E-A947-70E740481C1C}">
+                          <a14:useLocalDpi xmlns:a14="http://schemas.microsoft.com/office/drawing/2010/main" val="0"/>
+                        </a:ext>
+                      </a:extLst>
+                    </a:blip>
+                    <a:srcRect/>
+                    <a:stretch>
+                      <a:fillRect/>
+                    </a:stretch>
+                  </pic:blipFill>
+                  <pic:spPr bwMode="auto">
+                    <a:xfrm>
+                      <a:off x="0" y="0"/>
+                      <a:ext cx="5612130" cy="4089034"/>
+                    </a:xfrm>
+                    <a:prstGeom prst="rect">
+                      <a:avLst/>
+                    </a:prstGeom>
+                    <a:noFill/>
+                    <a:ln>
+                      <a:noFill/>
+                    </a:ln>
+                  </pic:spPr>
+                </pic:pic>
+              </a:graphicData>
+            </a:graphic>
+          </wp:inline>
+        </w:drawing>
+      </w:r>
+      <w:r>
+        <w:rPr>
+          <w:rFonts w:ascii="Arial" w:hAnsi="Arial" w:cs="Arial"/>
+          <w:noProof/>
+          <w:sz w:val="32"/>
+          <w:szCs w:val="24"/>
+          <w:lang w:eastAsia="es-GT"/>
+        </w:rPr>
+        <w:lastRenderedPageBreak/>
+        <w:drawing>
+          <wp:inline distT="0" distB="0" distL="0" distR="0">
+            <wp:extent cx="5612130" cy="4089034"/>
+            <wp:effectExtent l="0" t="0" r="7620" b="6985"/>
+            <wp:docPr id="8" name="Imagen 8" descr="C:\Users\multi\OneDrive\Escritorio\IPC2VD17Fase1\Registrar Usuario.jpg.png"/>
+            <wp:cNvGraphicFramePr>
+              <a:graphicFrameLocks xmlns:a="http://schemas.openxmlformats.org/drawingml/2006/main" noChangeAspect="1"/>
+            </wp:cNvGraphicFramePr>
+            <a:graphic xmlns:a="http://schemas.openxmlformats.org/drawingml/2006/main">
+              <a:graphicData uri="http://schemas.openxmlformats.org/drawingml/2006/picture">
+                <pic:pic xmlns:pic="http://schemas.openxmlformats.org/drawingml/2006/picture">
+                  <pic:nvPicPr>
+                    <pic:cNvPr id="0" name="Picture 8" descr="C:\Users\multi\OneDrive\Escritorio\IPC2VD17Fase1\Registrar Usuario.jpg.png"/>
+                    <pic:cNvPicPr>
+                      <a:picLocks noChangeAspect="1" noChangeArrowheads="1"/>
+                    </pic:cNvPicPr>
+                  </pic:nvPicPr>
+                  <pic:blipFill>
+                    <a:blip r:embed="rId12">
+                      <a:extLst>
+                        <a:ext uri="{28A0092B-C50C-407E-A947-70E740481C1C}">
+                          <a14:useLocalDpi xmlns:a14="http://schemas.microsoft.com/office/drawing/2010/main" val="0"/>
+                        </a:ext>
+                      </a:extLst>
+                    </a:blip>
+                    <a:srcRect/>
+                    <a:stretch>
+                      <a:fillRect/>
+                    </a:stretch>
+                  </pic:blipFill>
+                  <pic:spPr bwMode="auto">
+                    <a:xfrm>
+                      <a:off x="0" y="0"/>
+                      <a:ext cx="5612130" cy="4089034"/>
+                    </a:xfrm>
+                    <a:prstGeom prst="rect">
+                      <a:avLst/>
+                    </a:prstGeom>
+                    <a:noFill/>
+                    <a:ln>
+                      <a:noFill/>
+                    </a:ln>
+                  </pic:spPr>
+                </pic:pic>
+              </a:graphicData>
+            </a:graphic>
+          </wp:inline>
+        </w:drawing>
+      </w:r>
+    </w:p>
+    <w:p>
+      <w:pPr>
+        <w:rPr>
+          <w:rFonts w:ascii="Arial" w:hAnsi="Arial" w:cs="Arial"/>
+          <w:sz w:val="32"/>
+          <w:szCs w:val="24"/>
+        </w:rPr>
+      </w:pPr>
+    </w:p>
+    <w:p>
+      <w:pPr>
+        <w:rPr>
+          <w:rFonts w:ascii="Arial" w:hAnsi="Arial" w:cs="Arial"/>
+          <w:sz w:val="32"/>
+          <w:szCs w:val="24"/>
+        </w:rPr>
+      </w:pPr>
+    </w:p>
+    <w:p>
+      <w:pPr>
+        <w:rPr>
+          <w:rFonts w:ascii="Arial" w:hAnsi="Arial" w:cs="Arial"/>
+          <w:sz w:val="32"/>
+          <w:szCs w:val="24"/>
+        </w:rPr>
+      </w:pPr>
+    </w:p>
+    <w:p>
+      <w:pPr>
+        <w:tabs>
+          <w:tab w:val="left" w:pos="6360"/>
+        </w:tabs>
+        <w:rPr>
+          <w:rFonts w:ascii="Arial" w:hAnsi="Arial" w:cs="Arial"/>
+          <w:sz w:val="32"/>
+          <w:szCs w:val="24"/>
+        </w:rPr>
+      </w:pPr>
+      <w:r>
+        <w:rPr>
+          <w:rFonts w:ascii="Arial" w:hAnsi="Arial" w:cs="Arial"/>
+          <w:sz w:val="32"/>
+          <w:szCs w:val="24"/>
+        </w:rPr>
+        <w:tab/>
+      </w:r>
+    </w:p>
+    <w:p>
+      <w:pPr>
+        <w:tabs>
+          <w:tab w:val="left" w:pos="6360"/>
+        </w:tabs>
+        <w:rPr>
+          <w:rFonts w:ascii="Arial" w:hAnsi="Arial" w:cs="Arial"/>
+          <w:sz w:val="32"/>
+          <w:szCs w:val="24"/>
+        </w:rPr>
+      </w:pPr>
+    </w:p>
+    <w:p>
+      <w:pPr>
+        <w:tabs>
+          <w:tab w:val="left" w:pos="6360"/>
+        </w:tabs>
+        <w:rPr>
+          <w:rFonts w:ascii="Arial" w:hAnsi="Arial" w:cs="Arial"/>
+          <w:sz w:val="32"/>
+          <w:szCs w:val="24"/>
+        </w:rPr>
+      </w:pPr>
+    </w:p>
+    <w:p>
+      <w:pPr>
+        <w:tabs>
+          <w:tab w:val="left" w:pos="6360"/>
+        </w:tabs>
+        <w:rPr>
+          <w:rFonts w:ascii="Arial" w:hAnsi="Arial" w:cs="Arial"/>
+          <w:sz w:val="32"/>
+          <w:szCs w:val="24"/>
+        </w:rPr>
+      </w:pPr>
+    </w:p>
+    <w:p>
+      <w:pPr>
+        <w:tabs>
+          <w:tab w:val="left" w:pos="6360"/>
+        </w:tabs>
+        <w:rPr>
+          <w:rFonts w:ascii="Arial" w:hAnsi="Arial" w:cs="Arial"/>
+          <w:sz w:val="32"/>
+          <w:szCs w:val="24"/>
+        </w:rPr>
+      </w:pPr>
+    </w:p>
+    <w:p>
+      <w:pPr>
+        <w:tabs>
+          <w:tab w:val="left" w:pos="6360"/>
+        </w:tabs>
+        <w:rPr>
+          <w:rFonts w:ascii="Arial" w:hAnsi="Arial" w:cs="Arial"/>
+          <w:sz w:val="32"/>
+          <w:szCs w:val="24"/>
+        </w:rPr>
+      </w:pPr>
+    </w:p>
+    <w:p>
+      <w:pPr>
+        <w:tabs>
+          <w:tab w:val="left" w:pos="6360"/>
+        </w:tabs>
+        <w:rPr>
+          <w:rFonts w:ascii="Arial" w:hAnsi="Arial" w:cs="Arial"/>
+          <w:sz w:val="32"/>
+          <w:szCs w:val="24"/>
+        </w:rPr>
+      </w:pPr>
+    </w:p>
+    <w:p>
+      <w:pPr>
+        <w:tabs>
+          <w:tab w:val="left" w:pos="6360"/>
+        </w:tabs>
+        <w:rPr>
+          <w:rFonts w:ascii="Arial" w:hAnsi="Arial" w:cs="Arial"/>
+          <w:sz w:val="32"/>
+          <w:szCs w:val="24"/>
+        </w:rPr>
+      </w:pPr>
+    </w:p>
+    <w:p>
+      <w:pPr>
+        <w:tabs>
+          <w:tab w:val="left" w:pos="6360"/>
+        </w:tabs>
+        <w:rPr>
+          <w:rFonts w:ascii="Arial" w:hAnsi="Arial" w:cs="Arial"/>
+          <w:sz w:val="32"/>
+          <w:szCs w:val="24"/>
+        </w:rPr>
+      </w:pPr>
+    </w:p>
+    <w:p>
+      <w:pPr>
+        <w:tabs>
+          <w:tab w:val="left" w:pos="6360"/>
+        </w:tabs>
+        <w:jc w:val="center"/>
+        <w:rPr>
+          <w:rFonts w:ascii="Arial" w:hAnsi="Arial" w:cs="Arial"/>
+          <w:sz w:val="32"/>
+          <w:szCs w:val="24"/>
+        </w:rPr>
+      </w:pPr>
+      <w:r>
+        <w:rPr>
+          <w:rFonts w:ascii="Arial" w:hAnsi="Arial" w:cs="Arial"/>
+          <w:sz w:val="32"/>
+          <w:szCs w:val="24"/>
+        </w:rPr>
+        <w:lastRenderedPageBreak/>
+        <w:t>Casos de Uso de Alto Nivel</w:t>
+      </w:r>
+    </w:p>
+    <w:tbl>
+      <w:tblPr>
+        <w:tblStyle w:val="Tabladecuadrcula4-nfasis3"/>
+        <w:tblW w:w="0" w:type="auto"/>
+        <w:tblLook w:val="04A0" w:firstRow="1" w:lastRow="0" w:firstColumn="1" w:lastColumn="0" w:noHBand="0" w:noVBand="1"/>
+      </w:tblPr>
+      <w:tblGrid>
+        <w:gridCol w:w="562"/>
+        <w:gridCol w:w="1418"/>
+        <w:gridCol w:w="6848"/>
+      </w:tblGrid>
+      <w:tr>
+        <w:trPr>
+          <w:cnfStyle w:val="100000000000" w:firstRow="1" w:lastRow="0" w:firstColumn="0" w:lastColumn="0" w:oddVBand="0" w:evenVBand="0" w:oddHBand="0" w:evenHBand="0" w:firstRowFirstColumn="0" w:firstRowLastColumn="0" w:lastRowFirstColumn="0" w:lastRowLastColumn="0"/>
+        </w:trPr>
+        <w:tc>
+          <w:tcPr>
+            <w:cnfStyle w:val="001000000000" w:firstRow="0" w:lastRow="0" w:firstColumn="1" w:lastColumn="0" w:oddVBand="0" w:evenVBand="0" w:oddHBand="0" w:evenHBand="0" w:firstRowFirstColumn="0" w:firstRowLastColumn="0" w:lastRowFirstColumn="0" w:lastRowLastColumn="0"/>
+            <w:tcW w:w="562" w:type="dxa"/>
+          </w:tcPr>
+          <w:p>
+            <w:pPr>
+              <w:rPr>
+                <w:sz w:val="24"/>
+                <w:szCs w:val="24"/>
+              </w:rPr>
+            </w:pPr>
+            <w:r>
+              <w:rPr>
+                <w:sz w:val="24"/>
+                <w:szCs w:val="24"/>
+              </w:rPr>
+              <w:t>1</w:t>
+            </w:r>
+          </w:p>
+        </w:tc>
+        <w:tc>
+          <w:tcPr>
+            <w:tcW w:w="1418" w:type="dxa"/>
+          </w:tcPr>
+          <w:p>
+            <w:pPr>
+              <w:cnfStyle w:val="100000000000" w:firstRow="1" w:lastRow="0" w:firstColumn="0" w:lastColumn="0" w:oddVBand="0" w:evenVBand="0" w:oddHBand="0" w:evenHBand="0" w:firstRowFirstColumn="0" w:firstRowLastColumn="0" w:lastRowFirstColumn="0" w:lastRowLastColumn="0"/>
+              <w:rPr>
+                <w:sz w:val="24"/>
+                <w:szCs w:val="24"/>
+              </w:rPr>
+            </w:pPr>
+            <w:r>
+              <w:rPr>
+                <w:sz w:val="24"/>
+                <w:szCs w:val="24"/>
+              </w:rPr>
+              <w:t>CDU:</w:t>
+            </w:r>
+          </w:p>
+        </w:tc>
+        <w:tc>
+          <w:tcPr>
+            <w:tcW w:w="6848" w:type="dxa"/>
+          </w:tcPr>
+          <w:p>
+            <w:pPr>
+              <w:cnfStyle w:val="100000000000" w:firstRow="1" w:lastRow="0" w:firstColumn="0" w:lastColumn="0" w:oddVBand="0" w:evenVBand="0" w:oddHBand="0" w:evenHBand="0" w:firstRowFirstColumn="0" w:firstRowLastColumn="0" w:lastRowFirstColumn="0" w:lastRowLastColumn="0"/>
+              <w:rPr>
+                <w:sz w:val="24"/>
+                <w:szCs w:val="24"/>
+              </w:rPr>
+            </w:pPr>
+            <w:r>
+              <w:rPr>
+                <w:sz w:val="24"/>
+                <w:szCs w:val="24"/>
+              </w:rPr>
+              <w:t>Registrar Usuario</w:t>
+            </w:r>
+          </w:p>
+        </w:tc>
+      </w:tr>
+      <w:tr>
+        <w:trPr>
+          <w:cnfStyle w:val="000000100000" w:firstRow="0" w:lastRow="0" w:firstColumn="0" w:lastColumn="0" w:oddVBand="0" w:evenVBand="0" w:oddHBand="1" w:evenHBand="0" w:firstRowFirstColumn="0" w:firstRowLastColumn="0" w:lastRowFirstColumn="0" w:lastRowLastColumn="0"/>
+        </w:trPr>
+        <w:tc>
+          <w:tcPr>
+            <w:cnfStyle w:val="001000000000" w:firstRow="0" w:lastRow="0" w:firstColumn="1" w:lastColumn="0" w:oddVBand="0" w:evenVBand="0" w:oddHBand="0" w:evenHBand="0" w:firstRowFirstColumn="0" w:firstRowLastColumn="0" w:lastRowFirstColumn="0" w:lastRowLastColumn="0"/>
+            <w:tcW w:w="562" w:type="dxa"/>
+            <w:vMerge w:val="restart"/>
+          </w:tcPr>
+          <w:p>
+            <w:pPr>
+              <w:rPr>
+                <w:sz w:val="24"/>
+                <w:szCs w:val="24"/>
+              </w:rPr>
+            </w:pPr>
+          </w:p>
+        </w:tc>
+        <w:tc>
+          <w:tcPr>
+            <w:tcW w:w="1418" w:type="dxa"/>
+          </w:tcPr>
+          <w:p>
+            <w:pPr>
+              <w:cnfStyle w:val="000000100000" w:firstRow="0" w:lastRow="0" w:firstColumn="0" w:lastColumn="0" w:oddVBand="0" w:evenVBand="0" w:oddHBand="1" w:evenHBand="0" w:firstRowFirstColumn="0" w:firstRowLastColumn="0" w:lastRowFirstColumn="0" w:lastRowLastColumn="0"/>
+              <w:rPr>
+                <w:sz w:val="24"/>
+                <w:szCs w:val="24"/>
+              </w:rPr>
+            </w:pPr>
+            <w:r>
+              <w:rPr>
+                <w:sz w:val="24"/>
+                <w:szCs w:val="24"/>
+              </w:rPr>
+              <w:t>Actores:</w:t>
+            </w:r>
+          </w:p>
+        </w:tc>
+        <w:tc>
+          <w:tcPr>
+            <w:tcW w:w="6848" w:type="dxa"/>
+          </w:tcPr>
+          <w:p>
+            <w:pPr>
+              <w:cnfStyle w:val="000000100000" w:firstRow="0" w:lastRow="0" w:firstColumn="0" w:lastColumn="0" w:oddVBand="0" w:evenVBand="0" w:oddHBand="1" w:evenHBand="0" w:firstRowFirstColumn="0" w:firstRowLastColumn="0" w:lastRowFirstColumn="0" w:lastRowLastColumn="0"/>
+              <w:rPr>
+                <w:sz w:val="24"/>
+                <w:szCs w:val="24"/>
+              </w:rPr>
+            </w:pPr>
+            <w:r>
+              <w:rPr>
+                <w:sz w:val="24"/>
+                <w:szCs w:val="24"/>
+              </w:rPr>
+              <w:t>Usuario</w:t>
+            </w:r>
+          </w:p>
+        </w:tc>
+      </w:tr>
+      <w:tr>
+        <w:tc>
+          <w:tcPr>
+            <w:cnfStyle w:val="001000000000" w:firstRow="0" w:lastRow="0" w:firstColumn="1" w:lastColumn="0" w:oddVBand="0" w:evenVBand="0" w:oddHBand="0" w:evenHBand="0" w:firstRowFirstColumn="0" w:firstRowLastColumn="0" w:lastRowFirstColumn="0" w:lastRowLastColumn="0"/>
+            <w:tcW w:w="562" w:type="dxa"/>
+            <w:vMerge/>
+          </w:tcPr>
+          <w:p>
+            <w:pPr>
+              <w:rPr>
+                <w:sz w:val="24"/>
+                <w:szCs w:val="24"/>
+              </w:rPr>
+            </w:pPr>
+          </w:p>
+        </w:tc>
+        <w:tc>
+          <w:tcPr>
+            <w:tcW w:w="1418" w:type="dxa"/>
+          </w:tcPr>
+          <w:p>
+            <w:pPr>
+              <w:cnfStyle w:val="000000000000" w:firstRow="0" w:lastRow="0" w:firstColumn="0" w:lastColumn="0" w:oddVBand="0" w:evenVBand="0" w:oddHBand="0" w:evenHBand="0" w:firstRowFirstColumn="0" w:firstRowLastColumn="0" w:lastRowFirstColumn="0" w:lastRowLastColumn="0"/>
+              <w:rPr>
+                <w:sz w:val="24"/>
+                <w:szCs w:val="24"/>
+              </w:rPr>
+            </w:pPr>
+            <w:r>
+              <w:rPr>
+                <w:sz w:val="24"/>
+                <w:szCs w:val="24"/>
+              </w:rPr>
+              <w:t>Tipo:</w:t>
+            </w:r>
+          </w:p>
+        </w:tc>
+        <w:tc>
+          <w:tcPr>
+            <w:tcW w:w="6848" w:type="dxa"/>
+          </w:tcPr>
+          <w:p>
+            <w:pPr>
+              <w:cnfStyle w:val="000000000000" w:firstRow="0" w:lastRow="0" w:firstColumn="0" w:lastColumn="0" w:oddVBand="0" w:evenVBand="0" w:oddHBand="0" w:evenHBand="0" w:firstRowFirstColumn="0" w:firstRowLastColumn="0" w:lastRowFirstColumn="0" w:lastRowLastColumn="0"/>
+              <w:rPr>
+                <w:sz w:val="24"/>
+                <w:szCs w:val="24"/>
+              </w:rPr>
+            </w:pPr>
+            <w:r>
+              <w:rPr>
+                <w:sz w:val="24"/>
+                <w:szCs w:val="24"/>
+              </w:rPr>
+              <w:t>Primario</w:t>
+            </w:r>
+          </w:p>
+        </w:tc>
+      </w:tr>
+      <w:tr>
+        <w:trPr>
+          <w:cnfStyle w:val="000000100000" w:firstRow="0" w:lastRow="0" w:firstColumn="0" w:lastColumn="0" w:oddVBand="0" w:evenVBand="0" w:oddHBand="1" w:evenHBand="0" w:firstRowFirstColumn="0" w:firstRowLastColumn="0" w:lastRowFirstColumn="0" w:lastRowLastColumn="0"/>
+        </w:trPr>
+        <w:tc>
+          <w:tcPr>
+            <w:cnfStyle w:val="001000000000" w:firstRow="0" w:lastRow="0" w:firstColumn="1" w:lastColumn="0" w:oddVBand="0" w:evenVBand="0" w:oddHBand="0" w:evenHBand="0" w:firstRowFirstColumn="0" w:firstRowLastColumn="0" w:lastRowFirstColumn="0" w:lastRowLastColumn="0"/>
+            <w:tcW w:w="562" w:type="dxa"/>
+            <w:vMerge/>
+          </w:tcPr>
+          <w:p>
+            <w:pPr>
+              <w:rPr>
+                <w:sz w:val="24"/>
+                <w:szCs w:val="24"/>
+              </w:rPr>
+            </w:pPr>
+          </w:p>
+        </w:tc>
+        <w:tc>
+          <w:tcPr>
+            <w:tcW w:w="1418" w:type="dxa"/>
+          </w:tcPr>
+          <w:p>
+            <w:pPr>
+              <w:cnfStyle w:val="000000100000" w:firstRow="0" w:lastRow="0" w:firstColumn="0" w:lastColumn="0" w:oddVBand="0" w:evenVBand="0" w:oddHBand="1" w:evenHBand="0" w:firstRowFirstColumn="0" w:firstRowLastColumn="0" w:lastRowFirstColumn="0" w:lastRowLastColumn="0"/>
+              <w:rPr>
+                <w:sz w:val="24"/>
+                <w:szCs w:val="24"/>
+              </w:rPr>
+            </w:pPr>
+            <w:r>
+              <w:rPr>
+                <w:sz w:val="24"/>
+                <w:szCs w:val="24"/>
+              </w:rPr>
+              <w:t xml:space="preserve">Descripción:  </w:t>
+            </w:r>
+          </w:p>
+        </w:tc>
+        <w:tc>
+          <w:tcPr>
+            <w:tcW w:w="6848" w:type="dxa"/>
+          </w:tcPr>
+          <w:p>
+            <w:pPr>
+              <w:cnfStyle w:val="000000100000" w:firstRow="0" w:lastRow="0" w:firstColumn="0" w:lastColumn="0" w:oddVBand="0" w:evenVBand="0" w:oddHBand="1" w:evenHBand="0" w:firstRowFirstColumn="0" w:firstRowLastColumn="0" w:lastRowFirstColumn="0" w:lastRowLastColumn="0"/>
+              <w:rPr>
+                <w:sz w:val="24"/>
+                <w:szCs w:val="24"/>
+              </w:rPr>
+            </w:pPr>
+            <w:r>
+              <w:rPr>
+                <w:sz w:val="24"/>
+                <w:szCs w:val="24"/>
+              </w:rPr>
+              <w:t>El Usuario se registra con los datos solicitados en el formulario de Registro</w:t>
+            </w:r>
+          </w:p>
+        </w:tc>
+      </w:tr>
+    </w:tbl>
+    <w:p>
+      <w:pPr>
+        <w:tabs>
+          <w:tab w:val="left" w:pos="6360"/>
+        </w:tabs>
+        <w:jc w:val="center"/>
+        <w:rPr>
+          <w:rFonts w:ascii="Arial" w:hAnsi="Arial" w:cs="Arial"/>
+          <w:sz w:val="32"/>
+          <w:szCs w:val="24"/>
+        </w:rPr>
+      </w:pPr>
+    </w:p>
+    <w:tbl>
+      <w:tblPr>
+        <w:tblStyle w:val="Tabladecuadrcula4-nfasis3"/>
+        <w:tblW w:w="0" w:type="auto"/>
+        <w:tblLook w:val="04A0" w:firstRow="1" w:lastRow="0" w:firstColumn="1" w:lastColumn="0" w:noHBand="0" w:noVBand="1"/>
+      </w:tblPr>
+      <w:tblGrid>
+        <w:gridCol w:w="562"/>
+        <w:gridCol w:w="1418"/>
+        <w:gridCol w:w="6848"/>
+      </w:tblGrid>
+      <w:tr>
+        <w:trPr>
+          <w:cnfStyle w:val="100000000000" w:firstRow="1" w:lastRow="0" w:firstColumn="0" w:lastColumn="0" w:oddVBand="0" w:evenVBand="0" w:oddHBand="0" w:evenHBand="0" w:firstRowFirstColumn="0" w:firstRowLastColumn="0" w:lastRowFirstColumn="0" w:lastRowLastColumn="0"/>
+        </w:trPr>
+        <w:tc>
+          <w:tcPr>
+            <w:cnfStyle w:val="001000000000" w:firstRow="0" w:lastRow="0" w:firstColumn="1" w:lastColumn="0" w:oddVBand="0" w:evenVBand="0" w:oddHBand="0" w:evenHBand="0" w:firstRowFirstColumn="0" w:firstRowLastColumn="0" w:lastRowFirstColumn="0" w:lastRowLastColumn="0"/>
+            <w:tcW w:w="562" w:type="dxa"/>
+          </w:tcPr>
+          <w:p>
+            <w:pPr>
+              <w:rPr>
+                <w:sz w:val="24"/>
+                <w:szCs w:val="24"/>
+              </w:rPr>
+            </w:pPr>
+            <w:r>
+              <w:rPr>
+                <w:sz w:val="24"/>
+                <w:szCs w:val="24"/>
+              </w:rPr>
+              <w:t>2</w:t>
+            </w:r>
+          </w:p>
+        </w:tc>
+        <w:tc>
+          <w:tcPr>
+            <w:tcW w:w="1418" w:type="dxa"/>
+          </w:tcPr>
+          <w:p>
+            <w:pPr>
+              <w:cnfStyle w:val="100000000000" w:firstRow="1" w:lastRow="0" w:firstColumn="0" w:lastColumn="0" w:oddVBand="0" w:evenVBand="0" w:oddHBand="0" w:evenHBand="0" w:firstRowFirstColumn="0" w:firstRowLastColumn="0" w:lastRowFirstColumn="0" w:lastRowLastColumn="0"/>
+              <w:rPr>
+                <w:sz w:val="24"/>
+                <w:szCs w:val="24"/>
+              </w:rPr>
+            </w:pPr>
+            <w:r>
+              <w:rPr>
+                <w:sz w:val="24"/>
+                <w:szCs w:val="24"/>
+              </w:rPr>
+              <w:t>CDU:</w:t>
+            </w:r>
+          </w:p>
+        </w:tc>
+        <w:tc>
+          <w:tcPr>
+            <w:tcW w:w="6848" w:type="dxa"/>
+          </w:tcPr>
+          <w:p>
+            <w:pPr>
+              <w:tabs>
+                <w:tab w:val="left" w:pos="1172"/>
+              </w:tabs>
+              <w:cnfStyle w:val="100000000000" w:firstRow="1" w:lastRow="0" w:firstColumn="0" w:lastColumn="0" w:oddVBand="0" w:evenVBand="0" w:oddHBand="0" w:evenHBand="0" w:firstRowFirstColumn="0" w:firstRowLastColumn="0" w:lastRowFirstColumn="0" w:lastRowLastColumn="0"/>
+              <w:rPr>
+                <w:sz w:val="24"/>
+                <w:szCs w:val="24"/>
+              </w:rPr>
+            </w:pPr>
+            <w:r>
+              <w:rPr>
+                <w:sz w:val="24"/>
+                <w:szCs w:val="24"/>
+              </w:rPr>
+              <w:t>Agregar Usuario</w:t>
+            </w:r>
+          </w:p>
+        </w:tc>
+      </w:tr>
+      <w:tr>
+        <w:trPr>
+          <w:cnfStyle w:val="000000100000" w:firstRow="0" w:lastRow="0" w:firstColumn="0" w:lastColumn="0" w:oddVBand="0" w:evenVBand="0" w:oddHBand="1" w:evenHBand="0" w:firstRowFirstColumn="0" w:firstRowLastColumn="0" w:lastRowFirstColumn="0" w:lastRowLastColumn="0"/>
+        </w:trPr>
+        <w:tc>
+          <w:tcPr>
+            <w:cnfStyle w:val="001000000000" w:firstRow="0" w:lastRow="0" w:firstColumn="1" w:lastColumn="0" w:oddVBand="0" w:evenVBand="0" w:oddHBand="0" w:evenHBand="0" w:firstRowFirstColumn="0" w:firstRowLastColumn="0" w:lastRowFirstColumn="0" w:lastRowLastColumn="0"/>
+            <w:tcW w:w="562" w:type="dxa"/>
+            <w:vMerge w:val="restart"/>
+          </w:tcPr>
+          <w:p>
+            <w:pPr>
+              <w:rPr>
+                <w:sz w:val="24"/>
+                <w:szCs w:val="24"/>
+              </w:rPr>
+            </w:pPr>
+          </w:p>
+        </w:tc>
+        <w:tc>
+          <w:tcPr>
+            <w:tcW w:w="1418" w:type="dxa"/>
+          </w:tcPr>
+          <w:p>
+            <w:pPr>
+              <w:cnfStyle w:val="000000100000" w:firstRow="0" w:lastRow="0" w:firstColumn="0" w:lastColumn="0" w:oddVBand="0" w:evenVBand="0" w:oddHBand="1" w:evenHBand="0" w:firstRowFirstColumn="0" w:firstRowLastColumn="0" w:lastRowFirstColumn="0" w:lastRowLastColumn="0"/>
+              <w:rPr>
+                <w:sz w:val="24"/>
+                <w:szCs w:val="24"/>
+              </w:rPr>
+            </w:pPr>
+            <w:r>
+              <w:rPr>
+                <w:sz w:val="24"/>
+                <w:szCs w:val="24"/>
+              </w:rPr>
+              <w:t>Actores:</w:t>
+            </w:r>
+          </w:p>
+        </w:tc>
+        <w:tc>
+          <w:tcPr>
+            <w:tcW w:w="6848" w:type="dxa"/>
+          </w:tcPr>
+          <w:p>
+            <w:pPr>
+              <w:cnfStyle w:val="000000100000" w:firstRow="0" w:lastRow="0" w:firstColumn="0" w:lastColumn="0" w:oddVBand="0" w:evenVBand="0" w:oddHBand="1" w:evenHBand="0" w:firstRowFirstColumn="0" w:firstRowLastColumn="0" w:lastRowFirstColumn="0" w:lastRowLastColumn="0"/>
+              <w:rPr>
+                <w:sz w:val="24"/>
+                <w:szCs w:val="24"/>
+              </w:rPr>
+            </w:pPr>
+            <w:r>
+              <w:rPr>
+                <w:sz w:val="24"/>
+                <w:szCs w:val="24"/>
+              </w:rPr>
+              <w:t>Usuario</w:t>
+            </w:r>
+          </w:p>
+        </w:tc>
+      </w:tr>
+      <w:tr>
+        <w:tc>
+          <w:tcPr>
+            <w:cnfStyle w:val="001000000000" w:firstRow="0" w:lastRow="0" w:firstColumn="1" w:lastColumn="0" w:oddVBand="0" w:evenVBand="0" w:oddHBand="0" w:evenHBand="0" w:firstRowFirstColumn="0" w:firstRowLastColumn="0" w:lastRowFirstColumn="0" w:lastRowLastColumn="0"/>
+            <w:tcW w:w="562" w:type="dxa"/>
+            <w:vMerge/>
+          </w:tcPr>
+          <w:p>
+            <w:pPr>
+              <w:rPr>
+                <w:sz w:val="24"/>
+                <w:szCs w:val="24"/>
+              </w:rPr>
+            </w:pPr>
+          </w:p>
+        </w:tc>
+        <w:tc>
+          <w:tcPr>
+            <w:tcW w:w="1418" w:type="dxa"/>
+          </w:tcPr>
+          <w:p>
+            <w:pPr>
+              <w:cnfStyle w:val="000000000000" w:firstRow="0" w:lastRow="0" w:firstColumn="0" w:lastColumn="0" w:oddVBand="0" w:evenVBand="0" w:oddHBand="0" w:evenHBand="0" w:firstRowFirstColumn="0" w:firstRowLastColumn="0" w:lastRowFirstColumn="0" w:lastRowLastColumn="0"/>
+              <w:rPr>
+                <w:sz w:val="24"/>
+                <w:szCs w:val="24"/>
+              </w:rPr>
+            </w:pPr>
+            <w:r>
+              <w:rPr>
+                <w:sz w:val="24"/>
+                <w:szCs w:val="24"/>
+              </w:rPr>
+              <w:t>Tipo:</w:t>
+            </w:r>
+          </w:p>
+        </w:tc>
+        <w:tc>
+          <w:tcPr>
+            <w:tcW w:w="6848" w:type="dxa"/>
+          </w:tcPr>
+          <w:p>
+            <w:pPr>
+              <w:cnfStyle w:val="000000000000" w:firstRow="0" w:lastRow="0" w:firstColumn="0" w:lastColumn="0" w:oddVBand="0" w:evenVBand="0" w:oddHBand="0" w:evenHBand="0" w:firstRowFirstColumn="0" w:firstRowLastColumn="0" w:lastRowFirstColumn="0" w:lastRowLastColumn="0"/>
+              <w:rPr>
+                <w:sz w:val="24"/>
+                <w:szCs w:val="24"/>
+              </w:rPr>
+            </w:pPr>
+            <w:r>
+              <w:rPr>
+                <w:sz w:val="24"/>
+                <w:szCs w:val="24"/>
+              </w:rPr>
+              <w:t>Primario</w:t>
+            </w:r>
+          </w:p>
+        </w:tc>
+      </w:tr>
+      <w:tr>
+        <w:trPr>
+          <w:cnfStyle w:val="000000100000" w:firstRow="0" w:lastRow="0" w:firstColumn="0" w:lastColumn="0" w:oddVBand="0" w:evenVBand="0" w:oddHBand="1" w:evenHBand="0" w:firstRowFirstColumn="0" w:firstRowLastColumn="0" w:lastRowFirstColumn="0" w:lastRowLastColumn="0"/>
+        </w:trPr>
+        <w:tc>
+          <w:tcPr>
+            <w:cnfStyle w:val="001000000000" w:firstRow="0" w:lastRow="0" w:firstColumn="1" w:lastColumn="0" w:oddVBand="0" w:evenVBand="0" w:oddHBand="0" w:evenHBand="0" w:firstRowFirstColumn="0" w:firstRowLastColumn="0" w:lastRowFirstColumn="0" w:lastRowLastColumn="0"/>
+            <w:tcW w:w="562" w:type="dxa"/>
+            <w:vMerge/>
+          </w:tcPr>
+          <w:p>
+            <w:pPr>
+              <w:rPr>
+                <w:sz w:val="24"/>
+                <w:szCs w:val="24"/>
+              </w:rPr>
+            </w:pPr>
+          </w:p>
+        </w:tc>
+        <w:tc>
+          <w:tcPr>
+            <w:tcW w:w="1418" w:type="dxa"/>
+          </w:tcPr>
+          <w:p>
+            <w:pPr>
+              <w:cnfStyle w:val="000000100000" w:firstRow="0" w:lastRow="0" w:firstColumn="0" w:lastColumn="0" w:oddVBand="0" w:evenVBand="0" w:oddHBand="1" w:evenHBand="0" w:firstRowFirstColumn="0" w:firstRowLastColumn="0" w:lastRowFirstColumn="0" w:lastRowLastColumn="0"/>
+              <w:rPr>
+                <w:sz w:val="24"/>
+                <w:szCs w:val="24"/>
+              </w:rPr>
+            </w:pPr>
+            <w:r>
+              <w:rPr>
+                <w:sz w:val="24"/>
+                <w:szCs w:val="24"/>
+              </w:rPr>
+              <w:t xml:space="preserve">Descripción:  </w:t>
+            </w:r>
+          </w:p>
+        </w:tc>
+        <w:tc>
+          <w:tcPr>
+            <w:tcW w:w="6848" w:type="dxa"/>
+          </w:tcPr>
+          <w:p>
+            <w:pPr>
+              <w:cnfStyle w:val="000000100000" w:firstRow="0" w:lastRow="0" w:firstColumn="0" w:lastColumn="0" w:oddVBand="0" w:evenVBand="0" w:oddHBand="1" w:evenHBand="0" w:firstRowFirstColumn="0" w:firstRowLastColumn="0" w:lastRowFirstColumn="0" w:lastRowLastColumn="0"/>
+              <w:rPr>
+                <w:sz w:val="24"/>
+                <w:szCs w:val="24"/>
+              </w:rPr>
+            </w:pPr>
+            <w:r>
+              <w:rPr>
+                <w:sz w:val="24"/>
+                <w:szCs w:val="24"/>
+              </w:rPr>
+              <w:t>El Usuario puede Agregar a otros usuarios a su lista de contactos.</w:t>
+            </w:r>
+          </w:p>
+        </w:tc>
+      </w:tr>
+    </w:tbl>
+    <w:p>
+      <w:pPr>
+        <w:tabs>
+          <w:tab w:val="left" w:pos="6360"/>
+        </w:tabs>
+        <w:jc w:val="center"/>
+        <w:rPr>
+          <w:rFonts w:ascii="Arial" w:hAnsi="Arial" w:cs="Arial"/>
+          <w:sz w:val="32"/>
+          <w:szCs w:val="24"/>
+        </w:rPr>
+      </w:pPr>
+    </w:p>
+    <w:tbl>
+      <w:tblPr>
+        <w:tblStyle w:val="Tabladecuadrcula4-nfasis3"/>
+        <w:tblW w:w="0" w:type="auto"/>
+        <w:tblLook w:val="04A0" w:firstRow="1" w:lastRow="0" w:firstColumn="1" w:lastColumn="0" w:noHBand="0" w:noVBand="1"/>
+      </w:tblPr>
+      <w:tblGrid>
+        <w:gridCol w:w="562"/>
+        <w:gridCol w:w="1418"/>
+        <w:gridCol w:w="6848"/>
+      </w:tblGrid>
+      <w:tr>
+        <w:trPr>
+          <w:cnfStyle w:val="100000000000" w:firstRow="1" w:lastRow="0" w:firstColumn="0" w:lastColumn="0" w:oddVBand="0" w:evenVBand="0" w:oddHBand="0" w:evenHBand="0" w:firstRowFirstColumn="0" w:firstRowLastColumn="0" w:lastRowFirstColumn="0" w:lastRowLastColumn="0"/>
+        </w:trPr>
+        <w:tc>
+          <w:tcPr>
+            <w:cnfStyle w:val="001000000000" w:firstRow="0" w:lastRow="0" w:firstColumn="1" w:lastColumn="0" w:oddVBand="0" w:evenVBand="0" w:oddHBand="0" w:evenHBand="0" w:firstRowFirstColumn="0" w:firstRowLastColumn="0" w:lastRowFirstColumn="0" w:lastRowLastColumn="0"/>
+            <w:tcW w:w="562" w:type="dxa"/>
+          </w:tcPr>
+          <w:p>
+            <w:pPr>
+              <w:rPr>
+                <w:sz w:val="24"/>
+                <w:szCs w:val="24"/>
+              </w:rPr>
+            </w:pPr>
+            <w:r>
+              <w:rPr>
+                <w:sz w:val="24"/>
+                <w:szCs w:val="24"/>
+              </w:rPr>
+              <w:t>3</w:t>
+            </w:r>
+          </w:p>
+        </w:tc>
+        <w:tc>
+          <w:tcPr>
+            <w:tcW w:w="1418" w:type="dxa"/>
+          </w:tcPr>
+          <w:p>
+            <w:pPr>
+              <w:cnfStyle w:val="100000000000" w:firstRow="1" w:lastRow="0" w:firstColumn="0" w:lastColumn="0" w:oddVBand="0" w:evenVBand="0" w:oddHBand="0" w:evenHBand="0" w:firstRowFirstColumn="0" w:firstRowLastColumn="0" w:lastRowFirstColumn="0" w:lastRowLastColumn="0"/>
+              <w:rPr>
+                <w:sz w:val="24"/>
+                <w:szCs w:val="24"/>
+              </w:rPr>
+            </w:pPr>
+            <w:r>
+              <w:rPr>
+                <w:sz w:val="24"/>
+                <w:szCs w:val="24"/>
+              </w:rPr>
+              <w:t>CDU:</w:t>
+            </w:r>
+          </w:p>
+        </w:tc>
+        <w:tc>
+          <w:tcPr>
+            <w:tcW w:w="6848" w:type="dxa"/>
+          </w:tcPr>
+          <w:p>
+            <w:pPr>
+              <w:cnfStyle w:val="100000000000" w:firstRow="1" w:lastRow="0" w:firstColumn="0" w:lastColumn="0" w:oddVBand="0" w:evenVBand="0" w:oddHBand="0" w:evenHBand="0" w:firstRowFirstColumn="0" w:firstRowLastColumn="0" w:lastRowFirstColumn="0" w:lastRowLastColumn="0"/>
+              <w:rPr>
+                <w:sz w:val="24"/>
+                <w:szCs w:val="24"/>
+              </w:rPr>
+            </w:pPr>
+            <w:r>
+              <w:rPr>
+                <w:sz w:val="24"/>
+                <w:szCs w:val="24"/>
+              </w:rPr>
+              <w:t>Crear Asociaciones</w:t>
+            </w:r>
+          </w:p>
+        </w:tc>
+      </w:tr>
+      <w:tr>
+        <w:trPr>
+          <w:cnfStyle w:val="000000100000" w:firstRow="0" w:lastRow="0" w:firstColumn="0" w:lastColumn="0" w:oddVBand="0" w:evenVBand="0" w:oddHBand="1" w:evenHBand="0" w:firstRowFirstColumn="0" w:firstRowLastColumn="0" w:lastRowFirstColumn="0" w:lastRowLastColumn="0"/>
+        </w:trPr>
+        <w:tc>
+          <w:tcPr>
+            <w:cnfStyle w:val="001000000000" w:firstRow="0" w:lastRow="0" w:firstColumn="1" w:lastColumn="0" w:oddVBand="0" w:evenVBand="0" w:oddHBand="0" w:evenHBand="0" w:firstRowFirstColumn="0" w:firstRowLastColumn="0" w:lastRowFirstColumn="0" w:lastRowLastColumn="0"/>
+            <w:tcW w:w="562" w:type="dxa"/>
+            <w:vMerge w:val="restart"/>
+          </w:tcPr>
+          <w:p>
+            <w:pPr>
+              <w:rPr>
+                <w:sz w:val="24"/>
+                <w:szCs w:val="24"/>
+              </w:rPr>
+            </w:pPr>
+          </w:p>
+        </w:tc>
+        <w:tc>
+          <w:tcPr>
+            <w:tcW w:w="1418" w:type="dxa"/>
+          </w:tcPr>
+          <w:p>
+            <w:pPr>
+              <w:cnfStyle w:val="000000100000" w:firstRow="0" w:lastRow="0" w:firstColumn="0" w:lastColumn="0" w:oddVBand="0" w:evenVBand="0" w:oddHBand="1" w:evenHBand="0" w:firstRowFirstColumn="0" w:firstRowLastColumn="0" w:lastRowFirstColumn="0" w:lastRowLastColumn="0"/>
+              <w:rPr>
+                <w:sz w:val="24"/>
+                <w:szCs w:val="24"/>
+              </w:rPr>
+            </w:pPr>
+            <w:r>
+              <w:rPr>
+                <w:sz w:val="24"/>
+                <w:szCs w:val="24"/>
+              </w:rPr>
+              <w:t>Actores:</w:t>
+            </w:r>
+          </w:p>
+        </w:tc>
+        <w:tc>
+          <w:tcPr>
+            <w:tcW w:w="6848" w:type="dxa"/>
+          </w:tcPr>
+          <w:p>
+            <w:pPr>
+              <w:cnfStyle w:val="000000100000" w:firstRow="0" w:lastRow="0" w:firstColumn="0" w:lastColumn="0" w:oddVBand="0" w:evenVBand="0" w:oddHBand="1" w:evenHBand="0" w:firstRowFirstColumn="0" w:firstRowLastColumn="0" w:lastRowFirstColumn="0" w:lastRowLastColumn="0"/>
+              <w:rPr>
+                <w:sz w:val="24"/>
+                <w:szCs w:val="24"/>
+              </w:rPr>
+            </w:pPr>
+            <w:r>
+              <w:rPr>
+                <w:sz w:val="24"/>
+                <w:szCs w:val="24"/>
+              </w:rPr>
+              <w:t>Usuario</w:t>
+            </w:r>
+          </w:p>
+        </w:tc>
+      </w:tr>
+      <w:tr>
+        <w:tc>
+          <w:tcPr>
+            <w:cnfStyle w:val="001000000000" w:firstRow="0" w:lastRow="0" w:firstColumn="1" w:lastColumn="0" w:oddVBand="0" w:evenVBand="0" w:oddHBand="0" w:evenHBand="0" w:firstRowFirstColumn="0" w:firstRowLastColumn="0" w:lastRowFirstColumn="0" w:lastRowLastColumn="0"/>
+            <w:tcW w:w="562" w:type="dxa"/>
+            <w:vMerge/>
+          </w:tcPr>
+          <w:p>
+            <w:pPr>
+              <w:rPr>
+                <w:sz w:val="24"/>
+                <w:szCs w:val="24"/>
+              </w:rPr>
+            </w:pPr>
+          </w:p>
+        </w:tc>
+        <w:tc>
+          <w:tcPr>
+            <w:tcW w:w="1418" w:type="dxa"/>
+          </w:tcPr>
+          <w:p>
+            <w:pPr>
+              <w:cnfStyle w:val="000000000000" w:firstRow="0" w:lastRow="0" w:firstColumn="0" w:lastColumn="0" w:oddVBand="0" w:evenVBand="0" w:oddHBand="0" w:evenHBand="0" w:firstRowFirstColumn="0" w:firstRowLastColumn="0" w:lastRowFirstColumn="0" w:lastRowLastColumn="0"/>
+              <w:rPr>
+                <w:sz w:val="24"/>
+                <w:szCs w:val="24"/>
+              </w:rPr>
+            </w:pPr>
+            <w:r>
+              <w:rPr>
+                <w:sz w:val="24"/>
+                <w:szCs w:val="24"/>
+              </w:rPr>
+              <w:t>Tipo:</w:t>
+            </w:r>
+          </w:p>
+        </w:tc>
+        <w:tc>
+          <w:tcPr>
+            <w:tcW w:w="6848" w:type="dxa"/>
+          </w:tcPr>
+          <w:p>
+            <w:pPr>
+              <w:cnfStyle w:val="000000000000" w:firstRow="0" w:lastRow="0" w:firstColumn="0" w:lastColumn="0" w:oddVBand="0" w:evenVBand="0" w:oddHBand="0" w:evenHBand="0" w:firstRowFirstColumn="0" w:firstRowLastColumn="0" w:lastRowFirstColumn="0" w:lastRowLastColumn="0"/>
+              <w:rPr>
+                <w:sz w:val="24"/>
+                <w:szCs w:val="24"/>
+              </w:rPr>
+            </w:pPr>
+            <w:r>
+              <w:rPr>
+                <w:sz w:val="24"/>
+                <w:szCs w:val="24"/>
+              </w:rPr>
+              <w:t>Primario</w:t>
+            </w:r>
+          </w:p>
+        </w:tc>
+      </w:tr>
+      <w:tr>
+        <w:trPr>
+          <w:cnfStyle w:val="000000100000" w:firstRow="0" w:lastRow="0" w:firstColumn="0" w:lastColumn="0" w:oddVBand="0" w:evenVBand="0" w:oddHBand="1" w:evenHBand="0" w:firstRowFirstColumn="0" w:firstRowLastColumn="0" w:lastRowFirstColumn="0" w:lastRowLastColumn="0"/>
+        </w:trPr>
+        <w:tc>
+          <w:tcPr>
+            <w:cnfStyle w:val="001000000000" w:firstRow="0" w:lastRow="0" w:firstColumn="1" w:lastColumn="0" w:oddVBand="0" w:evenVBand="0" w:oddHBand="0" w:evenHBand="0" w:firstRowFirstColumn="0" w:firstRowLastColumn="0" w:lastRowFirstColumn="0" w:lastRowLastColumn="0"/>
+            <w:tcW w:w="562" w:type="dxa"/>
+            <w:vMerge/>
+          </w:tcPr>
+          <w:p>
+            <w:pPr>
+              <w:rPr>
+                <w:sz w:val="24"/>
+                <w:szCs w:val="24"/>
+              </w:rPr>
+            </w:pPr>
+          </w:p>
+        </w:tc>
+        <w:tc>
+          <w:tcPr>
+            <w:tcW w:w="1418" w:type="dxa"/>
+          </w:tcPr>
+          <w:p>
+            <w:pPr>
+              <w:cnfStyle w:val="000000100000" w:firstRow="0" w:lastRow="0" w:firstColumn="0" w:lastColumn="0" w:oddVBand="0" w:evenVBand="0" w:oddHBand="1" w:evenHBand="0" w:firstRowFirstColumn="0" w:firstRowLastColumn="0" w:lastRowFirstColumn="0" w:lastRowLastColumn="0"/>
+              <w:rPr>
+                <w:sz w:val="24"/>
+                <w:szCs w:val="24"/>
+              </w:rPr>
+            </w:pPr>
+            <w:r>
+              <w:rPr>
+                <w:sz w:val="24"/>
+                <w:szCs w:val="24"/>
+              </w:rPr>
+              <w:t xml:space="preserve">Descripción:  </w:t>
+            </w:r>
+          </w:p>
+        </w:tc>
+        <w:tc>
+          <w:tcPr>
+            <w:tcW w:w="6848" w:type="dxa"/>
+          </w:tcPr>
+          <w:p>
+            <w:pPr>
+              <w:cnfStyle w:val="000000100000" w:firstRow="0" w:lastRow="0" w:firstColumn="0" w:lastColumn="0" w:oddVBand="0" w:evenVBand="0" w:oddHBand="1" w:evenHBand="0" w:firstRowFirstColumn="0" w:firstRowLastColumn="0" w:lastRowFirstColumn="0" w:lastRowLastColumn="0"/>
+              <w:rPr>
+                <w:sz w:val="24"/>
+                <w:szCs w:val="24"/>
+              </w:rPr>
+            </w:pPr>
+            <w:r>
+              <w:rPr>
+                <w:sz w:val="24"/>
+                <w:szCs w:val="24"/>
+              </w:rPr>
+              <w:t xml:space="preserve">El usuario con un karma mayor a 20 puede crear asociaciones(grupos) en los cuales se tendrán temas en común y a tratar sobre algún proyecto o cierto tema. Las asociaciones pueden tener varios usuarios, pero no pueden estar vacías, un usuario no puede estar dos veces en la misma asociación </w:t>
+            </w:r>
+          </w:p>
+        </w:tc>
+      </w:tr>
+    </w:tbl>
+    <w:p>
+      <w:pPr>
+        <w:tabs>
+          <w:tab w:val="left" w:pos="6360"/>
+        </w:tabs>
+        <w:jc w:val="center"/>
+        <w:rPr>
+          <w:rFonts w:ascii="Arial" w:hAnsi="Arial" w:cs="Arial"/>
+          <w:sz w:val="32"/>
+          <w:szCs w:val="24"/>
+        </w:rPr>
+      </w:pPr>
+    </w:p>
+    <w:tbl>
+      <w:tblPr>
+        <w:tblStyle w:val="Tabladecuadrcula4-nfasis3"/>
+        <w:tblW w:w="0" w:type="auto"/>
+        <w:tblLook w:val="04A0" w:firstRow="1" w:lastRow="0" w:firstColumn="1" w:lastColumn="0" w:noHBand="0" w:noVBand="1"/>
+      </w:tblPr>
+      <w:tblGrid>
+        <w:gridCol w:w="562"/>
+        <w:gridCol w:w="1418"/>
+        <w:gridCol w:w="6848"/>
+      </w:tblGrid>
+      <w:tr>
+        <w:trPr>
+          <w:cnfStyle w:val="100000000000" w:firstRow="1" w:lastRow="0" w:firstColumn="0" w:lastColumn="0" w:oddVBand="0" w:evenVBand="0" w:oddHBand="0" w:evenHBand="0" w:firstRowFirstColumn="0" w:firstRowLastColumn="0" w:lastRowFirstColumn="0" w:lastRowLastColumn="0"/>
+        </w:trPr>
+        <w:tc>
+          <w:tcPr>
+            <w:cnfStyle w:val="001000000000" w:firstRow="0" w:lastRow="0" w:firstColumn="1" w:lastColumn="0" w:oddVBand="0" w:evenVBand="0" w:oddHBand="0" w:evenHBand="0" w:firstRowFirstColumn="0" w:firstRowLastColumn="0" w:lastRowFirstColumn="0" w:lastRowLastColumn="0"/>
+            <w:tcW w:w="562" w:type="dxa"/>
+          </w:tcPr>
+          <w:p>
+            <w:pPr>
+              <w:rPr>
+                <w:sz w:val="24"/>
+                <w:szCs w:val="24"/>
+              </w:rPr>
+            </w:pPr>
+            <w:r>
+              <w:rPr>
+                <w:sz w:val="24"/>
+                <w:szCs w:val="24"/>
+              </w:rPr>
+              <w:t>4</w:t>
+            </w:r>
+          </w:p>
+        </w:tc>
+        <w:tc>
+          <w:tcPr>
+            <w:tcW w:w="1418" w:type="dxa"/>
+          </w:tcPr>
+          <w:p>
+            <w:pPr>
+              <w:cnfStyle w:val="100000000000" w:firstRow="1" w:lastRow="0" w:firstColumn="0" w:lastColumn="0" w:oddVBand="0" w:evenVBand="0" w:oddHBand="0" w:evenHBand="0" w:firstRowFirstColumn="0" w:firstRowLastColumn="0" w:lastRowFirstColumn="0" w:lastRowLastColumn="0"/>
+              <w:rPr>
+                <w:sz w:val="24"/>
+                <w:szCs w:val="24"/>
+              </w:rPr>
+            </w:pPr>
+            <w:r>
+              <w:rPr>
+                <w:sz w:val="24"/>
+                <w:szCs w:val="24"/>
+              </w:rPr>
+              <w:t>CDU:</w:t>
+            </w:r>
+          </w:p>
+        </w:tc>
+        <w:tc>
+          <w:tcPr>
+            <w:tcW w:w="6848" w:type="dxa"/>
+          </w:tcPr>
+          <w:p>
+            <w:pPr>
+              <w:tabs>
+                <w:tab w:val="left" w:pos="1021"/>
+              </w:tabs>
+              <w:cnfStyle w:val="100000000000" w:firstRow="1" w:lastRow="0" w:firstColumn="0" w:lastColumn="0" w:oddVBand="0" w:evenVBand="0" w:oddHBand="0" w:evenHBand="0" w:firstRowFirstColumn="0" w:firstRowLastColumn="0" w:lastRowFirstColumn="0" w:lastRowLastColumn="0"/>
+              <w:rPr>
+                <w:sz w:val="24"/>
+                <w:szCs w:val="24"/>
+              </w:rPr>
+            </w:pPr>
+            <w:r>
+              <w:rPr>
+                <w:sz w:val="24"/>
+                <w:szCs w:val="24"/>
+              </w:rPr>
+              <w:t>Enviar mensajes</w:t>
+            </w:r>
+          </w:p>
+        </w:tc>
+      </w:tr>
+      <w:tr>
+        <w:trPr>
+          <w:cnfStyle w:val="000000100000" w:firstRow="0" w:lastRow="0" w:firstColumn="0" w:lastColumn="0" w:oddVBand="0" w:evenVBand="0" w:oddHBand="1" w:evenHBand="0" w:firstRowFirstColumn="0" w:firstRowLastColumn="0" w:lastRowFirstColumn="0" w:lastRowLastColumn="0"/>
+        </w:trPr>
+        <w:tc>
+          <w:tcPr>
+            <w:cnfStyle w:val="001000000000" w:firstRow="0" w:lastRow="0" w:firstColumn="1" w:lastColumn="0" w:oddVBand="0" w:evenVBand="0" w:oddHBand="0" w:evenHBand="0" w:firstRowFirstColumn="0" w:firstRowLastColumn="0" w:lastRowFirstColumn="0" w:lastRowLastColumn="0"/>
+            <w:tcW w:w="562" w:type="dxa"/>
+            <w:vMerge w:val="restart"/>
+          </w:tcPr>
+          <w:p>
+            <w:pPr>
+              <w:rPr>
+                <w:sz w:val="24"/>
+                <w:szCs w:val="24"/>
+              </w:rPr>
+            </w:pPr>
+          </w:p>
+        </w:tc>
+        <w:tc>
+          <w:tcPr>
+            <w:tcW w:w="1418" w:type="dxa"/>
+          </w:tcPr>
+          <w:p>
+            <w:pPr>
+              <w:cnfStyle w:val="000000100000" w:firstRow="0" w:lastRow="0" w:firstColumn="0" w:lastColumn="0" w:oddVBand="0" w:evenVBand="0" w:oddHBand="1" w:evenHBand="0" w:firstRowFirstColumn="0" w:firstRowLastColumn="0" w:lastRowFirstColumn="0" w:lastRowLastColumn="0"/>
+              <w:rPr>
+                <w:sz w:val="24"/>
+                <w:szCs w:val="24"/>
+              </w:rPr>
+            </w:pPr>
+            <w:r>
+              <w:rPr>
+                <w:sz w:val="24"/>
+                <w:szCs w:val="24"/>
+              </w:rPr>
+              <w:t>Actores:</w:t>
+            </w:r>
+          </w:p>
+        </w:tc>
+        <w:tc>
+          <w:tcPr>
+            <w:tcW w:w="6848" w:type="dxa"/>
+          </w:tcPr>
+          <w:p>
+            <w:pPr>
+              <w:cnfStyle w:val="000000100000" w:firstRow="0" w:lastRow="0" w:firstColumn="0" w:lastColumn="0" w:oddVBand="0" w:evenVBand="0" w:oddHBand="1" w:evenHBand="0" w:firstRowFirstColumn="0" w:firstRowLastColumn="0" w:lastRowFirstColumn="0" w:lastRowLastColumn="0"/>
+              <w:rPr>
+                <w:sz w:val="24"/>
+                <w:szCs w:val="24"/>
+              </w:rPr>
+            </w:pPr>
+            <w:r>
+              <w:rPr>
+                <w:sz w:val="24"/>
+                <w:szCs w:val="24"/>
+              </w:rPr>
+              <w:t>Usuarios</w:t>
+            </w:r>
+          </w:p>
+        </w:tc>
+      </w:tr>
+      <w:tr>
+        <w:tc>
+          <w:tcPr>
+            <w:cnfStyle w:val="001000000000" w:firstRow="0" w:lastRow="0" w:firstColumn="1" w:lastColumn="0" w:oddVBand="0" w:evenVBand="0" w:oddHBand="0" w:evenHBand="0" w:firstRowFirstColumn="0" w:firstRowLastColumn="0" w:lastRowFirstColumn="0" w:lastRowLastColumn="0"/>
+            <w:tcW w:w="562" w:type="dxa"/>
+            <w:vMerge/>
+          </w:tcPr>
+          <w:p>
+            <w:pPr>
+              <w:rPr>
+                <w:sz w:val="24"/>
+                <w:szCs w:val="24"/>
+              </w:rPr>
+            </w:pPr>
+          </w:p>
+        </w:tc>
+        <w:tc>
+          <w:tcPr>
+            <w:tcW w:w="1418" w:type="dxa"/>
+          </w:tcPr>
+          <w:p>
+            <w:pPr>
+              <w:cnfStyle w:val="000000000000" w:firstRow="0" w:lastRow="0" w:firstColumn="0" w:lastColumn="0" w:oddVBand="0" w:evenVBand="0" w:oddHBand="0" w:evenHBand="0" w:firstRowFirstColumn="0" w:firstRowLastColumn="0" w:lastRowFirstColumn="0" w:lastRowLastColumn="0"/>
+              <w:rPr>
+                <w:sz w:val="24"/>
+                <w:szCs w:val="24"/>
+              </w:rPr>
+            </w:pPr>
+            <w:r>
+              <w:rPr>
+                <w:sz w:val="24"/>
+                <w:szCs w:val="24"/>
+              </w:rPr>
+              <w:t>Tipo:</w:t>
+            </w:r>
+          </w:p>
+        </w:tc>
+        <w:tc>
+          <w:tcPr>
+            <w:tcW w:w="6848" w:type="dxa"/>
+          </w:tcPr>
+          <w:p>
+            <w:pPr>
+              <w:cnfStyle w:val="000000000000" w:firstRow="0" w:lastRow="0" w:firstColumn="0" w:lastColumn="0" w:oddVBand="0" w:evenVBand="0" w:oddHBand="0" w:evenHBand="0" w:firstRowFirstColumn="0" w:firstRowLastColumn="0" w:lastRowFirstColumn="0" w:lastRowLastColumn="0"/>
+              <w:rPr>
+                <w:sz w:val="24"/>
+                <w:szCs w:val="24"/>
+              </w:rPr>
+            </w:pPr>
+            <w:r>
+              <w:rPr>
+                <w:sz w:val="24"/>
+                <w:szCs w:val="24"/>
+              </w:rPr>
+              <w:t>Primario</w:t>
+            </w:r>
+          </w:p>
+        </w:tc>
+      </w:tr>
+      <w:tr>
+        <w:trPr>
+          <w:cnfStyle w:val="000000100000" w:firstRow="0" w:lastRow="0" w:firstColumn="0" w:lastColumn="0" w:oddVBand="0" w:evenVBand="0" w:oddHBand="1" w:evenHBand="0" w:firstRowFirstColumn="0" w:firstRowLastColumn="0" w:lastRowFirstColumn="0" w:lastRowLastColumn="0"/>
+        </w:trPr>
+        <w:tc>
+          <w:tcPr>
+            <w:cnfStyle w:val="001000000000" w:firstRow="0" w:lastRow="0" w:firstColumn="1" w:lastColumn="0" w:oddVBand="0" w:evenVBand="0" w:oddHBand="0" w:evenHBand="0" w:firstRowFirstColumn="0" w:firstRowLastColumn="0" w:lastRowFirstColumn="0" w:lastRowLastColumn="0"/>
+            <w:tcW w:w="562" w:type="dxa"/>
+            <w:vMerge/>
+          </w:tcPr>
+          <w:p>
+            <w:pPr>
+              <w:rPr>
+                <w:sz w:val="24"/>
+                <w:szCs w:val="24"/>
+              </w:rPr>
+            </w:pPr>
+          </w:p>
+        </w:tc>
+        <w:tc>
+          <w:tcPr>
+            <w:tcW w:w="1418" w:type="dxa"/>
+          </w:tcPr>
+          <w:p>
+            <w:pPr>
+              <w:cnfStyle w:val="000000100000" w:firstRow="0" w:lastRow="0" w:firstColumn="0" w:lastColumn="0" w:oddVBand="0" w:evenVBand="0" w:oddHBand="1" w:evenHBand="0" w:firstRowFirstColumn="0" w:firstRowLastColumn="0" w:lastRowFirstColumn="0" w:lastRowLastColumn="0"/>
+              <w:rPr>
+                <w:sz w:val="24"/>
+                <w:szCs w:val="24"/>
+              </w:rPr>
+            </w:pPr>
+            <w:r>
+              <w:rPr>
+                <w:sz w:val="24"/>
+                <w:szCs w:val="24"/>
+              </w:rPr>
+              <w:t xml:space="preserve">Descripción:  </w:t>
+            </w:r>
+          </w:p>
+        </w:tc>
+        <w:tc>
+          <w:tcPr>
+            <w:tcW w:w="6848" w:type="dxa"/>
+          </w:tcPr>
+          <w:p>
+            <w:pPr>
+              <w:cnfStyle w:val="000000100000" w:firstRow="0" w:lastRow="0" w:firstColumn="0" w:lastColumn="0" w:oddVBand="0" w:evenVBand="0" w:oddHBand="1" w:evenHBand="0" w:firstRowFirstColumn="0" w:firstRowLastColumn="0" w:lastRowFirstColumn="0" w:lastRowLastColumn="0"/>
+              <w:rPr>
+                <w:sz w:val="24"/>
+                <w:szCs w:val="24"/>
+              </w:rPr>
+            </w:pPr>
+            <w:r>
+              <w:rPr>
+                <w:sz w:val="24"/>
+                <w:szCs w:val="24"/>
+              </w:rPr>
+              <w:t>Los usuarios pueden comunicarse entre sí por medio de mensajes directos.</w:t>
+            </w:r>
+          </w:p>
+        </w:tc>
+      </w:tr>
+    </w:tbl>
+    <w:p>
+      <w:pPr>
+        <w:tabs>
+          <w:tab w:val="left" w:pos="6360"/>
+        </w:tabs>
+        <w:jc w:val="center"/>
+        <w:rPr>
+          <w:rFonts w:ascii="Arial" w:hAnsi="Arial" w:cs="Arial"/>
+          <w:sz w:val="32"/>
+          <w:szCs w:val="24"/>
+        </w:rPr>
+      </w:pPr>
+    </w:p>
+    <w:tbl>
+      <w:tblPr>
+        <w:tblStyle w:val="Tabladecuadrcula4-nfasis3"/>
+        <w:tblW w:w="0" w:type="auto"/>
+        <w:tblLook w:val="04A0" w:firstRow="1" w:lastRow="0" w:firstColumn="1" w:lastColumn="0" w:noHBand="0" w:noVBand="1"/>
+      </w:tblPr>
+      <w:tblGrid>
+        <w:gridCol w:w="562"/>
+        <w:gridCol w:w="1418"/>
+        <w:gridCol w:w="6848"/>
+      </w:tblGrid>
+      <w:tr>
+        <w:trPr>
+          <w:cnfStyle w:val="100000000000" w:firstRow="1" w:lastRow="0" w:firstColumn="0" w:lastColumn="0" w:oddVBand="0" w:evenVBand="0" w:oddHBand="0" w:evenHBand="0" w:firstRowFirstColumn="0" w:firstRowLastColumn="0" w:lastRowFirstColumn="0" w:lastRowLastColumn="0"/>
+        </w:trPr>
+        <w:tc>
+          <w:tcPr>
+            <w:cnfStyle w:val="001000000000" w:firstRow="0" w:lastRow="0" w:firstColumn="1" w:lastColumn="0" w:oddVBand="0" w:evenVBand="0" w:oddHBand="0" w:evenHBand="0" w:firstRowFirstColumn="0" w:firstRowLastColumn="0" w:lastRowFirstColumn="0" w:lastRowLastColumn="0"/>
+            <w:tcW w:w="562" w:type="dxa"/>
+          </w:tcPr>
+          <w:p>
+            <w:pPr>
+              <w:rPr>
+                <w:sz w:val="24"/>
+                <w:szCs w:val="24"/>
+              </w:rPr>
+            </w:pPr>
+            <w:r>
+              <w:rPr>
+                <w:sz w:val="24"/>
+                <w:szCs w:val="24"/>
+              </w:rPr>
+              <w:t>5</w:t>
+            </w:r>
+          </w:p>
+        </w:tc>
+        <w:tc>
+          <w:tcPr>
+            <w:tcW w:w="1418" w:type="dxa"/>
+          </w:tcPr>
+          <w:p>
+            <w:pPr>
+              <w:cnfStyle w:val="100000000000" w:firstRow="1" w:lastRow="0" w:firstColumn="0" w:lastColumn="0" w:oddVBand="0" w:evenVBand="0" w:oddHBand="0" w:evenHBand="0" w:firstRowFirstColumn="0" w:firstRowLastColumn="0" w:lastRowFirstColumn="0" w:lastRowLastColumn="0"/>
+              <w:rPr>
+                <w:sz w:val="24"/>
+                <w:szCs w:val="24"/>
+              </w:rPr>
+            </w:pPr>
+            <w:r>
+              <w:rPr>
+                <w:sz w:val="24"/>
+                <w:szCs w:val="24"/>
+              </w:rPr>
+              <w:t>CDU:</w:t>
+            </w:r>
+          </w:p>
+        </w:tc>
+        <w:tc>
+          <w:tcPr>
+            <w:tcW w:w="6848" w:type="dxa"/>
+          </w:tcPr>
+          <w:p>
+            <w:pPr>
+              <w:tabs>
+                <w:tab w:val="left" w:pos="1055"/>
+              </w:tabs>
+              <w:cnfStyle w:val="100000000000" w:firstRow="1" w:lastRow="0" w:firstColumn="0" w:lastColumn="0" w:oddVBand="0" w:evenVBand="0" w:oddHBand="0" w:evenHBand="0" w:firstRowFirstColumn="0" w:firstRowLastColumn="0" w:lastRowFirstColumn="0" w:lastRowLastColumn="0"/>
+              <w:rPr>
+                <w:sz w:val="24"/>
+                <w:szCs w:val="24"/>
+              </w:rPr>
+            </w:pPr>
+            <w:r>
+              <w:rPr>
+                <w:sz w:val="24"/>
+                <w:szCs w:val="24"/>
+              </w:rPr>
+              <w:t>Suscribirse a Categorías</w:t>
+            </w:r>
+          </w:p>
+        </w:tc>
+      </w:tr>
+      <w:tr>
+        <w:trPr>
+          <w:cnfStyle w:val="000000100000" w:firstRow="0" w:lastRow="0" w:firstColumn="0" w:lastColumn="0" w:oddVBand="0" w:evenVBand="0" w:oddHBand="1" w:evenHBand="0" w:firstRowFirstColumn="0" w:firstRowLastColumn="0" w:lastRowFirstColumn="0" w:lastRowLastColumn="0"/>
+        </w:trPr>
+        <w:tc>
+          <w:tcPr>
+            <w:cnfStyle w:val="001000000000" w:firstRow="0" w:lastRow="0" w:firstColumn="1" w:lastColumn="0" w:oddVBand="0" w:evenVBand="0" w:oddHBand="0" w:evenHBand="0" w:firstRowFirstColumn="0" w:firstRowLastColumn="0" w:lastRowFirstColumn="0" w:lastRowLastColumn="0"/>
+            <w:tcW w:w="562" w:type="dxa"/>
+            <w:vMerge w:val="restart"/>
+          </w:tcPr>
+          <w:p>
+            <w:pPr>
+              <w:rPr>
+                <w:sz w:val="24"/>
+                <w:szCs w:val="24"/>
+              </w:rPr>
+            </w:pPr>
+          </w:p>
+        </w:tc>
+        <w:tc>
+          <w:tcPr>
+            <w:tcW w:w="1418" w:type="dxa"/>
+          </w:tcPr>
+          <w:p>
+            <w:pPr>
+              <w:cnfStyle w:val="000000100000" w:firstRow="0" w:lastRow="0" w:firstColumn="0" w:lastColumn="0" w:oddVBand="0" w:evenVBand="0" w:oddHBand="1" w:evenHBand="0" w:firstRowFirstColumn="0" w:firstRowLastColumn="0" w:lastRowFirstColumn="0" w:lastRowLastColumn="0"/>
+              <w:rPr>
+                <w:sz w:val="24"/>
+                <w:szCs w:val="24"/>
+              </w:rPr>
+            </w:pPr>
+            <w:r>
+              <w:rPr>
+                <w:sz w:val="24"/>
+                <w:szCs w:val="24"/>
+              </w:rPr>
+              <w:t>Actores:</w:t>
+            </w:r>
+          </w:p>
+        </w:tc>
+        <w:tc>
+          <w:tcPr>
+            <w:tcW w:w="6848" w:type="dxa"/>
+          </w:tcPr>
+          <w:p>
+            <w:pPr>
+              <w:cnfStyle w:val="000000100000" w:firstRow="0" w:lastRow="0" w:firstColumn="0" w:lastColumn="0" w:oddVBand="0" w:evenVBand="0" w:oddHBand="1" w:evenHBand="0" w:firstRowFirstColumn="0" w:firstRowLastColumn="0" w:lastRowFirstColumn="0" w:lastRowLastColumn="0"/>
+              <w:rPr>
+                <w:sz w:val="24"/>
+                <w:szCs w:val="24"/>
+              </w:rPr>
+            </w:pPr>
+            <w:r>
+              <w:rPr>
+                <w:sz w:val="24"/>
+                <w:szCs w:val="24"/>
+              </w:rPr>
+              <w:t>Usuario</w:t>
+            </w:r>
+          </w:p>
+        </w:tc>
+      </w:tr>
+      <w:tr>
+        <w:tc>
+          <w:tcPr>
+            <w:cnfStyle w:val="001000000000" w:firstRow="0" w:lastRow="0" w:firstColumn="1" w:lastColumn="0" w:oddVBand="0" w:evenVBand="0" w:oddHBand="0" w:evenHBand="0" w:firstRowFirstColumn="0" w:firstRowLastColumn="0" w:lastRowFirstColumn="0" w:lastRowLastColumn="0"/>
+            <w:tcW w:w="562" w:type="dxa"/>
+            <w:vMerge/>
+          </w:tcPr>
+          <w:p>
+            <w:pPr>
+              <w:rPr>
+                <w:sz w:val="24"/>
+                <w:szCs w:val="24"/>
+              </w:rPr>
+            </w:pPr>
+          </w:p>
+        </w:tc>
+        <w:tc>
+          <w:tcPr>
+            <w:tcW w:w="1418" w:type="dxa"/>
+          </w:tcPr>
+          <w:p>
+            <w:pPr>
+              <w:cnfStyle w:val="000000000000" w:firstRow="0" w:lastRow="0" w:firstColumn="0" w:lastColumn="0" w:oddVBand="0" w:evenVBand="0" w:oddHBand="0" w:evenHBand="0" w:firstRowFirstColumn="0" w:firstRowLastColumn="0" w:lastRowFirstColumn="0" w:lastRowLastColumn="0"/>
+              <w:rPr>
+                <w:sz w:val="24"/>
+                <w:szCs w:val="24"/>
+              </w:rPr>
+            </w:pPr>
+            <w:r>
+              <w:rPr>
+                <w:sz w:val="24"/>
+                <w:szCs w:val="24"/>
+              </w:rPr>
+              <w:t>Tipo:</w:t>
+            </w:r>
+          </w:p>
+        </w:tc>
+        <w:tc>
+          <w:tcPr>
+            <w:tcW w:w="6848" w:type="dxa"/>
+          </w:tcPr>
+          <w:p>
+            <w:pPr>
+              <w:cnfStyle w:val="000000000000" w:firstRow="0" w:lastRow="0" w:firstColumn="0" w:lastColumn="0" w:oddVBand="0" w:evenVBand="0" w:oddHBand="0" w:evenHBand="0" w:firstRowFirstColumn="0" w:firstRowLastColumn="0" w:lastRowFirstColumn="0" w:lastRowLastColumn="0"/>
+              <w:rPr>
+                <w:sz w:val="24"/>
+                <w:szCs w:val="24"/>
+              </w:rPr>
+            </w:pPr>
+            <w:r>
+              <w:rPr>
+                <w:sz w:val="24"/>
+                <w:szCs w:val="24"/>
+              </w:rPr>
+              <w:t>Primario</w:t>
+            </w:r>
+          </w:p>
+        </w:tc>
+      </w:tr>
+      <w:tr>
+        <w:trPr>
+          <w:cnfStyle w:val="000000100000" w:firstRow="0" w:lastRow="0" w:firstColumn="0" w:lastColumn="0" w:oddVBand="0" w:evenVBand="0" w:oddHBand="1" w:evenHBand="0" w:firstRowFirstColumn="0" w:firstRowLastColumn="0" w:lastRowFirstColumn="0" w:lastRowLastColumn="0"/>
+        </w:trPr>
+        <w:tc>
+          <w:tcPr>
+            <w:cnfStyle w:val="001000000000" w:firstRow="0" w:lastRow="0" w:firstColumn="1" w:lastColumn="0" w:oddVBand="0" w:evenVBand="0" w:oddHBand="0" w:evenHBand="0" w:firstRowFirstColumn="0" w:firstRowLastColumn="0" w:lastRowFirstColumn="0" w:lastRowLastColumn="0"/>
+            <w:tcW w:w="562" w:type="dxa"/>
+            <w:vMerge/>
+          </w:tcPr>
+          <w:p>
+            <w:pPr>
+              <w:rPr>
+                <w:sz w:val="24"/>
+                <w:szCs w:val="24"/>
+              </w:rPr>
+            </w:pPr>
+          </w:p>
+        </w:tc>
+        <w:tc>
+          <w:tcPr>
+            <w:tcW w:w="1418" w:type="dxa"/>
+          </w:tcPr>
+          <w:p>
+            <w:pPr>
+              <w:cnfStyle w:val="000000100000" w:firstRow="0" w:lastRow="0" w:firstColumn="0" w:lastColumn="0" w:oddVBand="0" w:evenVBand="0" w:oddHBand="1" w:evenHBand="0" w:firstRowFirstColumn="0" w:firstRowLastColumn="0" w:lastRowFirstColumn="0" w:lastRowLastColumn="0"/>
+              <w:rPr>
+                <w:sz w:val="24"/>
+                <w:szCs w:val="24"/>
+              </w:rPr>
+            </w:pPr>
+            <w:r>
+              <w:rPr>
+                <w:sz w:val="24"/>
+                <w:szCs w:val="24"/>
+              </w:rPr>
+              <w:t xml:space="preserve">Descripción:  </w:t>
+            </w:r>
+          </w:p>
+        </w:tc>
+        <w:tc>
+          <w:tcPr>
+            <w:tcW w:w="6848" w:type="dxa"/>
+          </w:tcPr>
+          <w:p>
+            <w:pPr>
+              <w:cnfStyle w:val="000000100000" w:firstRow="0" w:lastRow="0" w:firstColumn="0" w:lastColumn="0" w:oddVBand="0" w:evenVBand="0" w:oddHBand="1" w:evenHBand="0" w:firstRowFirstColumn="0" w:firstRowLastColumn="0" w:lastRowFirstColumn="0" w:lastRowLastColumn="0"/>
+              <w:rPr>
+                <w:sz w:val="24"/>
+                <w:szCs w:val="24"/>
+              </w:rPr>
+            </w:pPr>
+            <w:r>
+              <w:rPr>
+                <w:sz w:val="24"/>
+                <w:szCs w:val="24"/>
+              </w:rPr>
+              <w:t>El usuario puede suscribirse categorías donde se verá el conocimiento que tiene para los temas que él sepa manejar.</w:t>
+            </w:r>
+          </w:p>
+        </w:tc>
+      </w:tr>
+    </w:tbl>
+    <w:p>
+      <w:pPr>
+        <w:tabs>
+          <w:tab w:val="left" w:pos="6360"/>
+        </w:tabs>
+        <w:jc w:val="center"/>
+        <w:rPr>
+          <w:rFonts w:ascii="Arial" w:hAnsi="Arial" w:cs="Arial"/>
+          <w:sz w:val="32"/>
+          <w:szCs w:val="24"/>
+        </w:rPr>
+      </w:pPr>
+    </w:p>
+    <w:tbl>
+      <w:tblPr>
+        <w:tblStyle w:val="Tabladecuadrcula4-nfasis3"/>
+        <w:tblW w:w="0" w:type="auto"/>
+        <w:tblLook w:val="04A0" w:firstRow="1" w:lastRow="0" w:firstColumn="1" w:lastColumn="0" w:noHBand="0" w:noVBand="1"/>
+      </w:tblPr>
+      <w:tblGrid>
+        <w:gridCol w:w="562"/>
+        <w:gridCol w:w="1418"/>
+        <w:gridCol w:w="6848"/>
+      </w:tblGrid>
+      <w:tr>
+        <w:trPr>
+          <w:cnfStyle w:val="100000000000" w:firstRow="1" w:lastRow="0" w:firstColumn="0" w:lastColumn="0" w:oddVBand="0" w:evenVBand="0" w:oddHBand="0" w:evenHBand="0" w:firstRowFirstColumn="0" w:firstRowLastColumn="0" w:lastRowFirstColumn="0" w:lastRowLastColumn="0"/>
+        </w:trPr>
+        <w:tc>
+          <w:tcPr>
+            <w:cnfStyle w:val="001000000000" w:firstRow="0" w:lastRow="0" w:firstColumn="1" w:lastColumn="0" w:oddVBand="0" w:evenVBand="0" w:oddHBand="0" w:evenHBand="0" w:firstRowFirstColumn="0" w:firstRowLastColumn="0" w:lastRowFirstColumn="0" w:lastRowLastColumn="0"/>
+            <w:tcW w:w="562" w:type="dxa"/>
+          </w:tcPr>
+          <w:p>
+            <w:pPr>
+              <w:rPr>
+                <w:sz w:val="24"/>
+                <w:szCs w:val="24"/>
+              </w:rPr>
+            </w:pPr>
+            <w:r>
+              <w:rPr>
+                <w:sz w:val="24"/>
+                <w:szCs w:val="24"/>
+              </w:rPr>
+              <w:t>6</w:t>
+            </w:r>
+          </w:p>
+        </w:tc>
+        <w:tc>
+          <w:tcPr>
+            <w:tcW w:w="1418" w:type="dxa"/>
+          </w:tcPr>
+          <w:p>
+            <w:pPr>
+              <w:cnfStyle w:val="100000000000" w:firstRow="1" w:lastRow="0" w:firstColumn="0" w:lastColumn="0" w:oddVBand="0" w:evenVBand="0" w:oddHBand="0" w:evenHBand="0" w:firstRowFirstColumn="0" w:firstRowLastColumn="0" w:lastRowFirstColumn="0" w:lastRowLastColumn="0"/>
+              <w:rPr>
+                <w:sz w:val="24"/>
+                <w:szCs w:val="24"/>
+              </w:rPr>
+            </w:pPr>
+            <w:r>
+              <w:rPr>
+                <w:sz w:val="24"/>
+                <w:szCs w:val="24"/>
+              </w:rPr>
+              <w:t>CDU:</w:t>
+            </w:r>
+          </w:p>
+        </w:tc>
+        <w:tc>
+          <w:tcPr>
+            <w:tcW w:w="6848" w:type="dxa"/>
+          </w:tcPr>
+          <w:p>
+            <w:pPr>
+              <w:cnfStyle w:val="100000000000" w:firstRow="1" w:lastRow="0" w:firstColumn="0" w:lastColumn="0" w:oddVBand="0" w:evenVBand="0" w:oddHBand="0" w:evenHBand="0" w:firstRowFirstColumn="0" w:firstRowLastColumn="0" w:lastRowFirstColumn="0" w:lastRowLastColumn="0"/>
+              <w:rPr>
+                <w:sz w:val="24"/>
+                <w:szCs w:val="24"/>
+              </w:rPr>
+            </w:pPr>
+            <w:r>
+              <w:rPr>
+                <w:sz w:val="24"/>
+                <w:szCs w:val="24"/>
+              </w:rPr>
+              <w:t>Publicar Proyectos</w:t>
+            </w:r>
+          </w:p>
+        </w:tc>
+      </w:tr>
+      <w:tr>
+        <w:trPr>
+          <w:cnfStyle w:val="000000100000" w:firstRow="0" w:lastRow="0" w:firstColumn="0" w:lastColumn="0" w:oddVBand="0" w:evenVBand="0" w:oddHBand="1" w:evenHBand="0" w:firstRowFirstColumn="0" w:firstRowLastColumn="0" w:lastRowFirstColumn="0" w:lastRowLastColumn="0"/>
+        </w:trPr>
+        <w:tc>
+          <w:tcPr>
+            <w:cnfStyle w:val="001000000000" w:firstRow="0" w:lastRow="0" w:firstColumn="1" w:lastColumn="0" w:oddVBand="0" w:evenVBand="0" w:oddHBand="0" w:evenHBand="0" w:firstRowFirstColumn="0" w:firstRowLastColumn="0" w:lastRowFirstColumn="0" w:lastRowLastColumn="0"/>
+            <w:tcW w:w="562" w:type="dxa"/>
+            <w:vMerge w:val="restart"/>
+          </w:tcPr>
+          <w:p>
+            <w:pPr>
+              <w:rPr>
+                <w:sz w:val="24"/>
+                <w:szCs w:val="24"/>
+              </w:rPr>
+            </w:pPr>
+          </w:p>
+        </w:tc>
+        <w:tc>
+          <w:tcPr>
+            <w:tcW w:w="1418" w:type="dxa"/>
+          </w:tcPr>
+          <w:p>
+            <w:pPr>
+              <w:cnfStyle w:val="000000100000" w:firstRow="0" w:lastRow="0" w:firstColumn="0" w:lastColumn="0" w:oddVBand="0" w:evenVBand="0" w:oddHBand="1" w:evenHBand="0" w:firstRowFirstColumn="0" w:firstRowLastColumn="0" w:lastRowFirstColumn="0" w:lastRowLastColumn="0"/>
+              <w:rPr>
+                <w:sz w:val="24"/>
+                <w:szCs w:val="24"/>
+              </w:rPr>
+            </w:pPr>
+            <w:r>
+              <w:rPr>
+                <w:sz w:val="24"/>
+                <w:szCs w:val="24"/>
+              </w:rPr>
+              <w:t>Actores:</w:t>
+            </w:r>
+          </w:p>
+        </w:tc>
+        <w:tc>
+          <w:tcPr>
+            <w:tcW w:w="6848" w:type="dxa"/>
+          </w:tcPr>
+          <w:p>
+            <w:pPr>
+              <w:cnfStyle w:val="000000100000" w:firstRow="0" w:lastRow="0" w:firstColumn="0" w:lastColumn="0" w:oddVBand="0" w:evenVBand="0" w:oddHBand="1" w:evenHBand="0" w:firstRowFirstColumn="0" w:firstRowLastColumn="0" w:lastRowFirstColumn="0" w:lastRowLastColumn="0"/>
+              <w:rPr>
+                <w:sz w:val="24"/>
+                <w:szCs w:val="24"/>
+              </w:rPr>
+            </w:pPr>
+            <w:r>
+              <w:rPr>
+                <w:sz w:val="24"/>
+                <w:szCs w:val="24"/>
+              </w:rPr>
+              <w:t>Usuario</w:t>
+            </w:r>
+          </w:p>
+        </w:tc>
+      </w:tr>
+      <w:tr>
+        <w:tc>
+          <w:tcPr>
+            <w:cnfStyle w:val="001000000000" w:firstRow="0" w:lastRow="0" w:firstColumn="1" w:lastColumn="0" w:oddVBand="0" w:evenVBand="0" w:oddHBand="0" w:evenHBand="0" w:firstRowFirstColumn="0" w:firstRowLastColumn="0" w:lastRowFirstColumn="0" w:lastRowLastColumn="0"/>
+            <w:tcW w:w="562" w:type="dxa"/>
+            <w:vMerge/>
+          </w:tcPr>
+          <w:p>
+            <w:pPr>
+              <w:rPr>
+                <w:sz w:val="24"/>
+                <w:szCs w:val="24"/>
+              </w:rPr>
+            </w:pPr>
+          </w:p>
+        </w:tc>
+        <w:tc>
+          <w:tcPr>
+            <w:tcW w:w="1418" w:type="dxa"/>
+          </w:tcPr>
+          <w:p>
+            <w:pPr>
+              <w:cnfStyle w:val="000000000000" w:firstRow="0" w:lastRow="0" w:firstColumn="0" w:lastColumn="0" w:oddVBand="0" w:evenVBand="0" w:oddHBand="0" w:evenHBand="0" w:firstRowFirstColumn="0" w:firstRowLastColumn="0" w:lastRowFirstColumn="0" w:lastRowLastColumn="0"/>
+              <w:rPr>
+                <w:sz w:val="24"/>
+                <w:szCs w:val="24"/>
+              </w:rPr>
+            </w:pPr>
+            <w:r>
+              <w:rPr>
+                <w:sz w:val="24"/>
+                <w:szCs w:val="24"/>
+              </w:rPr>
+              <w:t>Tipo:</w:t>
+            </w:r>
+          </w:p>
+        </w:tc>
+        <w:tc>
+          <w:tcPr>
+            <w:tcW w:w="6848" w:type="dxa"/>
+          </w:tcPr>
+          <w:p>
+            <w:pPr>
+              <w:cnfStyle w:val="000000000000" w:firstRow="0" w:lastRow="0" w:firstColumn="0" w:lastColumn="0" w:oddVBand="0" w:evenVBand="0" w:oddHBand="0" w:evenHBand="0" w:firstRowFirstColumn="0" w:firstRowLastColumn="0" w:lastRowFirstColumn="0" w:lastRowLastColumn="0"/>
+              <w:rPr>
+                <w:sz w:val="24"/>
+                <w:szCs w:val="24"/>
+              </w:rPr>
+            </w:pPr>
+            <w:r>
+              <w:rPr>
+                <w:sz w:val="24"/>
+                <w:szCs w:val="24"/>
+              </w:rPr>
+              <w:t>Primario</w:t>
+            </w:r>
+          </w:p>
+        </w:tc>
+      </w:tr>
+      <w:tr>
+        <w:trPr>
+          <w:cnfStyle w:val="000000100000" w:firstRow="0" w:lastRow="0" w:firstColumn="0" w:lastColumn="0" w:oddVBand="0" w:evenVBand="0" w:oddHBand="1" w:evenHBand="0" w:firstRowFirstColumn="0" w:firstRowLastColumn="0" w:lastRowFirstColumn="0" w:lastRowLastColumn="0"/>
+        </w:trPr>
+        <w:tc>
+          <w:tcPr>
+            <w:cnfStyle w:val="001000000000" w:firstRow="0" w:lastRow="0" w:firstColumn="1" w:lastColumn="0" w:oddVBand="0" w:evenVBand="0" w:oddHBand="0" w:evenHBand="0" w:firstRowFirstColumn="0" w:firstRowLastColumn="0" w:lastRowFirstColumn="0" w:lastRowLastColumn="0"/>
+            <w:tcW w:w="562" w:type="dxa"/>
+            <w:vMerge/>
+          </w:tcPr>
+          <w:p>
+            <w:pPr>
+              <w:rPr>
+                <w:sz w:val="24"/>
+                <w:szCs w:val="24"/>
+              </w:rPr>
+            </w:pPr>
+          </w:p>
+        </w:tc>
+        <w:tc>
+          <w:tcPr>
+            <w:tcW w:w="1418" w:type="dxa"/>
+          </w:tcPr>
+          <w:p>
+            <w:pPr>
+              <w:cnfStyle w:val="000000100000" w:firstRow="0" w:lastRow="0" w:firstColumn="0" w:lastColumn="0" w:oddVBand="0" w:evenVBand="0" w:oddHBand="1" w:evenHBand="0" w:firstRowFirstColumn="0" w:firstRowLastColumn="0" w:lastRowFirstColumn="0" w:lastRowLastColumn="0"/>
+              <w:rPr>
+                <w:sz w:val="24"/>
+                <w:szCs w:val="24"/>
+              </w:rPr>
+            </w:pPr>
+            <w:r>
+              <w:rPr>
+                <w:sz w:val="24"/>
+                <w:szCs w:val="24"/>
+              </w:rPr>
+              <w:t xml:space="preserve">Descripción:  </w:t>
+            </w:r>
+          </w:p>
+        </w:tc>
+        <w:tc>
+          <w:tcPr>
+            <w:tcW w:w="6848" w:type="dxa"/>
+          </w:tcPr>
+          <w:p>
+            <w:pPr>
+              <w:cnfStyle w:val="000000100000" w:firstRow="0" w:lastRow="0" w:firstColumn="0" w:lastColumn="0" w:oddVBand="0" w:evenVBand="0" w:oddHBand="1" w:evenHBand="0" w:firstRowFirstColumn="0" w:firstRowLastColumn="0" w:lastRowFirstColumn="0" w:lastRowLastColumn="0"/>
+              <w:rPr>
+                <w:sz w:val="24"/>
+                <w:szCs w:val="24"/>
+              </w:rPr>
+            </w:pPr>
+            <w:r>
+              <w:rPr>
+                <w:sz w:val="24"/>
+                <w:szCs w:val="24"/>
+              </w:rPr>
+              <w:t>El Usuario puede subir sus proyectos al sistema en los cuales otros usuarios pueden calificar el proyecto o de manera que puedan solicitar unirse al mismo.</w:t>
+            </w:r>
+          </w:p>
+        </w:tc>
+      </w:tr>
+    </w:tbl>
+    <w:p>
+      <w:pPr>
+        <w:tabs>
+          <w:tab w:val="left" w:pos="6360"/>
+        </w:tabs>
+        <w:jc w:val="center"/>
+        <w:rPr>
+          <w:rFonts w:ascii="Arial" w:hAnsi="Arial" w:cs="Arial"/>
+          <w:sz w:val="32"/>
+          <w:szCs w:val="24"/>
+        </w:rPr>
+      </w:pPr>
+    </w:p>
+    <w:tbl>
+      <w:tblPr>
+        <w:tblStyle w:val="Tabladecuadrcula4-nfasis3"/>
+        <w:tblW w:w="0" w:type="auto"/>
+        <w:tblLook w:val="04A0" w:firstRow="1" w:lastRow="0" w:firstColumn="1" w:lastColumn="0" w:noHBand="0" w:noVBand="1"/>
+      </w:tblPr>
+      <w:tblGrid>
+        <w:gridCol w:w="562"/>
+        <w:gridCol w:w="1418"/>
+        <w:gridCol w:w="6848"/>
+      </w:tblGrid>
+      <w:tr>
+        <w:trPr>
+          <w:cnfStyle w:val="100000000000" w:firstRow="1" w:lastRow="0" w:firstColumn="0" w:lastColumn="0" w:oddVBand="0" w:evenVBand="0" w:oddHBand="0" w:evenHBand="0" w:firstRowFirstColumn="0" w:firstRowLastColumn="0" w:lastRowFirstColumn="0" w:lastRowLastColumn="0"/>
+        </w:trPr>
+        <w:tc>
+          <w:tcPr>
+            <w:cnfStyle w:val="001000000000" w:firstRow="0" w:lastRow="0" w:firstColumn="1" w:lastColumn="0" w:oddVBand="0" w:evenVBand="0" w:oddHBand="0" w:evenHBand="0" w:firstRowFirstColumn="0" w:firstRowLastColumn="0" w:lastRowFirstColumn="0" w:lastRowLastColumn="0"/>
+            <w:tcW w:w="562" w:type="dxa"/>
+          </w:tcPr>
+          <w:p>
+            <w:pPr>
+              <w:rPr>
+                <w:sz w:val="24"/>
+                <w:szCs w:val="24"/>
+              </w:rPr>
+            </w:pPr>
+            <w:r>
+              <w:rPr>
+                <w:sz w:val="24"/>
+                <w:szCs w:val="24"/>
+              </w:rPr>
+              <w:t>7</w:t>
+            </w:r>
+          </w:p>
+        </w:tc>
+        <w:tc>
+          <w:tcPr>
+            <w:tcW w:w="1418" w:type="dxa"/>
+          </w:tcPr>
+          <w:p>
+            <w:pPr>
+              <w:cnfStyle w:val="100000000000" w:firstRow="1" w:lastRow="0" w:firstColumn="0" w:lastColumn="0" w:oddVBand="0" w:evenVBand="0" w:oddHBand="0" w:evenHBand="0" w:firstRowFirstColumn="0" w:firstRowLastColumn="0" w:lastRowFirstColumn="0" w:lastRowLastColumn="0"/>
+              <w:rPr>
+                <w:sz w:val="24"/>
+                <w:szCs w:val="24"/>
+              </w:rPr>
+            </w:pPr>
+            <w:r>
+              <w:rPr>
+                <w:sz w:val="24"/>
+                <w:szCs w:val="24"/>
+              </w:rPr>
+              <w:t>CDU:</w:t>
+            </w:r>
+          </w:p>
+        </w:tc>
+        <w:tc>
+          <w:tcPr>
+            <w:tcW w:w="6848" w:type="dxa"/>
+          </w:tcPr>
+          <w:p>
+            <w:pPr>
+              <w:tabs>
+                <w:tab w:val="left" w:pos="1021"/>
+              </w:tabs>
+              <w:cnfStyle w:val="100000000000" w:firstRow="1" w:lastRow="0" w:firstColumn="0" w:lastColumn="0" w:oddVBand="0" w:evenVBand="0" w:oddHBand="0" w:evenHBand="0" w:firstRowFirstColumn="0" w:firstRowLastColumn="0" w:lastRowFirstColumn="0" w:lastRowLastColumn="0"/>
+              <w:rPr>
+                <w:sz w:val="24"/>
+                <w:szCs w:val="24"/>
+              </w:rPr>
+            </w:pPr>
+            <w:r>
+              <w:rPr>
+                <w:sz w:val="24"/>
+                <w:szCs w:val="24"/>
+              </w:rPr>
+              <w:t>Calificar Conocimientos</w:t>
+            </w:r>
+          </w:p>
+        </w:tc>
+      </w:tr>
+      <w:tr>
+        <w:trPr>
+          <w:cnfStyle w:val="000000100000" w:firstRow="0" w:lastRow="0" w:firstColumn="0" w:lastColumn="0" w:oddVBand="0" w:evenVBand="0" w:oddHBand="1" w:evenHBand="0" w:firstRowFirstColumn="0" w:firstRowLastColumn="0" w:lastRowFirstColumn="0" w:lastRowLastColumn="0"/>
+        </w:trPr>
+        <w:tc>
+          <w:tcPr>
+            <w:cnfStyle w:val="001000000000" w:firstRow="0" w:lastRow="0" w:firstColumn="1" w:lastColumn="0" w:oddVBand="0" w:evenVBand="0" w:oddHBand="0" w:evenHBand="0" w:firstRowFirstColumn="0" w:firstRowLastColumn="0" w:lastRowFirstColumn="0" w:lastRowLastColumn="0"/>
+            <w:tcW w:w="562" w:type="dxa"/>
+            <w:vMerge w:val="restart"/>
+          </w:tcPr>
+          <w:p>
+            <w:pPr>
+              <w:rPr>
+                <w:sz w:val="24"/>
+                <w:szCs w:val="24"/>
+              </w:rPr>
+            </w:pPr>
+          </w:p>
+        </w:tc>
+        <w:tc>
+          <w:tcPr>
+            <w:tcW w:w="1418" w:type="dxa"/>
+          </w:tcPr>
+          <w:p>
+            <w:pPr>
+              <w:cnfStyle w:val="000000100000" w:firstRow="0" w:lastRow="0" w:firstColumn="0" w:lastColumn="0" w:oddVBand="0" w:evenVBand="0" w:oddHBand="1" w:evenHBand="0" w:firstRowFirstColumn="0" w:firstRowLastColumn="0" w:lastRowFirstColumn="0" w:lastRowLastColumn="0"/>
+              <w:rPr>
+                <w:sz w:val="24"/>
+                <w:szCs w:val="24"/>
+              </w:rPr>
+            </w:pPr>
+            <w:r>
+              <w:rPr>
+                <w:sz w:val="24"/>
+                <w:szCs w:val="24"/>
+              </w:rPr>
+              <w:t>Actores:</w:t>
+            </w:r>
+          </w:p>
+        </w:tc>
+        <w:tc>
+          <w:tcPr>
+            <w:tcW w:w="6848" w:type="dxa"/>
+          </w:tcPr>
+          <w:p>
+            <w:pPr>
+              <w:cnfStyle w:val="000000100000" w:firstRow="0" w:lastRow="0" w:firstColumn="0" w:lastColumn="0" w:oddVBand="0" w:evenVBand="0" w:oddHBand="1" w:evenHBand="0" w:firstRowFirstColumn="0" w:firstRowLastColumn="0" w:lastRowFirstColumn="0" w:lastRowLastColumn="0"/>
+              <w:rPr>
+                <w:sz w:val="24"/>
+                <w:szCs w:val="24"/>
+              </w:rPr>
+            </w:pPr>
+            <w:r>
+              <w:rPr>
+                <w:sz w:val="24"/>
+                <w:szCs w:val="24"/>
+              </w:rPr>
+              <w:t>Usuario</w:t>
+            </w:r>
+          </w:p>
+        </w:tc>
+      </w:tr>
+      <w:tr>
+        <w:tc>
+          <w:tcPr>
+            <w:cnfStyle w:val="001000000000" w:firstRow="0" w:lastRow="0" w:firstColumn="1" w:lastColumn="0" w:oddVBand="0" w:evenVBand="0" w:oddHBand="0" w:evenHBand="0" w:firstRowFirstColumn="0" w:firstRowLastColumn="0" w:lastRowFirstColumn="0" w:lastRowLastColumn="0"/>
+            <w:tcW w:w="562" w:type="dxa"/>
+            <w:vMerge/>
+          </w:tcPr>
+          <w:p>
+            <w:pPr>
+              <w:rPr>
+                <w:sz w:val="24"/>
+                <w:szCs w:val="24"/>
+              </w:rPr>
+            </w:pPr>
+          </w:p>
+        </w:tc>
+        <w:tc>
+          <w:tcPr>
+            <w:tcW w:w="1418" w:type="dxa"/>
+          </w:tcPr>
+          <w:p>
+            <w:pPr>
+              <w:cnfStyle w:val="000000000000" w:firstRow="0" w:lastRow="0" w:firstColumn="0" w:lastColumn="0" w:oddVBand="0" w:evenVBand="0" w:oddHBand="0" w:evenHBand="0" w:firstRowFirstColumn="0" w:firstRowLastColumn="0" w:lastRowFirstColumn="0" w:lastRowLastColumn="0"/>
+              <w:rPr>
+                <w:sz w:val="24"/>
+                <w:szCs w:val="24"/>
+              </w:rPr>
+            </w:pPr>
+            <w:r>
+              <w:rPr>
+                <w:sz w:val="24"/>
+                <w:szCs w:val="24"/>
+              </w:rPr>
+              <w:t>Tipo:</w:t>
+            </w:r>
+          </w:p>
+        </w:tc>
+        <w:tc>
+          <w:tcPr>
+            <w:tcW w:w="6848" w:type="dxa"/>
+          </w:tcPr>
+          <w:p>
+            <w:pPr>
+              <w:cnfStyle w:val="000000000000" w:firstRow="0" w:lastRow="0" w:firstColumn="0" w:lastColumn="0" w:oddVBand="0" w:evenVBand="0" w:oddHBand="0" w:evenHBand="0" w:firstRowFirstColumn="0" w:firstRowLastColumn="0" w:lastRowFirstColumn="0" w:lastRowLastColumn="0"/>
+              <w:rPr>
+                <w:sz w:val="24"/>
+                <w:szCs w:val="24"/>
+              </w:rPr>
+            </w:pPr>
+            <w:r>
+              <w:rPr>
+                <w:sz w:val="24"/>
+                <w:szCs w:val="24"/>
+              </w:rPr>
+              <w:t>Primario</w:t>
+            </w:r>
+          </w:p>
+        </w:tc>
+      </w:tr>
+      <w:tr>
+        <w:trPr>
+          <w:cnfStyle w:val="000000100000" w:firstRow="0" w:lastRow="0" w:firstColumn="0" w:lastColumn="0" w:oddVBand="0" w:evenVBand="0" w:oddHBand="1" w:evenHBand="0" w:firstRowFirstColumn="0" w:firstRowLastColumn="0" w:lastRowFirstColumn="0" w:lastRowLastColumn="0"/>
+        </w:trPr>
+        <w:tc>
+          <w:tcPr>
+            <w:cnfStyle w:val="001000000000" w:firstRow="0" w:lastRow="0" w:firstColumn="1" w:lastColumn="0" w:oddVBand="0" w:evenVBand="0" w:oddHBand="0" w:evenHBand="0" w:firstRowFirstColumn="0" w:firstRowLastColumn="0" w:lastRowFirstColumn="0" w:lastRowLastColumn="0"/>
+            <w:tcW w:w="562" w:type="dxa"/>
+            <w:vMerge/>
+          </w:tcPr>
+          <w:p>
+            <w:pPr>
+              <w:rPr>
+                <w:sz w:val="24"/>
+                <w:szCs w:val="24"/>
+              </w:rPr>
+            </w:pPr>
+          </w:p>
+        </w:tc>
+        <w:tc>
+          <w:tcPr>
+            <w:tcW w:w="1418" w:type="dxa"/>
+          </w:tcPr>
+          <w:p>
+            <w:pPr>
+              <w:cnfStyle w:val="000000100000" w:firstRow="0" w:lastRow="0" w:firstColumn="0" w:lastColumn="0" w:oddVBand="0" w:evenVBand="0" w:oddHBand="1" w:evenHBand="0" w:firstRowFirstColumn="0" w:firstRowLastColumn="0" w:lastRowFirstColumn="0" w:lastRowLastColumn="0"/>
+              <w:rPr>
+                <w:sz w:val="24"/>
+                <w:szCs w:val="24"/>
+              </w:rPr>
+            </w:pPr>
+            <w:r>
+              <w:rPr>
+                <w:sz w:val="24"/>
+                <w:szCs w:val="24"/>
+              </w:rPr>
+              <w:t xml:space="preserve">Descripción:  </w:t>
+            </w:r>
+          </w:p>
+        </w:tc>
+        <w:tc>
+          <w:tcPr>
+            <w:tcW w:w="6848" w:type="dxa"/>
+          </w:tcPr>
+          <w:p>
+            <w:pPr>
+              <w:cnfStyle w:val="000000100000" w:firstRow="0" w:lastRow="0" w:firstColumn="0" w:lastColumn="0" w:oddVBand="0" w:evenVBand="0" w:oddHBand="1" w:evenHBand="0" w:firstRowFirstColumn="0" w:firstRowLastColumn="0" w:lastRowFirstColumn="0" w:lastRowLastColumn="0"/>
+              <w:rPr>
+                <w:sz w:val="24"/>
+                <w:szCs w:val="24"/>
+              </w:rPr>
+            </w:pPr>
+            <w:r>
+              <w:rPr>
+                <w:sz w:val="24"/>
+                <w:szCs w:val="24"/>
+              </w:rPr>
+              <w:t>Los Usuarios pueden calificar a otros usuarios una sola vez y de igual forma a proyectos de otros usuarios.</w:t>
+            </w:r>
+          </w:p>
+        </w:tc>
+      </w:tr>
+    </w:tbl>
+    <w:p>
+      <w:pPr>
+        <w:tabs>
+          <w:tab w:val="left" w:pos="6360"/>
+        </w:tabs>
+        <w:jc w:val="center"/>
+        <w:rPr>
+          <w:rFonts w:ascii="Arial" w:hAnsi="Arial" w:cs="Arial"/>
+          <w:sz w:val="32"/>
+          <w:szCs w:val="24"/>
+        </w:rPr>
+      </w:pPr>
+    </w:p>
+    <w:tbl>
+      <w:tblPr>
+        <w:tblStyle w:val="Tabladecuadrcula4-nfasis3"/>
+        <w:tblW w:w="0" w:type="auto"/>
+        <w:tblLook w:val="04A0" w:firstRow="1" w:lastRow="0" w:firstColumn="1" w:lastColumn="0" w:noHBand="0" w:noVBand="1"/>
+      </w:tblPr>
+      <w:tblGrid>
+        <w:gridCol w:w="562"/>
+        <w:gridCol w:w="1418"/>
+        <w:gridCol w:w="6848"/>
+      </w:tblGrid>
+      <w:tr>
+        <w:trPr>
+          <w:cnfStyle w:val="100000000000" w:firstRow="1" w:lastRow="0" w:firstColumn="0" w:lastColumn="0" w:oddVBand="0" w:evenVBand="0" w:oddHBand="0" w:evenHBand="0" w:firstRowFirstColumn="0" w:firstRowLastColumn="0" w:lastRowFirstColumn="0" w:lastRowLastColumn="0"/>
+        </w:trPr>
+        <w:tc>
+          <w:tcPr>
+            <w:cnfStyle w:val="001000000000" w:firstRow="0" w:lastRow="0" w:firstColumn="1" w:lastColumn="0" w:oddVBand="0" w:evenVBand="0" w:oddHBand="0" w:evenHBand="0" w:firstRowFirstColumn="0" w:firstRowLastColumn="0" w:lastRowFirstColumn="0" w:lastRowLastColumn="0"/>
+            <w:tcW w:w="562" w:type="dxa"/>
+          </w:tcPr>
+          <w:p>
+            <w:pPr>
+              <w:rPr>
+                <w:sz w:val="24"/>
+                <w:szCs w:val="24"/>
+              </w:rPr>
+            </w:pPr>
+            <w:r>
+              <w:rPr>
+                <w:sz w:val="24"/>
+                <w:szCs w:val="24"/>
+              </w:rPr>
+              <w:t>8</w:t>
+            </w:r>
+          </w:p>
+        </w:tc>
+        <w:tc>
+          <w:tcPr>
+            <w:tcW w:w="1418" w:type="dxa"/>
+          </w:tcPr>
+          <w:p>
+            <w:pPr>
+              <w:cnfStyle w:val="100000000000" w:firstRow="1" w:lastRow="0" w:firstColumn="0" w:lastColumn="0" w:oddVBand="0" w:evenVBand="0" w:oddHBand="0" w:evenHBand="0" w:firstRowFirstColumn="0" w:firstRowLastColumn="0" w:lastRowFirstColumn="0" w:lastRowLastColumn="0"/>
+              <w:rPr>
+                <w:sz w:val="24"/>
+                <w:szCs w:val="24"/>
+              </w:rPr>
+            </w:pPr>
+            <w:r>
+              <w:rPr>
+                <w:sz w:val="24"/>
+                <w:szCs w:val="24"/>
+              </w:rPr>
+              <w:t>CDU:</w:t>
+            </w:r>
+          </w:p>
+        </w:tc>
+        <w:tc>
+          <w:tcPr>
+            <w:tcW w:w="6848" w:type="dxa"/>
+          </w:tcPr>
+          <w:p>
+            <w:pPr>
+              <w:cnfStyle w:val="100000000000" w:firstRow="1" w:lastRow="0" w:firstColumn="0" w:lastColumn="0" w:oddVBand="0" w:evenVBand="0" w:oddHBand="0" w:evenHBand="0" w:firstRowFirstColumn="0" w:firstRowLastColumn="0" w:lastRowFirstColumn="0" w:lastRowLastColumn="0"/>
+              <w:rPr>
+                <w:sz w:val="24"/>
+                <w:szCs w:val="24"/>
+              </w:rPr>
+            </w:pPr>
+            <w:r>
+              <w:rPr>
+                <w:sz w:val="24"/>
+                <w:szCs w:val="24"/>
+              </w:rPr>
+              <w:t>Pagar proyectos</w:t>
+            </w:r>
+          </w:p>
+        </w:tc>
+      </w:tr>
+      <w:tr>
+        <w:trPr>
+          <w:cnfStyle w:val="000000100000" w:firstRow="0" w:lastRow="0" w:firstColumn="0" w:lastColumn="0" w:oddVBand="0" w:evenVBand="0" w:oddHBand="1" w:evenHBand="0" w:firstRowFirstColumn="0" w:firstRowLastColumn="0" w:lastRowFirstColumn="0" w:lastRowLastColumn="0"/>
+        </w:trPr>
+        <w:tc>
+          <w:tcPr>
+            <w:cnfStyle w:val="001000000000" w:firstRow="0" w:lastRow="0" w:firstColumn="1" w:lastColumn="0" w:oddVBand="0" w:evenVBand="0" w:oddHBand="0" w:evenHBand="0" w:firstRowFirstColumn="0" w:firstRowLastColumn="0" w:lastRowFirstColumn="0" w:lastRowLastColumn="0"/>
+            <w:tcW w:w="562" w:type="dxa"/>
+            <w:vMerge w:val="restart"/>
+          </w:tcPr>
+          <w:p>
+            <w:pPr>
+              <w:rPr>
+                <w:sz w:val="24"/>
+                <w:szCs w:val="24"/>
+              </w:rPr>
+            </w:pPr>
+          </w:p>
+        </w:tc>
+        <w:tc>
+          <w:tcPr>
+            <w:tcW w:w="1418" w:type="dxa"/>
+          </w:tcPr>
+          <w:p>
+            <w:pPr>
+              <w:cnfStyle w:val="000000100000" w:firstRow="0" w:lastRow="0" w:firstColumn="0" w:lastColumn="0" w:oddVBand="0" w:evenVBand="0" w:oddHBand="1" w:evenHBand="0" w:firstRowFirstColumn="0" w:firstRowLastColumn="0" w:lastRowFirstColumn="0" w:lastRowLastColumn="0"/>
+              <w:rPr>
+                <w:sz w:val="24"/>
+                <w:szCs w:val="24"/>
+              </w:rPr>
+            </w:pPr>
+            <w:r>
+              <w:rPr>
+                <w:sz w:val="24"/>
+                <w:szCs w:val="24"/>
+              </w:rPr>
+              <w:t>Actores:</w:t>
+            </w:r>
+          </w:p>
+        </w:tc>
+        <w:tc>
+          <w:tcPr>
+            <w:tcW w:w="6848" w:type="dxa"/>
+          </w:tcPr>
+          <w:p>
+            <w:pPr>
+              <w:cnfStyle w:val="000000100000" w:firstRow="0" w:lastRow="0" w:firstColumn="0" w:lastColumn="0" w:oddVBand="0" w:evenVBand="0" w:oddHBand="1" w:evenHBand="0" w:firstRowFirstColumn="0" w:firstRowLastColumn="0" w:lastRowFirstColumn="0" w:lastRowLastColumn="0"/>
+              <w:rPr>
+                <w:sz w:val="24"/>
+                <w:szCs w:val="24"/>
+              </w:rPr>
+            </w:pPr>
+            <w:r>
+              <w:rPr>
+                <w:sz w:val="24"/>
+                <w:szCs w:val="24"/>
+              </w:rPr>
+              <w:t>Sistema</w:t>
+            </w:r>
+          </w:p>
+        </w:tc>
+      </w:tr>
+      <w:tr>
+        <w:tc>
+          <w:tcPr>
+            <w:cnfStyle w:val="001000000000" w:firstRow="0" w:lastRow="0" w:firstColumn="1" w:lastColumn="0" w:oddVBand="0" w:evenVBand="0" w:oddHBand="0" w:evenHBand="0" w:firstRowFirstColumn="0" w:firstRowLastColumn="0" w:lastRowFirstColumn="0" w:lastRowLastColumn="0"/>
+            <w:tcW w:w="562" w:type="dxa"/>
+            <w:vMerge/>
+          </w:tcPr>
+          <w:p>
+            <w:pPr>
+              <w:rPr>
+                <w:sz w:val="24"/>
+                <w:szCs w:val="24"/>
+              </w:rPr>
+            </w:pPr>
+          </w:p>
+        </w:tc>
+        <w:tc>
+          <w:tcPr>
+            <w:tcW w:w="1418" w:type="dxa"/>
+          </w:tcPr>
+          <w:p>
+            <w:pPr>
+              <w:cnfStyle w:val="000000000000" w:firstRow="0" w:lastRow="0" w:firstColumn="0" w:lastColumn="0" w:oddVBand="0" w:evenVBand="0" w:oddHBand="0" w:evenHBand="0" w:firstRowFirstColumn="0" w:firstRowLastColumn="0" w:lastRowFirstColumn="0" w:lastRowLastColumn="0"/>
+              <w:rPr>
+                <w:sz w:val="24"/>
+                <w:szCs w:val="24"/>
+              </w:rPr>
+            </w:pPr>
+            <w:r>
+              <w:rPr>
+                <w:sz w:val="24"/>
+                <w:szCs w:val="24"/>
+              </w:rPr>
+              <w:t>Tipo:</w:t>
+            </w:r>
+          </w:p>
+        </w:tc>
+        <w:tc>
+          <w:tcPr>
+            <w:tcW w:w="6848" w:type="dxa"/>
+          </w:tcPr>
+          <w:p>
+            <w:pPr>
+              <w:cnfStyle w:val="000000000000" w:firstRow="0" w:lastRow="0" w:firstColumn="0" w:lastColumn="0" w:oddVBand="0" w:evenVBand="0" w:oddHBand="0" w:evenHBand="0" w:firstRowFirstColumn="0" w:firstRowLastColumn="0" w:lastRowFirstColumn="0" w:lastRowLastColumn="0"/>
+              <w:rPr>
+                <w:sz w:val="24"/>
+                <w:szCs w:val="24"/>
+              </w:rPr>
+            </w:pPr>
+            <w:r>
+              <w:rPr>
+                <w:sz w:val="24"/>
+                <w:szCs w:val="24"/>
+              </w:rPr>
+              <w:t>Primario</w:t>
+            </w:r>
+          </w:p>
+        </w:tc>
+      </w:tr>
+      <w:tr>
+        <w:trPr>
+          <w:cnfStyle w:val="000000100000" w:firstRow="0" w:lastRow="0" w:firstColumn="0" w:lastColumn="0" w:oddVBand="0" w:evenVBand="0" w:oddHBand="1" w:evenHBand="0" w:firstRowFirstColumn="0" w:firstRowLastColumn="0" w:lastRowFirstColumn="0" w:lastRowLastColumn="0"/>
+        </w:trPr>
+        <w:tc>
+          <w:tcPr>
+            <w:cnfStyle w:val="001000000000" w:firstRow="0" w:lastRow="0" w:firstColumn="1" w:lastColumn="0" w:oddVBand="0" w:evenVBand="0" w:oddHBand="0" w:evenHBand="0" w:firstRowFirstColumn="0" w:firstRowLastColumn="0" w:lastRowFirstColumn="0" w:lastRowLastColumn="0"/>
+            <w:tcW w:w="562" w:type="dxa"/>
+            <w:vMerge/>
+          </w:tcPr>
+          <w:p>
+            <w:pPr>
+              <w:rPr>
+                <w:sz w:val="24"/>
+                <w:szCs w:val="24"/>
+              </w:rPr>
+            </w:pPr>
+          </w:p>
+        </w:tc>
+        <w:tc>
+          <w:tcPr>
+            <w:tcW w:w="1418" w:type="dxa"/>
+          </w:tcPr>
+          <w:p>
+            <w:pPr>
+              <w:cnfStyle w:val="000000100000" w:firstRow="0" w:lastRow="0" w:firstColumn="0" w:lastColumn="0" w:oddVBand="0" w:evenVBand="0" w:oddHBand="1" w:evenHBand="0" w:firstRowFirstColumn="0" w:firstRowLastColumn="0" w:lastRowFirstColumn="0" w:lastRowLastColumn="0"/>
+              <w:rPr>
+                <w:sz w:val="24"/>
+                <w:szCs w:val="24"/>
+              </w:rPr>
+            </w:pPr>
+            <w:r>
+              <w:rPr>
+                <w:sz w:val="24"/>
+                <w:szCs w:val="24"/>
+              </w:rPr>
+              <w:t xml:space="preserve">Descripción:  </w:t>
+            </w:r>
+          </w:p>
+        </w:tc>
+        <w:tc>
+          <w:tcPr>
+            <w:tcW w:w="6848" w:type="dxa"/>
+          </w:tcPr>
+          <w:p>
+            <w:pPr>
+              <w:cnfStyle w:val="000000100000" w:firstRow="0" w:lastRow="0" w:firstColumn="0" w:lastColumn="0" w:oddVBand="0" w:evenVBand="0" w:oddHBand="1" w:evenHBand="0" w:firstRowFirstColumn="0" w:firstRowLastColumn="0" w:lastRowFirstColumn="0" w:lastRowLastColumn="0"/>
+              <w:rPr>
+                <w:sz w:val="24"/>
+                <w:szCs w:val="24"/>
+              </w:rPr>
+            </w:pPr>
+            <w:r>
+              <w:rPr>
+                <w:sz w:val="24"/>
+                <w:szCs w:val="24"/>
+              </w:rPr>
+              <w:t>Al participar de un proyecto se le indica al usuario cuanto se le pagará por aportar en el proyecto, al concluir el proyecto debe procederse a hacer el pago del mismo al usuario.</w:t>
+            </w:r>
+          </w:p>
+        </w:tc>
+      </w:tr>
+    </w:tbl>
+    <w:p>
+      <w:pPr>
+        <w:tabs>
+          <w:tab w:val="left" w:pos="6360"/>
+        </w:tabs>
+        <w:jc w:val="center"/>
+        <w:rPr>
+          <w:rFonts w:ascii="Arial" w:hAnsi="Arial" w:cs="Arial"/>
+          <w:sz w:val="32"/>
+          <w:szCs w:val="24"/>
+        </w:rPr>
+      </w:pPr>
+    </w:p>
+    <w:tbl>
+      <w:tblPr>
+        <w:tblStyle w:val="Tabladecuadrcula4-nfasis3"/>
+        <w:tblW w:w="0" w:type="auto"/>
+        <w:tblLook w:val="04A0" w:firstRow="1" w:lastRow="0" w:firstColumn="1" w:lastColumn="0" w:noHBand="0" w:noVBand="1"/>
+      </w:tblPr>
+      <w:tblGrid>
+        <w:gridCol w:w="562"/>
+        <w:gridCol w:w="1418"/>
+        <w:gridCol w:w="6848"/>
+      </w:tblGrid>
+      <w:tr>
+        <w:trPr>
+          <w:cnfStyle w:val="100000000000" w:firstRow="1" w:lastRow="0" w:firstColumn="0" w:lastColumn="0" w:oddVBand="0" w:evenVBand="0" w:oddHBand="0" w:evenHBand="0" w:firstRowFirstColumn="0" w:firstRowLastColumn="0" w:lastRowFirstColumn="0" w:lastRowLastColumn="0"/>
+        </w:trPr>
+        <w:tc>
+          <w:tcPr>
+            <w:cnfStyle w:val="001000000000" w:firstRow="0" w:lastRow="0" w:firstColumn="1" w:lastColumn="0" w:oddVBand="0" w:evenVBand="0" w:oddHBand="0" w:evenHBand="0" w:firstRowFirstColumn="0" w:firstRowLastColumn="0" w:lastRowFirstColumn="0" w:lastRowLastColumn="0"/>
+            <w:tcW w:w="562" w:type="dxa"/>
+          </w:tcPr>
+          <w:p>
+            <w:pPr>
+              <w:rPr>
+                <w:sz w:val="24"/>
+                <w:szCs w:val="24"/>
+              </w:rPr>
+            </w:pPr>
+            <w:r>
+              <w:rPr>
+                <w:sz w:val="24"/>
+                <w:szCs w:val="24"/>
+              </w:rPr>
+              <w:t>9</w:t>
+            </w:r>
+            <w:bookmarkStart w:id="0" w:name="_GoBack"/>
+            <w:bookmarkEnd w:id="0"/>
+          </w:p>
+        </w:tc>
+        <w:tc>
+          <w:tcPr>
+            <w:tcW w:w="1418" w:type="dxa"/>
+          </w:tcPr>
+          <w:p>
+            <w:pPr>
+              <w:cnfStyle w:val="100000000000" w:firstRow="1" w:lastRow="0" w:firstColumn="0" w:lastColumn="0" w:oddVBand="0" w:evenVBand="0" w:oddHBand="0" w:evenHBand="0" w:firstRowFirstColumn="0" w:firstRowLastColumn="0" w:lastRowFirstColumn="0" w:lastRowLastColumn="0"/>
+              <w:rPr>
+                <w:sz w:val="24"/>
+                <w:szCs w:val="24"/>
+              </w:rPr>
+            </w:pPr>
+            <w:r>
+              <w:rPr>
+                <w:sz w:val="24"/>
+                <w:szCs w:val="24"/>
+              </w:rPr>
+              <w:t>CDU:</w:t>
+            </w:r>
+          </w:p>
+        </w:tc>
+        <w:tc>
+          <w:tcPr>
+            <w:tcW w:w="6848" w:type="dxa"/>
+          </w:tcPr>
+          <w:p>
+            <w:pPr>
+              <w:cnfStyle w:val="100000000000" w:firstRow="1" w:lastRow="0" w:firstColumn="0" w:lastColumn="0" w:oddVBand="0" w:evenVBand="0" w:oddHBand="0" w:evenHBand="0" w:firstRowFirstColumn="0" w:firstRowLastColumn="0" w:lastRowFirstColumn="0" w:lastRowLastColumn="0"/>
+              <w:rPr>
+                <w:sz w:val="24"/>
+                <w:szCs w:val="24"/>
+              </w:rPr>
+            </w:pPr>
+            <w:r>
+              <w:rPr>
+                <w:sz w:val="24"/>
+                <w:szCs w:val="24"/>
+              </w:rPr>
+              <w:t>Administrar</w:t>
+            </w:r>
+          </w:p>
+        </w:tc>
+      </w:tr>
+      <w:tr>
+        <w:trPr>
+          <w:cnfStyle w:val="000000100000" w:firstRow="0" w:lastRow="0" w:firstColumn="0" w:lastColumn="0" w:oddVBand="0" w:evenVBand="0" w:oddHBand="1" w:evenHBand="0" w:firstRowFirstColumn="0" w:firstRowLastColumn="0" w:lastRowFirstColumn="0" w:lastRowLastColumn="0"/>
+        </w:trPr>
+        <w:tc>
+          <w:tcPr>
+            <w:cnfStyle w:val="001000000000" w:firstRow="0" w:lastRow="0" w:firstColumn="1" w:lastColumn="0" w:oddVBand="0" w:evenVBand="0" w:oddHBand="0" w:evenHBand="0" w:firstRowFirstColumn="0" w:firstRowLastColumn="0" w:lastRowFirstColumn="0" w:lastRowLastColumn="0"/>
+            <w:tcW w:w="562" w:type="dxa"/>
+            <w:vMerge w:val="restart"/>
+          </w:tcPr>
+          <w:p>
+            <w:pPr>
+              <w:rPr>
+                <w:sz w:val="24"/>
+                <w:szCs w:val="24"/>
+              </w:rPr>
+            </w:pPr>
+          </w:p>
+        </w:tc>
+        <w:tc>
+          <w:tcPr>
+            <w:tcW w:w="1418" w:type="dxa"/>
+          </w:tcPr>
+          <w:p>
+            <w:pPr>
+              <w:cnfStyle w:val="000000100000" w:firstRow="0" w:lastRow="0" w:firstColumn="0" w:lastColumn="0" w:oddVBand="0" w:evenVBand="0" w:oddHBand="1" w:evenHBand="0" w:firstRowFirstColumn="0" w:firstRowLastColumn="0" w:lastRowFirstColumn="0" w:lastRowLastColumn="0"/>
+              <w:rPr>
+                <w:sz w:val="24"/>
+                <w:szCs w:val="24"/>
+              </w:rPr>
+            </w:pPr>
+            <w:r>
+              <w:rPr>
+                <w:sz w:val="24"/>
+                <w:szCs w:val="24"/>
+              </w:rPr>
+              <w:t>Actores:</w:t>
+            </w:r>
+          </w:p>
+        </w:tc>
+        <w:tc>
+          <w:tcPr>
+            <w:tcW w:w="6848" w:type="dxa"/>
+          </w:tcPr>
+          <w:p>
+            <w:pPr>
+              <w:cnfStyle w:val="000000100000" w:firstRow="0" w:lastRow="0" w:firstColumn="0" w:lastColumn="0" w:oddVBand="0" w:evenVBand="0" w:oddHBand="1" w:evenHBand="0" w:firstRowFirstColumn="0" w:firstRowLastColumn="0" w:lastRowFirstColumn="0" w:lastRowLastColumn="0"/>
+              <w:rPr>
+                <w:sz w:val="24"/>
+                <w:szCs w:val="24"/>
+              </w:rPr>
+            </w:pPr>
+            <w:r>
+              <w:rPr>
+                <w:sz w:val="24"/>
+                <w:szCs w:val="24"/>
+              </w:rPr>
+              <w:t>Sistema</w:t>
+            </w:r>
+          </w:p>
+        </w:tc>
+      </w:tr>
+      <w:tr>
+        <w:tc>
+          <w:tcPr>
+            <w:cnfStyle w:val="001000000000" w:firstRow="0" w:lastRow="0" w:firstColumn="1" w:lastColumn="0" w:oddVBand="0" w:evenVBand="0" w:oddHBand="0" w:evenHBand="0" w:firstRowFirstColumn="0" w:firstRowLastColumn="0" w:lastRowFirstColumn="0" w:lastRowLastColumn="0"/>
+            <w:tcW w:w="562" w:type="dxa"/>
+            <w:vMerge/>
+          </w:tcPr>
+          <w:p>
+            <w:pPr>
+              <w:rPr>
+                <w:sz w:val="24"/>
+                <w:szCs w:val="24"/>
+              </w:rPr>
+            </w:pPr>
+          </w:p>
+        </w:tc>
+        <w:tc>
+          <w:tcPr>
+            <w:tcW w:w="1418" w:type="dxa"/>
+          </w:tcPr>
+          <w:p>
+            <w:pPr>
+              <w:cnfStyle w:val="000000000000" w:firstRow="0" w:lastRow="0" w:firstColumn="0" w:lastColumn="0" w:oddVBand="0" w:evenVBand="0" w:oddHBand="0" w:evenHBand="0" w:firstRowFirstColumn="0" w:firstRowLastColumn="0" w:lastRowFirstColumn="0" w:lastRowLastColumn="0"/>
+              <w:rPr>
+                <w:sz w:val="24"/>
+                <w:szCs w:val="24"/>
+              </w:rPr>
+            </w:pPr>
+            <w:r>
+              <w:rPr>
+                <w:sz w:val="24"/>
+                <w:szCs w:val="24"/>
+              </w:rPr>
+              <w:t>Tipo:</w:t>
+            </w:r>
+          </w:p>
+        </w:tc>
+        <w:tc>
+          <w:tcPr>
+            <w:tcW w:w="6848" w:type="dxa"/>
+          </w:tcPr>
+          <w:p>
+            <w:pPr>
+              <w:cnfStyle w:val="000000000000" w:firstRow="0" w:lastRow="0" w:firstColumn="0" w:lastColumn="0" w:oddVBand="0" w:evenVBand="0" w:oddHBand="0" w:evenHBand="0" w:firstRowFirstColumn="0" w:firstRowLastColumn="0" w:lastRowFirstColumn="0" w:lastRowLastColumn="0"/>
+              <w:rPr>
+                <w:sz w:val="24"/>
+                <w:szCs w:val="24"/>
+              </w:rPr>
+            </w:pPr>
+            <w:r>
+              <w:rPr>
+                <w:sz w:val="24"/>
+                <w:szCs w:val="24"/>
+              </w:rPr>
+              <w:t>Primario</w:t>
+            </w:r>
+          </w:p>
+        </w:tc>
+      </w:tr>
+      <w:tr>
+        <w:trPr>
+          <w:cnfStyle w:val="000000100000" w:firstRow="0" w:lastRow="0" w:firstColumn="0" w:lastColumn="0" w:oddVBand="0" w:evenVBand="0" w:oddHBand="1" w:evenHBand="0" w:firstRowFirstColumn="0" w:firstRowLastColumn="0" w:lastRowFirstColumn="0" w:lastRowLastColumn="0"/>
+        </w:trPr>
+        <w:tc>
+          <w:tcPr>
+            <w:cnfStyle w:val="001000000000" w:firstRow="0" w:lastRow="0" w:firstColumn="1" w:lastColumn="0" w:oddVBand="0" w:evenVBand="0" w:oddHBand="0" w:evenHBand="0" w:firstRowFirstColumn="0" w:firstRowLastColumn="0" w:lastRowFirstColumn="0" w:lastRowLastColumn="0"/>
+            <w:tcW w:w="562" w:type="dxa"/>
+            <w:vMerge/>
+          </w:tcPr>
+          <w:p>
+            <w:pPr>
+              <w:rPr>
+                <w:sz w:val="24"/>
+                <w:szCs w:val="24"/>
+              </w:rPr>
+            </w:pPr>
+          </w:p>
+        </w:tc>
+        <w:tc>
+          <w:tcPr>
+            <w:tcW w:w="1418" w:type="dxa"/>
+          </w:tcPr>
+          <w:p>
+            <w:pPr>
+              <w:cnfStyle w:val="000000100000" w:firstRow="0" w:lastRow="0" w:firstColumn="0" w:lastColumn="0" w:oddVBand="0" w:evenVBand="0" w:oddHBand="1" w:evenHBand="0" w:firstRowFirstColumn="0" w:firstRowLastColumn="0" w:lastRowFirstColumn="0" w:lastRowLastColumn="0"/>
+              <w:rPr>
+                <w:sz w:val="24"/>
+                <w:szCs w:val="24"/>
+              </w:rPr>
+            </w:pPr>
+            <w:r>
+              <w:rPr>
+                <w:sz w:val="24"/>
+                <w:szCs w:val="24"/>
+              </w:rPr>
+              <w:t xml:space="preserve">Descripción:  </w:t>
+            </w:r>
+          </w:p>
+        </w:tc>
+        <w:tc>
+          <w:tcPr>
+            <w:tcW w:w="6848" w:type="dxa"/>
+          </w:tcPr>
+          <w:p>
+            <w:pPr>
+              <w:cnfStyle w:val="000000100000" w:firstRow="0" w:lastRow="0" w:firstColumn="0" w:lastColumn="0" w:oddVBand="0" w:evenVBand="0" w:oddHBand="1" w:evenHBand="0" w:firstRowFirstColumn="0" w:firstRowLastColumn="0" w:lastRowFirstColumn="0" w:lastRowLastColumn="0"/>
+              <w:rPr>
+                <w:sz w:val="24"/>
+                <w:szCs w:val="24"/>
+              </w:rPr>
+            </w:pPr>
+            <w:r>
+              <w:rPr>
+                <w:sz w:val="24"/>
+                <w:szCs w:val="24"/>
+              </w:rPr>
+              <w:t xml:space="preserve">El Sistema administra todo desde los usuarios, proyectos hasta realizar los reportes y hacer una copia de seguridad de todos los datos que se almacenan en la </w:t>
+            </w:r>
+            <w:proofErr w:type="spellStart"/>
+            <w:r>
+              <w:rPr>
+                <w:sz w:val="24"/>
+                <w:szCs w:val="24"/>
+              </w:rPr>
+              <w:t>pagina</w:t>
+            </w:r>
+            <w:proofErr w:type="spellEnd"/>
+            <w:r>
+              <w:rPr>
+                <w:sz w:val="24"/>
+                <w:szCs w:val="24"/>
+              </w:rPr>
+              <w:t>.</w:t>
+            </w:r>
+          </w:p>
+        </w:tc>
+      </w:tr>
+    </w:tbl>
+    <w:p>
+      <w:pPr>
+        <w:tabs>
+          <w:tab w:val="left" w:pos="6360"/>
+        </w:tabs>
+        <w:jc w:val="center"/>
+        <w:rPr>
+          <w:rFonts w:ascii="Arial" w:hAnsi="Arial" w:cs="Arial"/>
+          <w:sz w:val="32"/>
+          <w:szCs w:val="24"/>
+        </w:rPr>
+      </w:pPr>
     </w:p>
     <w:sectPr>
       <w:pgSz w:w="12240" w:h="15840"/>
@@ -6666,6 +10115,82 @@
       </w:tcPr>
     </w:tblStylePr>
   </w:style>
+  <w:style w:type="table" w:styleId="Tabladecuadrcula4-nfasis3">
+    <w:name w:val="Grid Table 4 Accent 3"/>
+    <w:basedOn w:val="Tablanormal"/>
+    <w:uiPriority w:val="49"/>
+    <w:rsid w:val="00995BD2"/>
+    <w:pPr>
+      <w:spacing w:after="0" w:line="240" w:lineRule="auto"/>
+    </w:pPr>
+    <w:tblPr>
+      <w:tblStyleRowBandSize w:val="1"/>
+      <w:tblStyleColBandSize w:val="1"/>
+      <w:tblBorders>
+        <w:top w:val="single" w:sz="4" w:space="0" w:color="C9C9C9" w:themeColor="accent3" w:themeTint="99"/>
+        <w:left w:val="single" w:sz="4" w:space="0" w:color="C9C9C9" w:themeColor="accent3" w:themeTint="99"/>
+        <w:bottom w:val="single" w:sz="4" w:space="0" w:color="C9C9C9" w:themeColor="accent3" w:themeTint="99"/>
+        <w:right w:val="single" w:sz="4" w:space="0" w:color="C9C9C9" w:themeColor="accent3" w:themeTint="99"/>
+        <w:insideH w:val="single" w:sz="4" w:space="0" w:color="C9C9C9" w:themeColor="accent3" w:themeTint="99"/>
+        <w:insideV w:val="single" w:sz="4" w:space="0" w:color="C9C9C9" w:themeColor="accent3" w:themeTint="99"/>
+      </w:tblBorders>
+    </w:tblPr>
+    <w:tblStylePr w:type="firstRow">
+      <w:rPr>
+        <w:b/>
+        <w:bCs/>
+        <w:color w:val="FFFFFF" w:themeColor="background1"/>
+      </w:rPr>
+      <w:tblPr/>
+      <w:tcPr>
+        <w:tcBorders>
+          <w:top w:val="single" w:sz="4" w:space="0" w:color="A5A5A5" w:themeColor="accent3"/>
+          <w:left w:val="single" w:sz="4" w:space="0" w:color="A5A5A5" w:themeColor="accent3"/>
+          <w:bottom w:val="single" w:sz="4" w:space="0" w:color="A5A5A5" w:themeColor="accent3"/>
+          <w:right w:val="single" w:sz="4" w:space="0" w:color="A5A5A5" w:themeColor="accent3"/>
+          <w:insideH w:val="nil"/>
+          <w:insideV w:val="nil"/>
+        </w:tcBorders>
+        <w:shd w:val="clear" w:color="auto" w:fill="A5A5A5" w:themeFill="accent3"/>
+      </w:tcPr>
+    </w:tblStylePr>
+    <w:tblStylePr w:type="lastRow">
+      <w:rPr>
+        <w:b/>
+        <w:bCs/>
+      </w:rPr>
+      <w:tblPr/>
+      <w:tcPr>
+        <w:tcBorders>
+          <w:top w:val="double" w:sz="4" w:space="0" w:color="A5A5A5" w:themeColor="accent3"/>
+        </w:tcBorders>
+      </w:tcPr>
+    </w:tblStylePr>
+    <w:tblStylePr w:type="firstCol">
+      <w:rPr>
+        <w:b/>
+        <w:bCs/>
+      </w:rPr>
+    </w:tblStylePr>
+    <w:tblStylePr w:type="lastCol">
+      <w:rPr>
+        <w:b/>
+        <w:bCs/>
+      </w:rPr>
+    </w:tblStylePr>
+    <w:tblStylePr w:type="band1Vert">
+      <w:tblPr/>
+      <w:tcPr>
+        <w:shd w:val="clear" w:color="auto" w:fill="EDEDED" w:themeFill="accent3" w:themeFillTint="33"/>
+      </w:tcPr>
+    </w:tblStylePr>
+    <w:tblStylePr w:type="band1Horz">
+      <w:tblPr/>
+      <w:tcPr>
+        <w:shd w:val="clear" w:color="auto" w:fill="EDEDED" w:themeFill="accent3" w:themeFillTint="33"/>
+      </w:tcPr>
+    </w:tblStylePr>
+  </w:style>
 </w:styles>
 </file>
 
@@ -6935,7 +10460,7 @@
 </file>
 
 <file path=customXml/itemProps1.xml><?xml version="1.0" encoding="utf-8"?>
-<ds:datastoreItem xmlns:ds="http://schemas.openxmlformats.org/officeDocument/2006/customXml" ds:itemID="{04175D39-C54E-42C2-99C6-2D9254905EC5}">
+<ds:datastoreItem xmlns:ds="http://schemas.openxmlformats.org/officeDocument/2006/customXml" ds:itemID="{EC614D3C-39F6-4875-9E50-95C76244EF6A}">
   <ds:schemaRefs>
     <ds:schemaRef ds:uri="http://schemas.openxmlformats.org/officeDocument/2006/bibliography"/>
   </ds:schemaRefs>

</xml_diff>